<commit_message>
TA 1-4 Tamil files 25/06/2021
</commit_message>
<xml_diff>
--- a/AraNyaka/TA 1-4 Tamil Corrections.docx
+++ b/AraNyaka/TA 1-4 Tamil Corrections.docx
@@ -1,6 +1,6 @@
 
 <file path=word/document.xml><?xml version="1.0" encoding="utf-8"?>
-<w:document xmlns:wpc="http://schemas.microsoft.com/office/word/2010/wordprocessingCanvas" xmlns:cx="http://schemas.microsoft.com/office/drawing/2014/chartex" xmlns:cx1="http://schemas.microsoft.com/office/drawing/2015/9/8/chartex" xmlns:mc="http://schemas.openxmlformats.org/markup-compatibility/2006" xmlns:o="urn:schemas-microsoft-com:office:office" xmlns:r="http://schemas.openxmlformats.org/officeDocument/2006/relationships" xmlns:m="http://schemas.openxmlformats.org/officeDocument/2006/math" xmlns:v="urn:schemas-microsoft-com:vml" xmlns:wp14="http://schemas.microsoft.com/office/word/2010/wordprocessingDrawing" xmlns:wp="http://schemas.openxmlformats.org/drawingml/2006/wordprocessingDrawing" xmlns:w10="urn:schemas-microsoft-com:office:word" xmlns:w="http://schemas.openxmlformats.org/wordprocessingml/2006/main" xmlns:w14="http://schemas.microsoft.com/office/word/2010/wordml" xmlns:w15="http://schemas.microsoft.com/office/word/2012/wordml" xmlns:w16se="http://schemas.microsoft.com/office/word/2015/wordml/symex" xmlns:wpg="http://schemas.microsoft.com/office/word/2010/wordprocessingGroup" xmlns:wpi="http://schemas.microsoft.com/office/word/2010/wordprocessingInk" xmlns:wne="http://schemas.microsoft.com/office/word/2006/wordml" xmlns:wps="http://schemas.microsoft.com/office/word/2010/wordprocessingShape" mc:Ignorable="w14 w15 w16se wp14">
+<w:document xmlns:wpc="http://schemas.microsoft.com/office/word/2010/wordprocessingCanvas" xmlns:cx="http://schemas.microsoft.com/office/drawing/2014/chartex" xmlns:cx1="http://schemas.microsoft.com/office/drawing/2015/9/8/chartex" xmlns:cx2="http://schemas.microsoft.com/office/drawing/2015/10/21/chartex" xmlns:cx3="http://schemas.microsoft.com/office/drawing/2016/5/9/chartex" xmlns:cx4="http://schemas.microsoft.com/office/drawing/2016/5/10/chartex" xmlns:cx5="http://schemas.microsoft.com/office/drawing/2016/5/11/chartex" xmlns:cx6="http://schemas.microsoft.com/office/drawing/2016/5/12/chartex" xmlns:cx7="http://schemas.microsoft.com/office/drawing/2016/5/13/chartex" xmlns:cx8="http://schemas.microsoft.com/office/drawing/2016/5/14/chartex" xmlns:mc="http://schemas.openxmlformats.org/markup-compatibility/2006" xmlns:aink="http://schemas.microsoft.com/office/drawing/2016/ink" xmlns:am3d="http://schemas.microsoft.com/office/drawing/2017/model3d" xmlns:o="urn:schemas-microsoft-com:office:office" xmlns:r="http://schemas.openxmlformats.org/officeDocument/2006/relationships" xmlns:m="http://schemas.openxmlformats.org/officeDocument/2006/math" xmlns:v="urn:schemas-microsoft-com:vml" xmlns:wp14="http://schemas.microsoft.com/office/word/2010/wordprocessingDrawing" xmlns:wp="http://schemas.openxmlformats.org/drawingml/2006/wordprocessingDrawing" xmlns:w10="urn:schemas-microsoft-com:office:word" xmlns:w="http://schemas.openxmlformats.org/wordprocessingml/2006/main" xmlns:w14="http://schemas.microsoft.com/office/word/2010/wordml" xmlns:w15="http://schemas.microsoft.com/office/word/2012/wordml" xmlns:w16cex="http://schemas.microsoft.com/office/word/2018/wordml/cex" xmlns:w16cid="http://schemas.microsoft.com/office/word/2016/wordml/cid" xmlns:w16="http://schemas.microsoft.com/office/word/2018/wordml" xmlns:w16sdtdh="http://schemas.microsoft.com/office/word/2020/wordml/sdtdatahash" xmlns:w16se="http://schemas.microsoft.com/office/word/2015/wordml/symex" xmlns:wpg="http://schemas.microsoft.com/office/word/2010/wordprocessingGroup" xmlns:wpi="http://schemas.microsoft.com/office/word/2010/wordprocessingInk" xmlns:wne="http://schemas.microsoft.com/office/word/2006/wordml" xmlns:wps="http://schemas.microsoft.com/office/word/2010/wordprocessingShape" mc:Ignorable="w14 w15 w16se w16cid w16 w16cex w16sdtdh wp14">
   <w:body>
     <w:p>
       <w:pPr>
@@ -113,7 +113,7 @@
     </w:p>
     <w:tbl>
       <w:tblPr>
-        <w:tblW w:w="13120" w:type="dxa"/>
+        <w:tblW w:w="14467" w:type="dxa"/>
         <w:tblInd w:w="-792" w:type="dxa"/>
         <w:tblBorders>
           <w:top w:val="single" w:sz="4" w:space="0" w:color="000000"/>
@@ -127,8 +127,8 @@
       </w:tblPr>
       <w:tblGrid>
         <w:gridCol w:w="2914"/>
-        <w:gridCol w:w="5103"/>
-        <w:gridCol w:w="5103"/>
+        <w:gridCol w:w="5613"/>
+        <w:gridCol w:w="5940"/>
       </w:tblGrid>
       <w:tr>
         <w:tc>
@@ -140,12 +140,16 @@
               <w:spacing w:before="0" w:line="240" w:lineRule="auto"/>
               <w:jc w:val="center"/>
               <w:rPr>
+                <w:b/>
+                <w:bCs/>
                 <w:sz w:val="32"/>
                 <w:szCs w:val="32"/>
               </w:rPr>
             </w:pPr>
             <w:r>
               <w:rPr>
+                <w:b/>
+                <w:bCs/>
                 <w:sz w:val="32"/>
                 <w:szCs w:val="32"/>
               </w:rPr>
@@ -157,12 +161,16 @@
               <w:spacing w:before="0" w:line="240" w:lineRule="auto"/>
               <w:jc w:val="center"/>
               <w:rPr>
+                <w:b/>
+                <w:bCs/>
                 <w:sz w:val="32"/>
                 <w:szCs w:val="32"/>
               </w:rPr>
             </w:pPr>
             <w:r>
               <w:rPr>
+                <w:b/>
+                <w:bCs/>
                 <w:sz w:val="32"/>
                 <w:szCs w:val="32"/>
               </w:rPr>
@@ -172,19 +180,23 @@
         </w:tc>
         <w:tc>
           <w:tcPr>
-            <w:tcW w:w="5103" w:type="dxa"/>
+            <w:tcW w:w="5613" w:type="dxa"/>
           </w:tcPr>
           <w:p>
             <w:pPr>
               <w:spacing w:before="0" w:line="240" w:lineRule="auto"/>
               <w:jc w:val="center"/>
               <w:rPr>
+                <w:b/>
+                <w:bCs/>
                 <w:sz w:val="32"/>
                 <w:szCs w:val="32"/>
               </w:rPr>
             </w:pPr>
             <w:r>
               <w:rPr>
+                <w:b/>
+                <w:bCs/>
                 <w:sz w:val="32"/>
                 <w:szCs w:val="32"/>
               </w:rPr>
@@ -194,7 +206,7 @@
         </w:tc>
         <w:tc>
           <w:tcPr>
-            <w:tcW w:w="5103" w:type="dxa"/>
+            <w:tcW w:w="5940" w:type="dxa"/>
           </w:tcPr>
           <w:p>
             <w:pPr>
@@ -202,12 +214,16 @@
               <w:ind w:right="-18"/>
               <w:jc w:val="center"/>
               <w:rPr>
+                <w:b/>
+                <w:bCs/>
                 <w:sz w:val="32"/>
                 <w:szCs w:val="32"/>
               </w:rPr>
             </w:pPr>
             <w:r>
               <w:rPr>
+                <w:b/>
+                <w:bCs/>
                 <w:sz w:val="32"/>
                 <w:szCs w:val="32"/>
               </w:rPr>
@@ -220,12 +236,16 @@
               <w:ind w:right="-18"/>
               <w:jc w:val="center"/>
               <w:rPr>
+                <w:b/>
+                <w:bCs/>
                 <w:sz w:val="32"/>
                 <w:szCs w:val="32"/>
               </w:rPr>
             </w:pPr>
             <w:r>
               <w:rPr>
+                <w:b/>
+                <w:bCs/>
                 <w:sz w:val="32"/>
                 <w:szCs w:val="32"/>
               </w:rPr>
@@ -263,10 +283,16 @@
                 <w:sz w:val="28"/>
                 <w:szCs w:val="28"/>
               </w:rPr>
-              <w:t>TA 2.6.1B</w:t>
-            </w:r>
-            <w:bookmarkStart w:id="0" w:name="_GoBack"/>
-            <w:bookmarkEnd w:id="0"/>
+              <w:t>TA 2.6</w:t>
+            </w:r>
+            <w:r>
+              <w:rPr>
+                <w:b/>
+                <w:sz w:val="28"/>
+                <w:szCs w:val="28"/>
+              </w:rPr>
+              <w:t>.1B</w:t>
+            </w:r>
           </w:p>
           <w:p>
             <w:pPr>
@@ -314,7 +340,7 @@
         </w:tc>
         <w:tc>
           <w:tcPr>
-            <w:tcW w:w="5103" w:type="dxa"/>
+            <w:tcW w:w="5613" w:type="dxa"/>
             <w:tcBorders>
               <w:top w:val="single" w:sz="4" w:space="0" w:color="000000"/>
               <w:left w:val="single" w:sz="4" w:space="0" w:color="000000"/>
@@ -324,7 +350,7 @@
           </w:tcPr>
           <w:p>
             <w:pPr>
-              <w:spacing w:before="0" w:line="240" w:lineRule="auto"/>
+              <w:spacing w:line="264" w:lineRule="auto"/>
               <w:rPr>
                 <w:sz w:val="32"/>
                 <w:szCs w:val="32"/>
@@ -332,127 +358,231 @@
             </w:pPr>
             <w:r>
               <w:rPr>
-                <w:rFonts w:ascii="BRH Devanagari Extra" w:hAnsi="BRH Devanagari Extra" w:cs="BRH Devanagari Extra"/>
-                <w:sz w:val="40"/>
-                <w:szCs w:val="40"/>
-                <w:lang w:bidi="ml-IN"/>
-              </w:rPr>
-              <w:t>mÉë</w:t>
-            </w:r>
-            <w:r>
-              <w:rPr>
-                <w:rFonts w:ascii="BRH Malayalam Extra" w:hAnsi="BRH Malayalam Extra" w:cs="BRH Devanagari Extra"/>
-                <w:sz w:val="32"/>
-                <w:szCs w:val="40"/>
-                <w:lang w:bidi="ml-IN"/>
-              </w:rPr>
-              <w:t>–</w:t>
-            </w:r>
-            <w:r>
-              <w:rPr>
-                <w:rFonts w:ascii="BRH Devanagari Extra" w:hAnsi="BRH Devanagari Extra" w:cs="BRH Devanagari Extra"/>
-                <w:sz w:val="40"/>
-                <w:szCs w:val="40"/>
-                <w:lang w:bidi="ml-IN"/>
-              </w:rPr>
-              <w:t>rÉcNûÉ</w:t>
-            </w:r>
-            <w:r>
-              <w:rPr>
-                <w:rFonts w:ascii="BRH Malayalam Extra" w:hAnsi="BRH Malayalam Extra" w:cs="BRH Devanagari Extra"/>
-                <w:sz w:val="32"/>
-                <w:szCs w:val="40"/>
-                <w:lang w:bidi="ml-IN"/>
-              </w:rPr>
-              <w:t>–</w:t>
-            </w:r>
-            <w:r>
-              <w:rPr>
-                <w:rFonts w:ascii="BRH Devanagari Extra" w:hAnsi="BRH Devanagari Extra" w:cs="BRH Devanagari Extra"/>
-                <w:sz w:val="40"/>
-                <w:szCs w:val="40"/>
-                <w:lang w:bidi="ml-IN"/>
-              </w:rPr>
-              <w:t>Sè-SÉiÉÑ</w:t>
-            </w:r>
-            <w:r>
-              <w:rPr>
-                <w:rFonts w:ascii="BRH Malayalam Extra" w:hAnsi="BRH Malayalam Extra" w:cs="BRH Devanagari Extra"/>
-                <w:sz w:val="32"/>
-                <w:szCs w:val="40"/>
-                <w:lang w:bidi="ml-IN"/>
-              </w:rPr>
-              <w:t>–</w:t>
-            </w:r>
-            <w:r>
-              <w:rPr>
-                <w:rFonts w:ascii="BRH Devanagari Extra" w:hAnsi="BRH Devanagari Extra" w:cs="BRH Devanagari Extra"/>
-                <w:sz w:val="40"/>
-                <w:szCs w:val="40"/>
+                <w:rFonts w:ascii="Latha" w:hAnsi="Latha" w:cs="Latha"/>
+                <w:sz w:val="28"/>
+                <w:szCs w:val="28"/>
+                <w:cs/>
+                <w:lang w:bidi="ta-IN"/>
+              </w:rPr>
+              <w:t>ப்ர</w:t>
+            </w:r>
+            <w:r>
+              <w:rPr>
+                <w:rFonts w:ascii="BRH Tamil Tab Extra" w:hAnsi="BRH Tamil Tab Extra" w:cs="Latha"/>
+                <w:b/>
+                <w:sz w:val="32"/>
+                <w:szCs w:val="28"/>
+              </w:rPr>
+              <w:t>…</w:t>
+            </w:r>
+            <w:r>
+              <w:rPr>
+                <w:rFonts w:ascii="Latha" w:hAnsi="Latha" w:cs="Latha"/>
+                <w:sz w:val="28"/>
+                <w:szCs w:val="28"/>
+                <w:cs/>
+                <w:lang w:bidi="ta-IN"/>
+              </w:rPr>
+              <w:t>யச்சா</w:t>
+            </w:r>
+            <w:r>
+              <w:rPr>
+                <w:rFonts w:ascii="BRH Tamil Tab Extra" w:hAnsi="BRH Tamil Tab Extra" w:cs="Latha"/>
+                <w:b/>
+                <w:sz w:val="32"/>
+                <w:szCs w:val="28"/>
+              </w:rPr>
+              <w:t>…</w:t>
+            </w:r>
+            <w:r>
+              <w:rPr>
+                <w:rFonts w:ascii="Latha" w:hAnsi="Latha" w:cs="Latha"/>
+                <w:b/>
+                <w:bCs/>
+                <w:position w:val="-12"/>
+                <w:sz w:val="28"/>
+                <w:szCs w:val="28"/>
+                <w:cs/>
+                <w:lang w:bidi="ta-IN"/>
+              </w:rPr>
+              <w:t>2</w:t>
+            </w:r>
+            <w:r>
+              <w:rPr>
+                <w:rFonts w:ascii="Latha" w:hAnsi="Latha" w:cs="Latha"/>
+                <w:sz w:val="28"/>
+                <w:szCs w:val="28"/>
+                <w:cs/>
+                <w:lang w:bidi="ta-IN"/>
+              </w:rPr>
+              <w:t>த்</w:t>
+            </w:r>
+            <w:r>
+              <w:rPr>
+                <w:rFonts w:ascii="Latha" w:hAnsi="Latha" w:cs="Latha"/>
+                <w:b/>
+                <w:bCs/>
+                <w:position w:val="-12"/>
+                <w:sz w:val="28"/>
+                <w:szCs w:val="28"/>
+                <w:cs/>
+                <w:lang w:bidi="ta-IN"/>
+              </w:rPr>
+              <w:t>3</w:t>
+            </w:r>
+            <w:r>
+              <w:rPr>
+                <w:rFonts w:ascii="Latha" w:hAnsi="Latha" w:cs="Latha"/>
+                <w:sz w:val="28"/>
+                <w:szCs w:val="28"/>
+              </w:rPr>
+              <w:t>-</w:t>
+            </w:r>
+            <w:r>
+              <w:rPr>
+                <w:rFonts w:ascii="Latha" w:hAnsi="Latha" w:cs="Latha"/>
+                <w:sz w:val="28"/>
+                <w:szCs w:val="28"/>
+                <w:cs/>
+                <w:lang w:bidi="ta-IN"/>
+              </w:rPr>
+              <w:t>தா</w:t>
+            </w:r>
+            <w:r>
+              <w:rPr>
+                <w:rFonts w:ascii="Latha" w:hAnsi="Latha" w:cs="Latha"/>
+                <w:b/>
+                <w:bCs/>
+                <w:position w:val="-12"/>
+                <w:sz w:val="28"/>
+                <w:szCs w:val="28"/>
+                <w:cs/>
+                <w:lang w:bidi="ta-IN"/>
+              </w:rPr>
+              <w:t>3</w:t>
+            </w:r>
+            <w:r>
+              <w:rPr>
+                <w:rFonts w:ascii="Latha" w:hAnsi="Latha" w:cs="Latha"/>
+                <w:sz w:val="28"/>
+                <w:szCs w:val="28"/>
                 <w:highlight w:val="yellow"/>
-                <w:lang w:bidi="ml-IN"/>
-              </w:rPr>
-              <w:t>Š</w:t>
-            </w:r>
-            <w:r>
-              <w:rPr>
-                <w:rFonts w:ascii="BRH Devanagari Extra" w:hAnsi="BRH Devanagari Extra" w:cs="BRH Devanagari Extra"/>
-                <w:sz w:val="40"/>
-                <w:szCs w:val="40"/>
-                <w:lang w:bidi="ml-IN"/>
-              </w:rPr>
-              <w:t>å-cNû</w:t>
-            </w:r>
-            <w:r>
-              <w:rPr>
-                <w:rFonts w:ascii="BRH Malayalam Extra" w:hAnsi="BRH Malayalam Extra" w:cs="BRH Devanagari Extra"/>
-                <w:sz w:val="32"/>
-                <w:szCs w:val="40"/>
-                <w:lang w:bidi="ml-IN"/>
-              </w:rPr>
-              <w:t>–</w:t>
-            </w:r>
-            <w:r>
-              <w:rPr>
-                <w:rFonts w:ascii="BRH Devanagari Extra" w:hAnsi="BRH Devanagari Extra" w:cs="BRH Devanagari Extra"/>
-                <w:sz w:val="40"/>
-                <w:szCs w:val="40"/>
-                <w:lang w:bidi="ml-IN"/>
-              </w:rPr>
-              <w:t>YlÉuÉÉ</w:t>
-            </w:r>
-            <w:r>
-              <w:rPr>
-                <w:rFonts w:ascii="BRH Malayalam Extra" w:hAnsi="BRH Malayalam Extra" w:cs="BRH Devanagari Extra"/>
-                <w:sz w:val="32"/>
-                <w:szCs w:val="40"/>
-                <w:lang w:bidi="ml-IN"/>
-              </w:rPr>
-              <w:t>–</w:t>
-            </w:r>
-            <w:r>
-              <w:rPr>
-                <w:rFonts w:ascii="BRH Devanagari Extra" w:hAnsi="BRH Devanagari Extra" w:cs="BRH Devanagari Extra"/>
+                <w:cs/>
+                <w:lang w:bidi="ta-IN"/>
+              </w:rPr>
+              <w:t>து</w:t>
+            </w:r>
+            <w:r>
+              <w:rPr>
+                <w:rFonts w:ascii="BRH Tamil Tab Extra" w:hAnsi="BRH Tamil Tab Extra" w:cs="Latha"/>
+                <w:b/>
+                <w:sz w:val="32"/>
+                <w:szCs w:val="28"/>
+                <w:highlight w:val="yellow"/>
+              </w:rPr>
+              <w:t>…</w:t>
+            </w:r>
+            <w:r>
+              <w:rPr>
+                <w:rFonts w:ascii="Latha" w:hAnsi="Latha" w:cs="Latha"/>
+                <w:sz w:val="28"/>
+                <w:szCs w:val="28"/>
+                <w:highlight w:val="yellow"/>
+                <w:cs/>
+                <w:lang w:bidi="ta-IN"/>
+              </w:rPr>
+              <w:t>ச்சே</w:t>
+            </w:r>
+            <w:r>
+              <w:rPr>
+                <w:rFonts w:ascii="Latha" w:hAnsi="Latha" w:cs="Latha"/>
+                <w:sz w:val="28"/>
+                <w:szCs w:val="28"/>
+              </w:rPr>
+              <w:t>-</w:t>
+            </w:r>
+            <w:r>
+              <w:rPr>
+                <w:rFonts w:ascii="Latha" w:hAnsi="Latha" w:cs="Latha"/>
+                <w:sz w:val="28"/>
+                <w:szCs w:val="28"/>
+                <w:cs/>
+                <w:lang w:bidi="ta-IN"/>
+              </w:rPr>
+              <w:t>ச்ச</w:t>
+            </w:r>
+            <w:r>
+              <w:rPr>
+                <w:rFonts w:ascii="BRH Tamil Tab Extra" w:hAnsi="BRH Tamil Tab Extra" w:cs="Latha"/>
+                <w:b/>
+                <w:sz w:val="32"/>
+                <w:szCs w:val="28"/>
+              </w:rPr>
+              <w:t>…</w:t>
+            </w:r>
+            <w:r>
+              <w:rPr>
+                <w:rFonts w:ascii="Latha" w:hAnsi="Latha" w:cs="Latha"/>
+                <w:b/>
+                <w:bCs/>
+                <w:position w:val="-12"/>
+                <w:sz w:val="28"/>
+                <w:szCs w:val="28"/>
+                <w:cs/>
+                <w:lang w:bidi="ta-IN"/>
+              </w:rPr>
+              <w:t>2</w:t>
+            </w:r>
+            <w:r>
+              <w:rPr>
+                <w:rFonts w:ascii="Latha" w:hAnsi="Latha" w:cs="Latha"/>
+                <w:sz w:val="28"/>
+                <w:szCs w:val="28"/>
+                <w:cs/>
+                <w:lang w:bidi="ta-IN"/>
+              </w:rPr>
+              <w:t>க்னவா</w:t>
+            </w:r>
+            <w:r>
+              <w:rPr>
+                <w:rFonts w:ascii="BRH Tamil Tab Extra" w:hAnsi="BRH Tamil Tab Extra" w:cs="Latha"/>
+                <w:b/>
+                <w:sz w:val="32"/>
+                <w:szCs w:val="28"/>
+              </w:rPr>
+              <w:t>…</w:t>
+            </w:r>
+            <w:r>
+              <w:rPr>
+                <w:rFonts w:ascii="BRH Devanagari Extra" w:hAnsi="BRH Devanagari Extra" w:cs="Latha"/>
+                <w:b/>
                 <w:sz w:val="36"/>
-                <w:szCs w:val="40"/>
-                <w:lang w:bidi="ml-IN"/>
+                <w:szCs w:val="28"/>
               </w:rPr>
               <w:t>óè</w:t>
             </w:r>
             <w:r>
               <w:rPr>
-                <w:rFonts w:ascii="BRH Malayalam Extra" w:hAnsi="BRH Malayalam Extra" w:cs="BRH Devanagari Extra"/>
-                <w:sz w:val="32"/>
-                <w:szCs w:val="40"/>
-                <w:lang w:bidi="ml-IN"/>
-              </w:rPr>
-              <w:t>–</w:t>
+                <w:rFonts w:ascii="BRH Tamil Tab Extra" w:hAnsi="BRH Tamil Tab Extra" w:cs="Latha"/>
+                <w:b/>
+                <w:sz w:val="32"/>
+                <w:szCs w:val="28"/>
+              </w:rPr>
+              <w:t>…</w:t>
+            </w:r>
+            <w:r>
+              <w:rPr>
+                <w:rFonts w:ascii="Latha" w:hAnsi="Latha" w:cs="Latha"/>
+                <w:sz w:val="28"/>
+                <w:szCs w:val="28"/>
+              </w:rPr>
+              <w:t xml:space="preserve"> </w:t>
             </w:r>
           </w:p>
         </w:tc>
         <w:tc>
           <w:tcPr>
-            <w:tcW w:w="5103" w:type="dxa"/>
+            <w:tcW w:w="5940" w:type="dxa"/>
             <w:tcBorders>
               <w:top w:val="single" w:sz="4" w:space="0" w:color="000000"/>
               <w:left w:val="single" w:sz="4" w:space="0" w:color="000000"/>
@@ -462,10 +592,7 @@
           </w:tcPr>
           <w:p>
             <w:pPr>
-              <w:autoSpaceDE w:val="0"/>
-              <w:autoSpaceDN w:val="0"/>
-              <w:adjustRightInd w:val="0"/>
-              <w:spacing w:before="0" w:line="240" w:lineRule="auto"/>
+              <w:spacing w:line="264" w:lineRule="auto"/>
               <w:rPr>
                 <w:sz w:val="32"/>
                 <w:szCs w:val="32"/>
@@ -473,122 +600,237 @@
             </w:pPr>
             <w:r>
               <w:rPr>
-                <w:rFonts w:ascii="BRH Devanagari Extra" w:hAnsi="BRH Devanagari Extra" w:cs="BRH Devanagari Extra"/>
-                <w:sz w:val="40"/>
-                <w:szCs w:val="40"/>
-                <w:lang w:bidi="ml-IN"/>
-              </w:rPr>
-              <w:t>mÉë</w:t>
-            </w:r>
-            <w:r>
-              <w:rPr>
-                <w:rFonts w:ascii="BRH Malayalam Extra" w:hAnsi="BRH Malayalam Extra" w:cs="BRH Devanagari Extra"/>
-                <w:sz w:val="32"/>
-                <w:szCs w:val="40"/>
-                <w:lang w:bidi="ml-IN"/>
-              </w:rPr>
-              <w:t>–</w:t>
-            </w:r>
-            <w:r>
-              <w:rPr>
-                <w:rFonts w:ascii="BRH Devanagari Extra" w:hAnsi="BRH Devanagari Extra" w:cs="BRH Devanagari Extra"/>
-                <w:sz w:val="40"/>
-                <w:szCs w:val="40"/>
-                <w:lang w:bidi="ml-IN"/>
-              </w:rPr>
-              <w:t>rÉcNûÉ</w:t>
-            </w:r>
-            <w:r>
-              <w:rPr>
-                <w:rFonts w:ascii="BRH Malayalam Extra" w:hAnsi="BRH Malayalam Extra" w:cs="BRH Devanagari Extra"/>
-                <w:sz w:val="32"/>
-                <w:szCs w:val="40"/>
-                <w:lang w:bidi="ml-IN"/>
-              </w:rPr>
-              <w:t>–</w:t>
-            </w:r>
-            <w:r>
-              <w:rPr>
-                <w:rFonts w:ascii="BRH Devanagari Extra" w:hAnsi="BRH Devanagari Extra" w:cs="BRH Devanagari Extra"/>
-                <w:sz w:val="40"/>
-                <w:szCs w:val="40"/>
-                <w:lang w:bidi="ml-IN"/>
-              </w:rPr>
-              <w:t>Sè-SÉiÉÑ</w:t>
-            </w:r>
-            <w:r>
-              <w:rPr>
-                <w:rFonts w:ascii="BRH Malayalam Extra" w:hAnsi="BRH Malayalam Extra" w:cs="BRH Devanagari Extra"/>
-                <w:sz w:val="32"/>
-                <w:szCs w:val="40"/>
-                <w:lang w:bidi="ml-IN"/>
-              </w:rPr>
-              <w:t>–</w:t>
-            </w:r>
-            <w:r>
-              <w:rPr>
-                <w:rFonts w:ascii="BRH Devanagari" w:hAnsi="BRH Devanagari" w:cs="BRH Devanagari"/>
-                <w:color w:val="000000"/>
-                <w:sz w:val="40"/>
-                <w:szCs w:val="40"/>
+                <w:rFonts w:ascii="Latha" w:hAnsi="Latha" w:cs="Latha"/>
+                <w:sz w:val="28"/>
+                <w:szCs w:val="28"/>
+                <w:cs/>
+                <w:lang w:bidi="ta-IN"/>
+              </w:rPr>
+              <w:t>ப்ர</w:t>
+            </w:r>
+            <w:r>
+              <w:rPr>
+                <w:rFonts w:ascii="BRH Tamil Tab Extra" w:hAnsi="BRH Tamil Tab Extra" w:cs="Latha"/>
+                <w:b/>
+                <w:sz w:val="32"/>
+                <w:szCs w:val="28"/>
+              </w:rPr>
+              <w:t>…</w:t>
+            </w:r>
+            <w:r>
+              <w:rPr>
+                <w:rFonts w:ascii="Latha" w:hAnsi="Latha" w:cs="Latha"/>
+                <w:sz w:val="28"/>
+                <w:szCs w:val="28"/>
+                <w:cs/>
+                <w:lang w:bidi="ta-IN"/>
+              </w:rPr>
+              <w:t>யச்சா</w:t>
+            </w:r>
+            <w:r>
+              <w:rPr>
+                <w:rFonts w:ascii="BRH Tamil Tab Extra" w:hAnsi="BRH Tamil Tab Extra" w:cs="Latha"/>
+                <w:b/>
+                <w:sz w:val="32"/>
+                <w:szCs w:val="28"/>
+              </w:rPr>
+              <w:t>…</w:t>
+            </w:r>
+            <w:r>
+              <w:rPr>
+                <w:rFonts w:ascii="Latha" w:hAnsi="Latha" w:cs="Latha"/>
+                <w:b/>
+                <w:bCs/>
+                <w:position w:val="-12"/>
+                <w:sz w:val="28"/>
+                <w:szCs w:val="28"/>
+                <w:cs/>
+                <w:lang w:bidi="ta-IN"/>
+              </w:rPr>
+              <w:t>2</w:t>
+            </w:r>
+            <w:r>
+              <w:rPr>
+                <w:rFonts w:ascii="Latha" w:hAnsi="Latha" w:cs="Latha"/>
+                <w:sz w:val="28"/>
+                <w:szCs w:val="28"/>
+                <w:cs/>
+                <w:lang w:bidi="ta-IN"/>
+              </w:rPr>
+              <w:t>த்</w:t>
+            </w:r>
+            <w:r>
+              <w:rPr>
+                <w:rFonts w:ascii="Latha" w:hAnsi="Latha" w:cs="Latha"/>
+                <w:b/>
+                <w:bCs/>
+                <w:position w:val="-12"/>
+                <w:sz w:val="28"/>
+                <w:szCs w:val="28"/>
+                <w:cs/>
+                <w:lang w:bidi="ta-IN"/>
+              </w:rPr>
+              <w:t>3</w:t>
+            </w:r>
+            <w:r>
+              <w:rPr>
+                <w:rFonts w:ascii="Latha" w:hAnsi="Latha" w:cs="Latha"/>
+                <w:sz w:val="28"/>
+                <w:szCs w:val="28"/>
+              </w:rPr>
+              <w:t>-</w:t>
+            </w:r>
+            <w:r>
+              <w:rPr>
+                <w:rFonts w:ascii="Latha" w:hAnsi="Latha" w:cs="Latha"/>
+                <w:sz w:val="28"/>
+                <w:szCs w:val="28"/>
+                <w:cs/>
+                <w:lang w:bidi="ta-IN"/>
+              </w:rPr>
+              <w:t>தா</w:t>
+            </w:r>
+            <w:r>
+              <w:rPr>
+                <w:rFonts w:ascii="Latha" w:hAnsi="Latha" w:cs="Latha"/>
+                <w:b/>
+                <w:bCs/>
+                <w:position w:val="-12"/>
+                <w:sz w:val="28"/>
+                <w:szCs w:val="28"/>
+                <w:cs/>
+                <w:lang w:bidi="ta-IN"/>
+              </w:rPr>
+              <w:t>3</w:t>
+            </w:r>
+            <w:r>
+              <w:rPr>
+                <w:rFonts w:ascii="Latha" w:hAnsi="Latha" w:cs="Latha"/>
+                <w:sz w:val="28"/>
+                <w:szCs w:val="28"/>
                 <w:highlight w:val="green"/>
-                <w:lang w:val="en-IN" w:eastAsia="en-IN"/>
-              </w:rPr>
-              <w:t>gcÉ</w:t>
-            </w:r>
-            <w:r>
-              <w:rPr>
-                <w:rFonts w:ascii="BRH Devanagari Extra" w:hAnsi="BRH Devanagari Extra" w:cs="BRH Devanagari Extra"/>
-                <w:sz w:val="40"/>
-                <w:szCs w:val="40"/>
-                <w:lang w:bidi="ml-IN"/>
-              </w:rPr>
-              <w:t>åcNû</w:t>
-            </w:r>
-            <w:r>
-              <w:rPr>
-                <w:rFonts w:ascii="BRH Malayalam Extra" w:hAnsi="BRH Malayalam Extra" w:cs="BRH Devanagari Extra"/>
-                <w:sz w:val="32"/>
-                <w:szCs w:val="40"/>
-                <w:lang w:bidi="ml-IN"/>
-              </w:rPr>
-              <w:t>–</w:t>
-            </w:r>
-            <w:r>
-              <w:rPr>
-                <w:rFonts w:ascii="BRH Devanagari Extra" w:hAnsi="BRH Devanagari Extra" w:cs="BRH Devanagari Extra"/>
-                <w:sz w:val="40"/>
-                <w:szCs w:val="40"/>
-                <w:lang w:bidi="ml-IN"/>
-              </w:rPr>
-              <w:t>YlÉuÉÉ</w:t>
-            </w:r>
-            <w:r>
-              <w:rPr>
-                <w:rFonts w:ascii="BRH Malayalam Extra" w:hAnsi="BRH Malayalam Extra" w:cs="BRH Devanagari Extra"/>
-                <w:sz w:val="32"/>
-                <w:szCs w:val="40"/>
-                <w:lang w:bidi="ml-IN"/>
-              </w:rPr>
-              <w:t>–</w:t>
-            </w:r>
-            <w:r>
-              <w:rPr>
-                <w:rFonts w:ascii="BRH Devanagari Extra" w:hAnsi="BRH Devanagari Extra" w:cs="BRH Devanagari Extra"/>
+                <w:cs/>
+                <w:lang w:bidi="ta-IN"/>
+              </w:rPr>
+              <w:t>து</w:t>
+            </w:r>
+            <w:r>
+              <w:rPr>
+                <w:rFonts w:ascii="BRH Tamil Tab Extra" w:hAnsi="BRH Tamil Tab Extra" w:cs="Latha"/>
+                <w:b/>
+                <w:sz w:val="32"/>
+                <w:szCs w:val="28"/>
+                <w:highlight w:val="green"/>
+              </w:rPr>
+              <w:t>…</w:t>
+            </w:r>
+            <w:r>
+              <w:rPr>
+                <w:rFonts w:ascii="Latha" w:hAnsi="Latha" w:cs="Latha" w:hint="cs"/>
+                <w:sz w:val="28"/>
+                <w:szCs w:val="28"/>
+                <w:highlight w:val="green"/>
+                <w:cs/>
+                <w:lang w:bidi="ta-IN"/>
+              </w:rPr>
+              <w:t>ஞ்</w:t>
+            </w:r>
+            <w:r>
+              <w:rPr>
+                <w:rFonts w:ascii="Latha" w:hAnsi="Latha" w:cs="Latha"/>
+                <w:sz w:val="28"/>
+                <w:szCs w:val="28"/>
+                <w:highlight w:val="green"/>
+                <w:cs/>
+                <w:lang w:bidi="ta-IN"/>
+              </w:rPr>
+              <w:t>சே</w:t>
+            </w:r>
+            <w:r>
+              <w:rPr>
+                <w:rFonts w:ascii="Latha" w:hAnsi="Latha" w:cs="Latha"/>
+                <w:sz w:val="28"/>
+                <w:szCs w:val="28"/>
+                <w:highlight w:val="green"/>
+              </w:rPr>
+              <w:t>-</w:t>
+            </w:r>
+            <w:r>
+              <w:rPr>
+                <w:rFonts w:ascii="Latha" w:hAnsi="Latha" w:cs="Latha"/>
+                <w:sz w:val="28"/>
+                <w:szCs w:val="28"/>
+                <w:cs/>
+                <w:lang w:bidi="ta-IN"/>
+              </w:rPr>
+              <w:t>ச்ச</w:t>
+            </w:r>
+            <w:r>
+              <w:rPr>
+                <w:rFonts w:ascii="BRH Tamil Tab Extra" w:hAnsi="BRH Tamil Tab Extra" w:cs="Latha"/>
+                <w:b/>
+                <w:sz w:val="32"/>
+                <w:szCs w:val="28"/>
+              </w:rPr>
+              <w:t>…</w:t>
+            </w:r>
+            <w:r>
+              <w:rPr>
+                <w:rFonts w:ascii="Latha" w:hAnsi="Latha" w:cs="Latha"/>
+                <w:b/>
+                <w:bCs/>
+                <w:position w:val="-12"/>
+                <w:sz w:val="28"/>
+                <w:szCs w:val="28"/>
+                <w:cs/>
+                <w:lang w:bidi="ta-IN"/>
+              </w:rPr>
+              <w:t>2</w:t>
+            </w:r>
+            <w:r>
+              <w:rPr>
+                <w:rFonts w:ascii="Latha" w:hAnsi="Latha" w:cs="Latha"/>
+                <w:sz w:val="28"/>
+                <w:szCs w:val="28"/>
+                <w:cs/>
+                <w:lang w:bidi="ta-IN"/>
+              </w:rPr>
+              <w:t>க்னவா</w:t>
+            </w:r>
+            <w:r>
+              <w:rPr>
+                <w:rFonts w:ascii="BRH Tamil Tab Extra" w:hAnsi="BRH Tamil Tab Extra" w:cs="Latha"/>
+                <w:b/>
+                <w:sz w:val="32"/>
+                <w:szCs w:val="28"/>
+              </w:rPr>
+              <w:t>…</w:t>
+            </w:r>
+            <w:r>
+              <w:rPr>
+                <w:rFonts w:ascii="BRH Devanagari Extra" w:hAnsi="BRH Devanagari Extra" w:cs="Latha"/>
+                <w:b/>
                 <w:sz w:val="36"/>
-                <w:szCs w:val="40"/>
-                <w:lang w:bidi="ml-IN"/>
+                <w:szCs w:val="28"/>
               </w:rPr>
               <w:t>óè</w:t>
             </w:r>
             <w:r>
               <w:rPr>
-                <w:rFonts w:ascii="BRH Malayalam Extra" w:hAnsi="BRH Malayalam Extra" w:cs="BRH Devanagari Extra"/>
-                <w:sz w:val="32"/>
-                <w:szCs w:val="40"/>
-                <w:lang w:bidi="ml-IN"/>
-              </w:rPr>
-              <w:t>–</w:t>
+                <w:rFonts w:ascii="BRH Tamil Tab Extra" w:hAnsi="BRH Tamil Tab Extra" w:cs="Latha"/>
+                <w:b/>
+                <w:sz w:val="32"/>
+                <w:szCs w:val="28"/>
+              </w:rPr>
+              <w:t>…</w:t>
+            </w:r>
+            <w:r>
+              <w:rPr>
+                <w:rFonts w:ascii="Latha" w:hAnsi="Latha" w:cs="Latha"/>
+                <w:sz w:val="28"/>
+                <w:szCs w:val="28"/>
+              </w:rPr>
+              <w:t xml:space="preserve"> </w:t>
             </w:r>
           </w:p>
         </w:tc>
@@ -653,15 +895,7 @@
                 <w:sz w:val="28"/>
                 <w:szCs w:val="28"/>
               </w:rPr>
-              <w:t>1</w:t>
-            </w:r>
-            <w:r>
-              <w:rPr>
-                <w:b/>
-                <w:sz w:val="28"/>
-                <w:szCs w:val="28"/>
-              </w:rPr>
-              <w:t>5</w:t>
+              <w:t>8</w:t>
             </w:r>
           </w:p>
           <w:p>
@@ -702,7 +936,7 @@
         </w:tc>
         <w:tc>
           <w:tcPr>
-            <w:tcW w:w="5103" w:type="dxa"/>
+            <w:tcW w:w="5613" w:type="dxa"/>
             <w:tcBorders>
               <w:top w:val="single" w:sz="4" w:space="0" w:color="000000"/>
               <w:left w:val="single" w:sz="4" w:space="0" w:color="000000"/>
@@ -720,53 +954,245 @@
             </w:pPr>
             <w:r>
               <w:rPr>
-                <w:rFonts w:ascii="BRH Devanagari Extra" w:hAnsi="BRH Devanagari Extra" w:cs="BRH Devanagari Extra"/>
-                <w:sz w:val="40"/>
-                <w:szCs w:val="40"/>
-                <w:lang w:bidi="ml-IN"/>
-              </w:rPr>
-              <w:t>xÉÉqÉÉþÌlÉ</w:t>
-            </w:r>
-            <w:r>
-              <w:rPr>
-                <w:rFonts w:ascii="BRH Malayalam Extra" w:hAnsi="BRH Malayalam Extra" w:cs="BRH Devanagari Extra"/>
-                <w:sz w:val="32"/>
-                <w:szCs w:val="40"/>
-                <w:lang w:bidi="ml-IN"/>
-              </w:rPr>
-              <w:t>–</w:t>
-            </w:r>
-            <w:r>
-              <w:rPr>
-                <w:rFonts w:ascii="BRH Devanagari Extra" w:hAnsi="BRH Devanagari Extra" w:cs="BRH Devanagari Extra"/>
-                <w:sz w:val="40"/>
-                <w:szCs w:val="40"/>
-                <w:lang w:bidi="ml-IN"/>
-              </w:rPr>
-              <w:t xml:space="preserve"> (</w:t>
-            </w:r>
-            <w:r>
-              <w:rPr>
-                <w:rFonts w:ascii="BRH Devanagari Extra" w:hAnsi="BRH Devanagari Extra" w:cs="BRH Devanagari Extra"/>
-                <w:sz w:val="40"/>
-                <w:szCs w:val="40"/>
-              </w:rPr>
-              <w:t>rÉjÉç xÉýurÉÇ mÉÉý</w:t>
-            </w:r>
-            <w:r>
-              <w:rPr>
-                <w:rFonts w:ascii="BRH Devanagari Extra" w:hAnsi="BRH Devanagari Extra" w:cs="BRH Devanagari Extra"/>
-                <w:sz w:val="40"/>
-                <w:szCs w:val="40"/>
+                <w:rFonts w:ascii="Latha" w:hAnsi="Latha" w:cs="Latha"/>
+                <w:sz w:val="28"/>
+                <w:szCs w:val="28"/>
+                <w:cs/>
+                <w:lang w:bidi="ta-IN"/>
+              </w:rPr>
+              <w:t>தேன</w:t>
+            </w:r>
+            <w:r>
+              <w:rPr>
+                <w:rFonts w:ascii="BRH Tamil Tab Extra" w:hAnsi="BRH Tamil Tab Extra" w:cs="Latha"/>
+                <w:b/>
+                <w:sz w:val="32"/>
+                <w:szCs w:val="28"/>
+              </w:rPr>
+              <w:t>…</w:t>
+            </w:r>
+            <w:r>
+              <w:rPr>
+                <w:rFonts w:ascii="Latha" w:hAnsi="Latha" w:cs="Latha"/>
+                <w:sz w:val="28"/>
+                <w:szCs w:val="28"/>
+              </w:rPr>
+              <w:t xml:space="preserve"> </w:t>
+            </w:r>
+            <w:r>
+              <w:rPr>
+                <w:rFonts w:ascii="Latha" w:hAnsi="Latha" w:cs="Latha"/>
+                <w:sz w:val="28"/>
+                <w:szCs w:val="28"/>
+                <w:cs/>
+                <w:lang w:bidi="ta-IN"/>
+              </w:rPr>
+              <w:t>ஸாமா</w:t>
+            </w:r>
+            <w:r>
+              <w:rPr>
+                <w:rFonts w:ascii="BRH Tamil Tab Extra" w:hAnsi="BRH Tamil Tab Extra" w:cs="Latha"/>
+                <w:b/>
+                <w:sz w:val="36"/>
+                <w:szCs w:val="28"/>
+              </w:rPr>
+              <w:t>†</w:t>
+            </w:r>
+            <w:r>
+              <w:rPr>
+                <w:rFonts w:ascii="Latha" w:hAnsi="Latha" w:cs="Latha"/>
+                <w:sz w:val="28"/>
+                <w:szCs w:val="28"/>
+                <w:cs/>
+                <w:lang w:bidi="ta-IN"/>
+              </w:rPr>
+              <w:t>னி</w:t>
+            </w:r>
+            <w:r>
+              <w:rPr>
+                <w:rFonts w:ascii="BRH Tamil Tab Extra" w:hAnsi="BRH Tamil Tab Extra" w:cs="Latha"/>
+                <w:b/>
+                <w:sz w:val="32"/>
+                <w:szCs w:val="28"/>
+              </w:rPr>
+              <w:t>…</w:t>
+            </w:r>
+            <w:r>
+              <w:rPr>
+                <w:rFonts w:ascii="Latha" w:hAnsi="Latha" w:cs="Latha"/>
+                <w:sz w:val="28"/>
+                <w:szCs w:val="28"/>
+              </w:rPr>
+              <w:t xml:space="preserve"> </w:t>
+            </w:r>
+            <w:r>
+              <w:rPr>
+                <w:rFonts w:ascii="Latha" w:hAnsi="Latha" w:cs="Latha" w:hint="cs"/>
+                <w:sz w:val="28"/>
+                <w:szCs w:val="28"/>
+                <w:cs/>
+                <w:lang w:bidi="ta-IN"/>
+              </w:rPr>
+              <w:t>யத்</w:t>
+            </w:r>
+            <w:r>
+              <w:rPr>
+                <w:rFonts w:ascii="Latha" w:hAnsi="Latha" w:cs="Latha"/>
+                <w:b/>
+                <w:bCs/>
+                <w:position w:val="-12"/>
+                <w:sz w:val="28"/>
+                <w:szCs w:val="28"/>
+                <w:cs/>
+                <w:lang w:bidi="ta-IN"/>
+              </w:rPr>
+              <w:t>2</w:t>
+            </w:r>
+            <w:r>
+              <w:rPr>
+                <w:rFonts w:ascii="Latha" w:hAnsi="Latha" w:cs="Latha"/>
+                <w:b/>
+                <w:bCs/>
+                <w:position w:val="-12"/>
+                <w:sz w:val="28"/>
+                <w:szCs w:val="28"/>
+                <w:lang w:bidi="ta-IN"/>
+              </w:rPr>
+              <w:t xml:space="preserve"> </w:t>
+            </w:r>
+            <w:r>
+              <w:rPr>
+                <w:rFonts w:ascii="Latha" w:hAnsi="Latha" w:cs="Latha" w:hint="cs"/>
+                <w:sz w:val="28"/>
+                <w:szCs w:val="28"/>
+                <w:cs/>
+                <w:lang w:bidi="ta-IN"/>
+              </w:rPr>
+              <w:t>ஸ</w:t>
+            </w:r>
+            <w:r>
+              <w:rPr>
+                <w:rFonts w:ascii="BRH Tamil Tab Extra" w:hAnsi="BRH Tamil Tab Extra" w:cs="Latha"/>
+                <w:b/>
+                <w:sz w:val="32"/>
+                <w:szCs w:val="28"/>
+              </w:rPr>
+              <w:t>…</w:t>
+            </w:r>
+            <w:r>
+              <w:rPr>
+                <w:rFonts w:ascii="Latha" w:hAnsi="Latha" w:cs="Latha" w:hint="cs"/>
+                <w:sz w:val="28"/>
+                <w:szCs w:val="28"/>
+                <w:cs/>
+                <w:lang w:bidi="ta-IN"/>
+              </w:rPr>
+              <w:t>வ்யம்</w:t>
+            </w:r>
+            <w:r>
+              <w:rPr>
+                <w:rFonts w:ascii="Latha" w:hAnsi="Latha" w:cs="Latha" w:hint="cs"/>
+                <w:sz w:val="28"/>
+                <w:szCs w:val="28"/>
                 <w:highlight w:val="yellow"/>
-              </w:rPr>
-              <w:t>ÍhÉ</w:t>
+                <w:cs/>
+                <w:lang w:bidi="ta-IN"/>
+              </w:rPr>
+              <w:t xml:space="preserve"> பா</w:t>
+            </w:r>
+            <w:r>
+              <w:rPr>
+                <w:rFonts w:ascii="BRH Tamil Tab Extra" w:hAnsi="BRH Tamil Tab Extra" w:cs="Latha"/>
+                <w:b/>
+                <w:sz w:val="32"/>
+                <w:szCs w:val="28"/>
+                <w:highlight w:val="yellow"/>
+              </w:rPr>
+              <w:t>…</w:t>
+            </w:r>
+            <w:r>
+              <w:rPr>
+                <w:rFonts w:ascii="Latha" w:hAnsi="Latha" w:cs="Latha" w:hint="cs"/>
+                <w:sz w:val="28"/>
+                <w:szCs w:val="28"/>
+                <w:highlight w:val="yellow"/>
+                <w:cs/>
+                <w:lang w:bidi="ta-IN"/>
+              </w:rPr>
+              <w:t>ணி</w:t>
+            </w:r>
+            <w:r>
+              <w:rPr>
+                <w:rFonts w:ascii="Latha" w:hAnsi="Latha" w:cs="Latha" w:hint="cs"/>
+                <w:sz w:val="28"/>
+                <w:szCs w:val="28"/>
+                <w:cs/>
+                <w:lang w:bidi="ta-IN"/>
+              </w:rPr>
+              <w:t xml:space="preserve"> பா</w:t>
+            </w:r>
+            <w:r>
+              <w:rPr>
+                <w:rFonts w:ascii="BRH Tamil Tab Extra" w:hAnsi="BRH Tamil Tab Extra" w:cs="Latha"/>
+                <w:b/>
+                <w:sz w:val="32"/>
+                <w:szCs w:val="28"/>
+              </w:rPr>
+              <w:t>…</w:t>
+            </w:r>
+            <w:r>
+              <w:rPr>
+                <w:rFonts w:ascii="Latha" w:hAnsi="Latha" w:cs="Latha"/>
+                <w:sz w:val="28"/>
+                <w:szCs w:val="28"/>
+                <w:cs/>
+                <w:lang w:bidi="ta-IN"/>
+              </w:rPr>
+              <w:t>தௌ</w:t>
+            </w:r>
+            <w:r>
+              <w:rPr>
+                <w:rFonts w:ascii="Latha" w:hAnsi="Latha" w:cs="Latha" w:hint="cs"/>
+                <w:sz w:val="28"/>
+                <w:szCs w:val="28"/>
+                <w:cs/>
+                <w:lang w:bidi="ta-IN"/>
+              </w:rPr>
+              <w:t xml:space="preserve"> ப்ரோ</w:t>
+            </w:r>
+            <w:r>
+              <w:rPr>
+                <w:rFonts w:ascii="BRH Tamil Tab Extra" w:hAnsi="BRH Tamil Tab Extra" w:cs="Latha"/>
+                <w:b/>
+                <w:sz w:val="32"/>
+                <w:szCs w:val="28"/>
+              </w:rPr>
+              <w:t>…</w:t>
+            </w:r>
+            <w:r>
+              <w:rPr>
+                <w:rFonts w:ascii="Latha" w:hAnsi="Latha" w:cs="Latha"/>
+                <w:sz w:val="28"/>
+                <w:szCs w:val="28"/>
+                <w:cs/>
+                <w:lang w:bidi="ta-IN"/>
+              </w:rPr>
+              <w:t>க்ஷதி</w:t>
+            </w:r>
+            <w:r>
+              <w:rPr>
+                <w:rFonts w:ascii="BRH Tamil Tab Extra" w:hAnsi="BRH Tamil Tab Extra" w:cs="Latha"/>
+                <w:b/>
+                <w:sz w:val="32"/>
+                <w:szCs w:val="28"/>
+              </w:rPr>
+              <w:t>…</w:t>
             </w:r>
           </w:p>
         </w:tc>
         <w:tc>
           <w:tcPr>
-            <w:tcW w:w="5103" w:type="dxa"/>
+            <w:tcW w:w="5940" w:type="dxa"/>
             <w:tcBorders>
               <w:top w:val="single" w:sz="4" w:space="0" w:color="000000"/>
               <w:left w:val="single" w:sz="4" w:space="0" w:color="000000"/>
@@ -785,53 +1211,291 @@
             </w:pPr>
             <w:r>
               <w:rPr>
+                <w:rFonts w:ascii="Latha" w:hAnsi="Latha" w:cs="Latha"/>
+                <w:sz w:val="28"/>
+                <w:szCs w:val="28"/>
+                <w:cs/>
+                <w:lang w:bidi="ta-IN"/>
+              </w:rPr>
+              <w:t>தேன</w:t>
+            </w:r>
+            <w:r>
+              <w:rPr>
+                <w:rFonts w:ascii="BRH Tamil Tab Extra" w:hAnsi="BRH Tamil Tab Extra" w:cs="Latha"/>
+                <w:b/>
+                <w:sz w:val="32"/>
+                <w:szCs w:val="28"/>
+              </w:rPr>
+              <w:t>…</w:t>
+            </w:r>
+            <w:r>
+              <w:rPr>
+                <w:rFonts w:ascii="Latha" w:hAnsi="Latha" w:cs="Latha"/>
+                <w:sz w:val="28"/>
+                <w:szCs w:val="28"/>
+              </w:rPr>
+              <w:t xml:space="preserve"> </w:t>
+            </w:r>
+            <w:r>
+              <w:rPr>
+                <w:rFonts w:ascii="Latha" w:hAnsi="Latha" w:cs="Latha"/>
+                <w:sz w:val="28"/>
+                <w:szCs w:val="28"/>
+                <w:cs/>
+                <w:lang w:bidi="ta-IN"/>
+              </w:rPr>
+              <w:t>ஸாமா</w:t>
+            </w:r>
+            <w:r>
+              <w:rPr>
+                <w:rFonts w:ascii="BRH Tamil Tab Extra" w:hAnsi="BRH Tamil Tab Extra" w:cs="Latha"/>
+                <w:b/>
+                <w:sz w:val="36"/>
+                <w:szCs w:val="28"/>
+              </w:rPr>
+              <w:t>†</w:t>
+            </w:r>
+            <w:r>
+              <w:rPr>
+                <w:rFonts w:ascii="Latha" w:hAnsi="Latha" w:cs="Latha"/>
+                <w:sz w:val="28"/>
+                <w:szCs w:val="28"/>
+                <w:cs/>
+                <w:lang w:bidi="ta-IN"/>
+              </w:rPr>
+              <w:t>னி</w:t>
+            </w:r>
+            <w:r>
+              <w:rPr>
+                <w:rFonts w:ascii="BRH Tamil Tab Extra" w:hAnsi="BRH Tamil Tab Extra" w:cs="Latha"/>
+                <w:b/>
+                <w:sz w:val="32"/>
+                <w:szCs w:val="28"/>
+              </w:rPr>
+              <w:t>…</w:t>
+            </w:r>
+            <w:r>
+              <w:rPr>
+                <w:rFonts w:ascii="Latha" w:hAnsi="Latha" w:cs="Latha"/>
+                <w:sz w:val="28"/>
+                <w:szCs w:val="28"/>
+              </w:rPr>
+              <w:t xml:space="preserve"> </w:t>
+            </w:r>
+            <w:r>
+              <w:rPr>
+                <w:rFonts w:ascii="Latha" w:hAnsi="Latha" w:cs="Latha"/>
+                <w:sz w:val="28"/>
+                <w:szCs w:val="28"/>
+                <w:highlight w:val="cyan"/>
+              </w:rPr>
+              <w:t>(</w:t>
+            </w:r>
+            <w:r>
+              <w:rPr>
+                <w:rFonts w:ascii="Latha" w:hAnsi="Latha" w:cs="Latha" w:hint="cs"/>
+                <w:sz w:val="28"/>
+                <w:szCs w:val="28"/>
+                <w:highlight w:val="cyan"/>
+                <w:cs/>
+                <w:lang w:bidi="ta-IN"/>
+              </w:rPr>
+              <w:t>யத்</w:t>
+            </w:r>
+            <w:r>
+              <w:rPr>
+                <w:rFonts w:ascii="Latha" w:hAnsi="Latha" w:cs="Latha"/>
+                <w:b/>
+                <w:bCs/>
+                <w:position w:val="-12"/>
+                <w:sz w:val="28"/>
+                <w:szCs w:val="28"/>
+                <w:highlight w:val="cyan"/>
+                <w:cs/>
+                <w:lang w:bidi="ta-IN"/>
+              </w:rPr>
+              <w:t>2</w:t>
+            </w:r>
+            <w:r>
+              <w:rPr>
+                <w:rFonts w:ascii="Latha" w:hAnsi="Latha" w:cs="Latha"/>
+                <w:b/>
+                <w:bCs/>
+                <w:position w:val="-12"/>
+                <w:sz w:val="28"/>
+                <w:szCs w:val="28"/>
+                <w:highlight w:val="cyan"/>
+                <w:lang w:bidi="ta-IN"/>
+              </w:rPr>
+              <w:t xml:space="preserve"> </w:t>
+            </w:r>
+            <w:r>
+              <w:rPr>
+                <w:rFonts w:ascii="Latha" w:hAnsi="Latha" w:cs="Latha" w:hint="cs"/>
+                <w:sz w:val="28"/>
+                <w:szCs w:val="28"/>
+                <w:highlight w:val="cyan"/>
+                <w:cs/>
+                <w:lang w:bidi="ta-IN"/>
+              </w:rPr>
+              <w:t>ஸ</w:t>
+            </w:r>
+            <w:r>
+              <w:rPr>
+                <w:rFonts w:ascii="BRH Tamil Tab Extra" w:hAnsi="BRH Tamil Tab Extra" w:cs="Latha"/>
+                <w:b/>
+                <w:sz w:val="32"/>
+                <w:szCs w:val="28"/>
+                <w:highlight w:val="cyan"/>
+              </w:rPr>
+              <w:t>…</w:t>
+            </w:r>
+            <w:r>
+              <w:rPr>
+                <w:rFonts w:ascii="Latha" w:hAnsi="Latha" w:cs="Latha" w:hint="cs"/>
+                <w:sz w:val="28"/>
+                <w:szCs w:val="28"/>
+                <w:highlight w:val="cyan"/>
+                <w:cs/>
+                <w:lang w:bidi="ta-IN"/>
+              </w:rPr>
+              <w:t>வ்யம் பா</w:t>
+            </w:r>
+            <w:r>
+              <w:rPr>
+                <w:rFonts w:ascii="BRH Tamil Tab Extra" w:hAnsi="BRH Tamil Tab Extra" w:cs="Latha"/>
+                <w:b/>
+                <w:sz w:val="32"/>
+                <w:szCs w:val="28"/>
+                <w:highlight w:val="cyan"/>
+              </w:rPr>
+              <w:t>…</w:t>
+            </w:r>
+            <w:r>
+              <w:rPr>
+                <w:rFonts w:ascii="Latha" w:hAnsi="Latha" w:cs="Latha" w:hint="cs"/>
+                <w:sz w:val="28"/>
+                <w:szCs w:val="28"/>
+                <w:highlight w:val="cyan"/>
+                <w:cs/>
+                <w:lang w:bidi="ta-IN"/>
+              </w:rPr>
+              <w:t>ணி</w:t>
+            </w:r>
+            <w:r>
+              <w:rPr>
+                <w:rFonts w:ascii="Latha" w:hAnsi="Latha" w:cs="Latha" w:hint="cs"/>
+                <w:sz w:val="28"/>
+                <w:szCs w:val="28"/>
+                <w:highlight w:val="green"/>
+                <w:cs/>
+                <w:lang w:bidi="ta-IN"/>
+              </w:rPr>
+              <w:t>ம்</w:t>
+            </w:r>
+            <w:r>
+              <w:rPr>
+                <w:rFonts w:ascii="Latha" w:hAnsi="Latha" w:cs="Latha" w:hint="cs"/>
+                <w:sz w:val="28"/>
+                <w:szCs w:val="28"/>
+                <w:highlight w:val="cyan"/>
+                <w:cs/>
+                <w:lang w:bidi="ta-IN"/>
+              </w:rPr>
+              <w:t xml:space="preserve"> பா</w:t>
+            </w:r>
+            <w:r>
+              <w:rPr>
+                <w:rFonts w:ascii="BRH Tamil Tab Extra" w:hAnsi="BRH Tamil Tab Extra" w:cs="Latha"/>
+                <w:b/>
+                <w:sz w:val="32"/>
+                <w:szCs w:val="28"/>
+                <w:highlight w:val="cyan"/>
+              </w:rPr>
+              <w:t>…</w:t>
+            </w:r>
+            <w:r>
+              <w:rPr>
+                <w:rFonts w:ascii="Latha" w:hAnsi="Latha" w:cs="Latha"/>
+                <w:sz w:val="28"/>
+                <w:szCs w:val="28"/>
+                <w:highlight w:val="cyan"/>
+                <w:cs/>
+                <w:lang w:bidi="ta-IN"/>
+              </w:rPr>
+              <w:t>தௌ</w:t>
+            </w:r>
+            <w:r>
+              <w:rPr>
+                <w:rFonts w:ascii="Latha" w:hAnsi="Latha" w:cs="Latha" w:hint="cs"/>
+                <w:sz w:val="28"/>
+                <w:szCs w:val="28"/>
+                <w:highlight w:val="cyan"/>
+                <w:cs/>
+                <w:lang w:bidi="ta-IN"/>
+              </w:rPr>
+              <w:t xml:space="preserve"> ப்ரோ</w:t>
+            </w:r>
+            <w:r>
+              <w:rPr>
+                <w:rFonts w:ascii="BRH Tamil Tab Extra" w:hAnsi="BRH Tamil Tab Extra" w:cs="Latha"/>
+                <w:b/>
+                <w:sz w:val="32"/>
+                <w:szCs w:val="28"/>
+                <w:highlight w:val="cyan"/>
+              </w:rPr>
+              <w:t>…</w:t>
+            </w:r>
+            <w:r>
+              <w:rPr>
+                <w:rFonts w:ascii="Latha" w:hAnsi="Latha" w:cs="Latha"/>
+                <w:sz w:val="28"/>
+                <w:szCs w:val="28"/>
+                <w:highlight w:val="cyan"/>
+                <w:cs/>
+                <w:lang w:bidi="ta-IN"/>
+              </w:rPr>
+              <w:t>க்ஷதி</w:t>
+            </w:r>
+            <w:r>
+              <w:rPr>
+                <w:rFonts w:ascii="Latha" w:hAnsi="Latha" w:cs="Latha"/>
+                <w:sz w:val="28"/>
+                <w:szCs w:val="28"/>
+                <w:highlight w:val="cyan"/>
+                <w:lang w:bidi="ta-IN"/>
+              </w:rPr>
+              <w:t>)</w:t>
+            </w:r>
+            <w:r>
+              <w:rPr>
+                <w:rFonts w:ascii="BRH Tamil Tab Extra" w:hAnsi="BRH Tamil Tab Extra" w:cs="Latha"/>
+                <w:b/>
+                <w:sz w:val="32"/>
+                <w:szCs w:val="28"/>
+              </w:rPr>
+              <w:t>…</w:t>
+            </w:r>
+            <w:r>
+              <w:rPr>
                 <w:rFonts w:ascii="BRH Devanagari Extra" w:hAnsi="BRH Devanagari Extra" w:cs="BRH Devanagari Extra"/>
                 <w:sz w:val="40"/>
                 <w:szCs w:val="40"/>
-                <w:lang w:bidi="ml-IN"/>
-              </w:rPr>
-              <w:t>xÉÉqÉÉþÌlÉ</w:t>
-            </w:r>
-            <w:r>
-              <w:rPr>
-                <w:rFonts w:ascii="BRH Malayalam Extra" w:hAnsi="BRH Malayalam Extra" w:cs="BRH Devanagari Extra"/>
-                <w:sz w:val="32"/>
-                <w:szCs w:val="40"/>
-                <w:lang w:bidi="ml-IN"/>
-              </w:rPr>
-              <w:t>–</w:t>
+              </w:rPr>
+              <w:t xml:space="preserve"> </w:t>
+            </w:r>
+            <w:r>
+              <w:rPr>
+                <w:sz w:val="32"/>
+                <w:szCs w:val="32"/>
+              </w:rPr>
+              <w:t>(missing</w:t>
             </w:r>
             <w:r>
               <w:rPr>
                 <w:rFonts w:ascii="BRH Devanagari Extra" w:hAnsi="BRH Devanagari Extra" w:cs="BRH Devanagari Extra"/>
                 <w:sz w:val="40"/>
                 <w:szCs w:val="40"/>
-                <w:lang w:bidi="ml-IN"/>
-              </w:rPr>
-              <w:t xml:space="preserve"> (</w:t>
-            </w:r>
-            <w:r>
-              <w:rPr>
-                <w:rFonts w:ascii="BRH Devanagari Extra" w:hAnsi="BRH Devanagari Extra" w:cs="BRH Devanagari Extra"/>
-                <w:sz w:val="40"/>
-                <w:szCs w:val="40"/>
-              </w:rPr>
-              <w:t>rÉjÉç xÉýurÉÇ mÉÉý</w:t>
-            </w:r>
-            <w:r>
-              <w:rPr>
-                <w:rFonts w:ascii="BRH Devanagari Extra" w:hAnsi="BRH Devanagari Extra" w:cs="BRH Devanagari Extra"/>
-                <w:sz w:val="40"/>
-                <w:szCs w:val="40"/>
-                <w:highlight w:val="green"/>
-              </w:rPr>
-              <w:t>ÍhÉÇ</w:t>
-            </w:r>
-            <w:r>
-              <w:rPr>
-                <w:rFonts w:ascii="BRH Devanagari Extra" w:hAnsi="BRH Devanagari Extra" w:cs="BRH Devanagari Extra"/>
-                <w:sz w:val="40"/>
-                <w:szCs w:val="40"/>
               </w:rPr>
               <w:t xml:space="preserve"> </w:t>
             </w:r>
@@ -840,110 +1504,64 @@
                 <w:sz w:val="32"/>
                 <w:szCs w:val="32"/>
               </w:rPr>
-              <w:t>(missing</w:t>
-            </w:r>
-            <w:r>
-              <w:rPr>
-                <w:rFonts w:ascii="BRH Devanagari Extra" w:hAnsi="BRH Devanagari Extra" w:cs="BRH Devanagari Extra"/>
-                <w:sz w:val="40"/>
-                <w:szCs w:val="40"/>
-              </w:rPr>
-              <w:t xml:space="preserve"> </w:t>
+              <w:t>anuswaram added)</w:t>
             </w:r>
             <w:r>
               <w:rPr>
                 <w:sz w:val="32"/>
                 <w:szCs w:val="32"/>
               </w:rPr>
-              <w:t>anuswaram added)</w:t>
-            </w:r>
-          </w:p>
-        </w:tc>
-      </w:tr>
-      <w:tr>
-        <w:tc>
-          <w:tcPr>
-            <w:tcW w:w="2914" w:type="dxa"/>
-            <w:tcBorders>
-              <w:top w:val="single" w:sz="4" w:space="0" w:color="000000"/>
-              <w:left w:val="single" w:sz="4" w:space="0" w:color="000000"/>
-              <w:bottom w:val="single" w:sz="4" w:space="0" w:color="000000"/>
-              <w:right w:val="single" w:sz="4" w:space="0" w:color="000000"/>
-            </w:tcBorders>
-          </w:tcPr>
-          <w:p>
-            <w:pPr>
-              <w:spacing w:before="0" w:line="240" w:lineRule="auto"/>
+              <w:t xml:space="preserve"> and Paata Bhedam in </w:t>
+            </w:r>
+            <w:r>
               <w:rPr>
                 <w:sz w:val="32"/>
                 <w:szCs w:val="32"/>
-              </w:rPr>
-            </w:pPr>
-          </w:p>
-          <w:p>
-            <w:pPr>
-              <w:spacing w:before="0" w:line="240" w:lineRule="auto"/>
-              <w:rPr>
-                <w:sz w:val="32"/>
-                <w:szCs w:val="32"/>
-              </w:rPr>
-            </w:pPr>
-          </w:p>
-          <w:p>
-            <w:pPr>
-              <w:spacing w:before="0" w:line="240" w:lineRule="auto"/>
-              <w:rPr>
-                <w:sz w:val="32"/>
-                <w:szCs w:val="32"/>
-              </w:rPr>
-            </w:pPr>
-          </w:p>
-        </w:tc>
-        <w:tc>
-          <w:tcPr>
-            <w:tcW w:w="5103" w:type="dxa"/>
-            <w:tcBorders>
-              <w:top w:val="single" w:sz="4" w:space="0" w:color="000000"/>
-              <w:left w:val="single" w:sz="4" w:space="0" w:color="000000"/>
-              <w:bottom w:val="single" w:sz="4" w:space="0" w:color="000000"/>
-              <w:right w:val="single" w:sz="4" w:space="0" w:color="000000"/>
-            </w:tcBorders>
-          </w:tcPr>
-          <w:p>
-            <w:pPr>
-              <w:spacing w:before="0" w:line="240" w:lineRule="auto"/>
-              <w:rPr>
-                <w:sz w:val="32"/>
-                <w:szCs w:val="32"/>
-              </w:rPr>
-            </w:pPr>
-          </w:p>
-        </w:tc>
-        <w:tc>
-          <w:tcPr>
-            <w:tcW w:w="5103" w:type="dxa"/>
-            <w:tcBorders>
-              <w:top w:val="single" w:sz="4" w:space="0" w:color="000000"/>
-              <w:left w:val="single" w:sz="4" w:space="0" w:color="000000"/>
-              <w:bottom w:val="single" w:sz="4" w:space="0" w:color="000000"/>
-              <w:right w:val="single" w:sz="4" w:space="0" w:color="000000"/>
-            </w:tcBorders>
-          </w:tcPr>
-          <w:p>
-            <w:pPr>
-              <w:spacing w:before="0" w:line="240" w:lineRule="auto"/>
-              <w:ind w:right="-18"/>
-              <w:rPr>
-                <w:sz w:val="32"/>
-                <w:szCs w:val="32"/>
-              </w:rPr>
-            </w:pPr>
+                <w:highlight w:val="cyan"/>
+              </w:rPr>
+              <w:t>bracket.</w:t>
+            </w:r>
           </w:p>
         </w:tc>
       </w:tr>
     </w:tbl>
     <w:p>
       <w:pPr>
+        <w:rPr>
+          <w:b/>
+          <w:bCs/>
+          <w:sz w:val="32"/>
+          <w:szCs w:val="32"/>
+          <w:u w:val="single"/>
+        </w:rPr>
+      </w:pPr>
+    </w:p>
+    <w:p>
+      <w:pPr>
+        <w:rPr>
+          <w:b/>
+          <w:bCs/>
+          <w:sz w:val="32"/>
+          <w:szCs w:val="32"/>
+          <w:u w:val="single"/>
+        </w:rPr>
+      </w:pPr>
+    </w:p>
+    <w:p>
+      <w:pPr>
+        <w:jc w:val="center"/>
+        <w:rPr>
+          <w:b/>
+          <w:bCs/>
+          <w:sz w:val="32"/>
+          <w:szCs w:val="32"/>
+          <w:u w:val="single"/>
+        </w:rPr>
+      </w:pPr>
+    </w:p>
+    <w:p>
+      <w:pPr>
+        <w:jc w:val="center"/>
         <w:rPr>
           <w:b/>
           <w:bCs/>
@@ -1120,7 +1738,6 @@
           <w:szCs w:val="32"/>
           <w:u w:val="single"/>
         </w:rPr>
-        <w:lastRenderedPageBreak/>
         <w:t>Tamil</w:t>
       </w:r>
       <w:r>
@@ -1253,9 +1870,9 @@
         <w:tblLook w:val="04A0" w:firstRow="1" w:lastRow="0" w:firstColumn="1" w:lastColumn="0" w:noHBand="0" w:noVBand="1"/>
       </w:tblPr>
       <w:tblGrid>
-        <w:gridCol w:w="3504"/>
-        <w:gridCol w:w="5079"/>
-        <w:gridCol w:w="5358"/>
+        <w:gridCol w:w="3705"/>
+        <w:gridCol w:w="5097"/>
+        <w:gridCol w:w="5139"/>
       </w:tblGrid>
       <w:tr>
         <w:tc>
@@ -19712,7 +20329,6 @@
                 <w:sz w:val="28"/>
                 <w:szCs w:val="28"/>
               </w:rPr>
-              <w:lastRenderedPageBreak/>
               <w:t xml:space="preserve">TA 1.22.8 </w:t>
             </w:r>
           </w:p>
@@ -19940,6 +20556,7 @@
                 <w:cs/>
                 <w:lang w:bidi="ta-IN"/>
               </w:rPr>
+              <w:lastRenderedPageBreak/>
               <w:t>ஜா</w:t>
             </w:r>
             <w:r>
@@ -20194,6 +20811,7 @@
                 <w:cs/>
                 <w:lang w:bidi="ta-IN"/>
               </w:rPr>
+              <w:lastRenderedPageBreak/>
               <w:t>ஸ</w:t>
             </w:r>
             <w:r>
@@ -20312,6 +20930,7 @@
                 <w:cs/>
                 <w:lang w:bidi="ta-IN"/>
               </w:rPr>
+              <w:lastRenderedPageBreak/>
               <w:t>ஜா</w:t>
             </w:r>
             <w:r>
@@ -20568,6 +21187,7 @@
                 <w:sz w:val="28"/>
                 <w:szCs w:val="28"/>
               </w:rPr>
+              <w:lastRenderedPageBreak/>
               <w:t>TA 1.22.9</w:t>
             </w:r>
             <w:r>
@@ -23173,7 +23793,6 @@
                 <w:sz w:val="28"/>
                 <w:szCs w:val="28"/>
               </w:rPr>
-              <w:lastRenderedPageBreak/>
               <w:t>TA 1.23.4</w:t>
             </w:r>
           </w:p>
@@ -23436,6 +24055,7 @@
                 <w:sz w:val="28"/>
                 <w:szCs w:val="28"/>
               </w:rPr>
+              <w:lastRenderedPageBreak/>
               <w:t xml:space="preserve">TA </w:t>
             </w:r>
             <w:r>
@@ -26724,7 +27344,6 @@
                 <w:sz w:val="28"/>
                 <w:szCs w:val="28"/>
               </w:rPr>
-              <w:lastRenderedPageBreak/>
               <w:t>TA 1.25.1 Dasini 103</w:t>
             </w:r>
           </w:p>
@@ -27132,6 +27751,7 @@
                 <w:sz w:val="28"/>
                 <w:szCs w:val="28"/>
               </w:rPr>
+              <w:lastRenderedPageBreak/>
               <w:t>TA 1.25.2</w:t>
             </w:r>
           </w:p>
@@ -29923,7 +30543,6 @@
                 <w:sz w:val="28"/>
                 <w:szCs w:val="28"/>
               </w:rPr>
-              <w:lastRenderedPageBreak/>
               <w:t>TA 1.31.6</w:t>
             </w:r>
           </w:p>
@@ -30319,6 +30938,7 @@
                 <w:sz w:val="28"/>
                 <w:szCs w:val="28"/>
               </w:rPr>
+              <w:lastRenderedPageBreak/>
               <w:t>TA 1.32.3</w:t>
             </w:r>
           </w:p>
@@ -32992,7 +33612,6 @@
                 <w:sz w:val="28"/>
                 <w:szCs w:val="28"/>
               </w:rPr>
-              <w:lastRenderedPageBreak/>
               <w:t>TA 2.</w:t>
             </w:r>
             <w:r>
@@ -33402,6 +34021,7 @@
                 <w:sz w:val="28"/>
                 <w:szCs w:val="28"/>
               </w:rPr>
+              <w:lastRenderedPageBreak/>
               <w:t>TA 2.20.1</w:t>
             </w:r>
           </w:p>
@@ -35578,7 +36198,6 @@
                 <w:sz w:val="28"/>
                 <w:szCs w:val="28"/>
               </w:rPr>
-              <w:lastRenderedPageBreak/>
               <w:t>TA 4.12.1</w:t>
             </w:r>
           </w:p>
@@ -36129,7 +36748,7 @@
 </file>
 
 <file path=word/endnotes.xml><?xml version="1.0" encoding="utf-8"?>
-<w:endnotes xmlns:wpc="http://schemas.microsoft.com/office/word/2010/wordprocessingCanvas" xmlns:cx="http://schemas.microsoft.com/office/drawing/2014/chartex" xmlns:cx1="http://schemas.microsoft.com/office/drawing/2015/9/8/chartex" xmlns:mc="http://schemas.openxmlformats.org/markup-compatibility/2006" xmlns:o="urn:schemas-microsoft-com:office:office" xmlns:r="http://schemas.openxmlformats.org/officeDocument/2006/relationships" xmlns:m="http://schemas.openxmlformats.org/officeDocument/2006/math" xmlns:v="urn:schemas-microsoft-com:vml" xmlns:wp14="http://schemas.microsoft.com/office/word/2010/wordprocessingDrawing" xmlns:wp="http://schemas.openxmlformats.org/drawingml/2006/wordprocessingDrawing" xmlns:w10="urn:schemas-microsoft-com:office:word" xmlns:w="http://schemas.openxmlformats.org/wordprocessingml/2006/main" xmlns:w14="http://schemas.microsoft.com/office/word/2010/wordml" xmlns:w15="http://schemas.microsoft.com/office/word/2012/wordml" xmlns:w16se="http://schemas.microsoft.com/office/word/2015/wordml/symex" xmlns:wpg="http://schemas.microsoft.com/office/word/2010/wordprocessingGroup" xmlns:wpi="http://schemas.microsoft.com/office/word/2010/wordprocessingInk" xmlns:wne="http://schemas.microsoft.com/office/word/2006/wordml" xmlns:wps="http://schemas.microsoft.com/office/word/2010/wordprocessingShape" mc:Ignorable="w14 w15 w16se wp14">
+<w:endnotes xmlns:wpc="http://schemas.microsoft.com/office/word/2010/wordprocessingCanvas" xmlns:cx="http://schemas.microsoft.com/office/drawing/2014/chartex" xmlns:cx1="http://schemas.microsoft.com/office/drawing/2015/9/8/chartex" xmlns:cx2="http://schemas.microsoft.com/office/drawing/2015/10/21/chartex" xmlns:cx3="http://schemas.microsoft.com/office/drawing/2016/5/9/chartex" xmlns:cx4="http://schemas.microsoft.com/office/drawing/2016/5/10/chartex" xmlns:cx5="http://schemas.microsoft.com/office/drawing/2016/5/11/chartex" xmlns:cx6="http://schemas.microsoft.com/office/drawing/2016/5/12/chartex" xmlns:cx7="http://schemas.microsoft.com/office/drawing/2016/5/13/chartex" xmlns:cx8="http://schemas.microsoft.com/office/drawing/2016/5/14/chartex" xmlns:mc="http://schemas.openxmlformats.org/markup-compatibility/2006" xmlns:aink="http://schemas.microsoft.com/office/drawing/2016/ink" xmlns:am3d="http://schemas.microsoft.com/office/drawing/2017/model3d" xmlns:o="urn:schemas-microsoft-com:office:office" xmlns:r="http://schemas.openxmlformats.org/officeDocument/2006/relationships" xmlns:m="http://schemas.openxmlformats.org/officeDocument/2006/math" xmlns:v="urn:schemas-microsoft-com:vml" xmlns:wp14="http://schemas.microsoft.com/office/word/2010/wordprocessingDrawing" xmlns:wp="http://schemas.openxmlformats.org/drawingml/2006/wordprocessingDrawing" xmlns:w10="urn:schemas-microsoft-com:office:word" xmlns:w="http://schemas.openxmlformats.org/wordprocessingml/2006/main" xmlns:w14="http://schemas.microsoft.com/office/word/2010/wordml" xmlns:w15="http://schemas.microsoft.com/office/word/2012/wordml" xmlns:w16cex="http://schemas.microsoft.com/office/word/2018/wordml/cex" xmlns:w16cid="http://schemas.microsoft.com/office/word/2016/wordml/cid" xmlns:w16="http://schemas.microsoft.com/office/word/2018/wordml" xmlns:w16sdtdh="http://schemas.microsoft.com/office/word/2020/wordml/sdtdatahash" xmlns:w16se="http://schemas.microsoft.com/office/word/2015/wordml/symex" xmlns:wpg="http://schemas.microsoft.com/office/word/2010/wordprocessingGroup" xmlns:wpi="http://schemas.microsoft.com/office/word/2010/wordprocessingInk" xmlns:wne="http://schemas.microsoft.com/office/word/2006/wordml" xmlns:wps="http://schemas.microsoft.com/office/word/2010/wordprocessingShape" mc:Ignorable="w14 w15 w16se w16cid w16 w16cex w16sdtdh wp14">
   <w:endnote w:type="separator" w:id="-1">
     <w:p>
       <w:pPr>
@@ -36154,12 +36773,13 @@
 </file>
 
 <file path=word/footer1.xml><?xml version="1.0" encoding="utf-8"?>
-<w:ftr xmlns:wpc="http://schemas.microsoft.com/office/word/2010/wordprocessingCanvas" xmlns:cx="http://schemas.microsoft.com/office/drawing/2014/chartex" xmlns:cx1="http://schemas.microsoft.com/office/drawing/2015/9/8/chartex" xmlns:mc="http://schemas.openxmlformats.org/markup-compatibility/2006" xmlns:o="urn:schemas-microsoft-com:office:office" xmlns:r="http://schemas.openxmlformats.org/officeDocument/2006/relationships" xmlns:m="http://schemas.openxmlformats.org/officeDocument/2006/math" xmlns:v="urn:schemas-microsoft-com:vml" xmlns:wp14="http://schemas.microsoft.com/office/word/2010/wordprocessingDrawing" xmlns:wp="http://schemas.openxmlformats.org/drawingml/2006/wordprocessingDrawing" xmlns:w10="urn:schemas-microsoft-com:office:word" xmlns:w="http://schemas.openxmlformats.org/wordprocessingml/2006/main" xmlns:w14="http://schemas.microsoft.com/office/word/2010/wordml" xmlns:w15="http://schemas.microsoft.com/office/word/2012/wordml" xmlns:w16se="http://schemas.microsoft.com/office/word/2015/wordml/symex" xmlns:wpg="http://schemas.microsoft.com/office/word/2010/wordprocessingGroup" xmlns:wpi="http://schemas.microsoft.com/office/word/2010/wordprocessingInk" xmlns:wne="http://schemas.microsoft.com/office/word/2006/wordml" xmlns:wps="http://schemas.microsoft.com/office/word/2010/wordprocessingShape" mc:Ignorable="w14 w15 w16se wp14">
+<w:ftr xmlns:wpc="http://schemas.microsoft.com/office/word/2010/wordprocessingCanvas" xmlns:cx="http://schemas.microsoft.com/office/drawing/2014/chartex" xmlns:cx1="http://schemas.microsoft.com/office/drawing/2015/9/8/chartex" xmlns:cx2="http://schemas.microsoft.com/office/drawing/2015/10/21/chartex" xmlns:cx3="http://schemas.microsoft.com/office/drawing/2016/5/9/chartex" xmlns:cx4="http://schemas.microsoft.com/office/drawing/2016/5/10/chartex" xmlns:cx5="http://schemas.microsoft.com/office/drawing/2016/5/11/chartex" xmlns:cx6="http://schemas.microsoft.com/office/drawing/2016/5/12/chartex" xmlns:cx7="http://schemas.microsoft.com/office/drawing/2016/5/13/chartex" xmlns:cx8="http://schemas.microsoft.com/office/drawing/2016/5/14/chartex" xmlns:mc="http://schemas.openxmlformats.org/markup-compatibility/2006" xmlns:aink="http://schemas.microsoft.com/office/drawing/2016/ink" xmlns:am3d="http://schemas.microsoft.com/office/drawing/2017/model3d" xmlns:o="urn:schemas-microsoft-com:office:office" xmlns:r="http://schemas.openxmlformats.org/officeDocument/2006/relationships" xmlns:m="http://schemas.openxmlformats.org/officeDocument/2006/math" xmlns:v="urn:schemas-microsoft-com:vml" xmlns:wp14="http://schemas.microsoft.com/office/word/2010/wordprocessingDrawing" xmlns:wp="http://schemas.openxmlformats.org/drawingml/2006/wordprocessingDrawing" xmlns:w10="urn:schemas-microsoft-com:office:word" xmlns:w="http://schemas.openxmlformats.org/wordprocessingml/2006/main" xmlns:w14="http://schemas.microsoft.com/office/word/2010/wordml" xmlns:w15="http://schemas.microsoft.com/office/word/2012/wordml" xmlns:w16cex="http://schemas.microsoft.com/office/word/2018/wordml/cex" xmlns:w16cid="http://schemas.microsoft.com/office/word/2016/wordml/cid" xmlns:w16="http://schemas.microsoft.com/office/word/2018/wordml" xmlns:w16sdtdh="http://schemas.microsoft.com/office/word/2020/wordml/sdtdatahash" xmlns:w16se="http://schemas.microsoft.com/office/word/2015/wordml/symex" xmlns:wpg="http://schemas.microsoft.com/office/word/2010/wordprocessingGroup" xmlns:wpi="http://schemas.microsoft.com/office/word/2010/wordprocessingInk" xmlns:wne="http://schemas.microsoft.com/office/word/2006/wordml" xmlns:wps="http://schemas.microsoft.com/office/word/2010/wordprocessingShape" mc:Ignorable="w14 w15 w16se w16cid w16 w16cex w16sdtdh wp14">
   <w:p>
     <w:pPr>
       <w:pBdr>
         <w:top w:val="single" w:sz="4" w:space="1" w:color="auto"/>
       </w:pBdr>
+      <w:jc w:val="right"/>
       <w:rPr>
         <w:b/>
         <w:bCs/>
@@ -36202,12 +36822,24 @@
       <w:t xml:space="preserve"> </w:t>
     </w:r>
     <w:r>
+      <w:rPr>
+        <w:b/>
+        <w:bCs/>
+      </w:rPr>
       <w:tab/>
     </w:r>
     <w:r>
+      <w:rPr>
+        <w:b/>
+        <w:bCs/>
+      </w:rPr>
       <w:tab/>
     </w:r>
     <w:r>
+      <w:rPr>
+        <w:b/>
+        <w:bCs/>
+      </w:rPr>
       <w:tab/>
     </w:r>
     <w:r>
@@ -36242,7 +36874,6 @@
       <w:rPr>
         <w:b/>
         <w:bCs/>
-        <w:noProof/>
       </w:rPr>
       <w:t>12</w:t>
     </w:r>
@@ -36285,7 +36916,6 @@
       <w:rPr>
         <w:b/>
         <w:bCs/>
-        <w:noProof/>
       </w:rPr>
       <w:t>13</w:t>
     </w:r>
@@ -36306,59 +36936,18 @@
 </file>
 
 <file path=word/footer2.xml><?xml version="1.0" encoding="utf-8"?>
-<w:ftr xmlns:wpc="http://schemas.microsoft.com/office/word/2010/wordprocessingCanvas" xmlns:cx="http://schemas.microsoft.com/office/drawing/2014/chartex" xmlns:cx1="http://schemas.microsoft.com/office/drawing/2015/9/8/chartex" xmlns:mc="http://schemas.openxmlformats.org/markup-compatibility/2006" xmlns:o="urn:schemas-microsoft-com:office:office" xmlns:r="http://schemas.openxmlformats.org/officeDocument/2006/relationships" xmlns:m="http://schemas.openxmlformats.org/officeDocument/2006/math" xmlns:v="urn:schemas-microsoft-com:vml" xmlns:wp14="http://schemas.microsoft.com/office/word/2010/wordprocessingDrawing" xmlns:wp="http://schemas.openxmlformats.org/drawingml/2006/wordprocessingDrawing" xmlns:w10="urn:schemas-microsoft-com:office:word" xmlns:w="http://schemas.openxmlformats.org/wordprocessingml/2006/main" xmlns:w14="http://schemas.microsoft.com/office/word/2010/wordml" xmlns:w15="http://schemas.microsoft.com/office/word/2012/wordml" xmlns:w16se="http://schemas.microsoft.com/office/word/2015/wordml/symex" xmlns:wpg="http://schemas.microsoft.com/office/word/2010/wordprocessingGroup" xmlns:wpi="http://schemas.microsoft.com/office/word/2010/wordprocessingInk" xmlns:wne="http://schemas.microsoft.com/office/word/2006/wordml" xmlns:wps="http://schemas.microsoft.com/office/word/2010/wordprocessingShape" mc:Ignorable="w14 w15 w16se wp14">
+<w:ftr xmlns:wpc="http://schemas.microsoft.com/office/word/2010/wordprocessingCanvas" xmlns:cx="http://schemas.microsoft.com/office/drawing/2014/chartex" xmlns:cx1="http://schemas.microsoft.com/office/drawing/2015/9/8/chartex" xmlns:cx2="http://schemas.microsoft.com/office/drawing/2015/10/21/chartex" xmlns:cx3="http://schemas.microsoft.com/office/drawing/2016/5/9/chartex" xmlns:cx4="http://schemas.microsoft.com/office/drawing/2016/5/10/chartex" xmlns:cx5="http://schemas.microsoft.com/office/drawing/2016/5/11/chartex" xmlns:cx6="http://schemas.microsoft.com/office/drawing/2016/5/12/chartex" xmlns:cx7="http://schemas.microsoft.com/office/drawing/2016/5/13/chartex" xmlns:cx8="http://schemas.microsoft.com/office/drawing/2016/5/14/chartex" xmlns:mc="http://schemas.openxmlformats.org/markup-compatibility/2006" xmlns:aink="http://schemas.microsoft.com/office/drawing/2016/ink" xmlns:am3d="http://schemas.microsoft.com/office/drawing/2017/model3d" xmlns:o="urn:schemas-microsoft-com:office:office" xmlns:r="http://schemas.openxmlformats.org/officeDocument/2006/relationships" xmlns:m="http://schemas.openxmlformats.org/officeDocument/2006/math" xmlns:v="urn:schemas-microsoft-com:vml" xmlns:wp14="http://schemas.microsoft.com/office/word/2010/wordprocessingDrawing" xmlns:wp="http://schemas.openxmlformats.org/drawingml/2006/wordprocessingDrawing" xmlns:w10="urn:schemas-microsoft-com:office:word" xmlns:w="http://schemas.openxmlformats.org/wordprocessingml/2006/main" xmlns:w14="http://schemas.microsoft.com/office/word/2010/wordml" xmlns:w15="http://schemas.microsoft.com/office/word/2012/wordml" xmlns:w16cex="http://schemas.microsoft.com/office/word/2018/wordml/cex" xmlns:w16cid="http://schemas.microsoft.com/office/word/2016/wordml/cid" xmlns:w16="http://schemas.microsoft.com/office/word/2018/wordml" xmlns:w16sdtdh="http://schemas.microsoft.com/office/word/2020/wordml/sdtdatahash" xmlns:w16se="http://schemas.microsoft.com/office/word/2015/wordml/symex" xmlns:wpg="http://schemas.microsoft.com/office/word/2010/wordprocessingGroup" xmlns:wpi="http://schemas.microsoft.com/office/word/2010/wordprocessingInk" xmlns:wne="http://schemas.microsoft.com/office/word/2006/wordml" xmlns:wps="http://schemas.microsoft.com/office/word/2010/wordprocessingShape" mc:Ignorable="w14 w15 w16se w16cid w16 w16cex w16sdtdh wp14">
   <w:p>
     <w:pPr>
       <w:pBdr>
         <w:top w:val="single" w:sz="4" w:space="1" w:color="auto"/>
       </w:pBdr>
+      <w:jc w:val="right"/>
       <w:rPr>
         <w:b/>
         <w:bCs/>
       </w:rPr>
     </w:pPr>
-    <w:r>
-      <w:rPr>
-        <w:b/>
-        <w:bCs/>
-      </w:rPr>
-      <w:tab/>
-    </w:r>
-    <w:r>
-      <w:rPr>
-        <w:b/>
-        <w:bCs/>
-      </w:rPr>
-      <w:tab/>
-    </w:r>
-    <w:r>
-      <w:rPr>
-        <w:b/>
-        <w:bCs/>
-      </w:rPr>
-      <w:tab/>
-    </w:r>
-    <w:r>
-      <w:rPr>
-        <w:b/>
-        <w:bCs/>
-      </w:rPr>
-      <w:tab/>
-    </w:r>
-    <w:r>
-      <w:rPr>
-        <w:b/>
-        <w:bCs/>
-      </w:rPr>
-      <w:tab/>
-    </w:r>
-    <w:r>
-      <w:rPr>
-        <w:b/>
-        <w:bCs/>
-      </w:rPr>
-      <w:tab/>
-    </w:r>
     <w:r>
       <w:rPr>
         <w:b/>
@@ -36396,6 +36985,9 @@
     </w:r>
     <w:r>
       <w:tab/>
+    </w:r>
+    <w:r>
+      <w:t xml:space="preserve">                     </w:t>
     </w:r>
     <w:r>
       <w:rPr>
@@ -36501,7 +37093,7 @@
 </file>
 
 <file path=word/footnotes.xml><?xml version="1.0" encoding="utf-8"?>
-<w:footnotes xmlns:wpc="http://schemas.microsoft.com/office/word/2010/wordprocessingCanvas" xmlns:cx="http://schemas.microsoft.com/office/drawing/2014/chartex" xmlns:cx1="http://schemas.microsoft.com/office/drawing/2015/9/8/chartex" xmlns:mc="http://schemas.openxmlformats.org/markup-compatibility/2006" xmlns:o="urn:schemas-microsoft-com:office:office" xmlns:r="http://schemas.openxmlformats.org/officeDocument/2006/relationships" xmlns:m="http://schemas.openxmlformats.org/officeDocument/2006/math" xmlns:v="urn:schemas-microsoft-com:vml" xmlns:wp14="http://schemas.microsoft.com/office/word/2010/wordprocessingDrawing" xmlns:wp="http://schemas.openxmlformats.org/drawingml/2006/wordprocessingDrawing" xmlns:w10="urn:schemas-microsoft-com:office:word" xmlns:w="http://schemas.openxmlformats.org/wordprocessingml/2006/main" xmlns:w14="http://schemas.microsoft.com/office/word/2010/wordml" xmlns:w15="http://schemas.microsoft.com/office/word/2012/wordml" xmlns:w16se="http://schemas.microsoft.com/office/word/2015/wordml/symex" xmlns:wpg="http://schemas.microsoft.com/office/word/2010/wordprocessingGroup" xmlns:wpi="http://schemas.microsoft.com/office/word/2010/wordprocessingInk" xmlns:wne="http://schemas.microsoft.com/office/word/2006/wordml" xmlns:wps="http://schemas.microsoft.com/office/word/2010/wordprocessingShape" mc:Ignorable="w14 w15 w16se wp14">
+<w:footnotes xmlns:wpc="http://schemas.microsoft.com/office/word/2010/wordprocessingCanvas" xmlns:cx="http://schemas.microsoft.com/office/drawing/2014/chartex" xmlns:cx1="http://schemas.microsoft.com/office/drawing/2015/9/8/chartex" xmlns:cx2="http://schemas.microsoft.com/office/drawing/2015/10/21/chartex" xmlns:cx3="http://schemas.microsoft.com/office/drawing/2016/5/9/chartex" xmlns:cx4="http://schemas.microsoft.com/office/drawing/2016/5/10/chartex" xmlns:cx5="http://schemas.microsoft.com/office/drawing/2016/5/11/chartex" xmlns:cx6="http://schemas.microsoft.com/office/drawing/2016/5/12/chartex" xmlns:cx7="http://schemas.microsoft.com/office/drawing/2016/5/13/chartex" xmlns:cx8="http://schemas.microsoft.com/office/drawing/2016/5/14/chartex" xmlns:mc="http://schemas.openxmlformats.org/markup-compatibility/2006" xmlns:aink="http://schemas.microsoft.com/office/drawing/2016/ink" xmlns:am3d="http://schemas.microsoft.com/office/drawing/2017/model3d" xmlns:o="urn:schemas-microsoft-com:office:office" xmlns:r="http://schemas.openxmlformats.org/officeDocument/2006/relationships" xmlns:m="http://schemas.openxmlformats.org/officeDocument/2006/math" xmlns:v="urn:schemas-microsoft-com:vml" xmlns:wp14="http://schemas.microsoft.com/office/word/2010/wordprocessingDrawing" xmlns:wp="http://schemas.openxmlformats.org/drawingml/2006/wordprocessingDrawing" xmlns:w10="urn:schemas-microsoft-com:office:word" xmlns:w="http://schemas.openxmlformats.org/wordprocessingml/2006/main" xmlns:w14="http://schemas.microsoft.com/office/word/2010/wordml" xmlns:w15="http://schemas.microsoft.com/office/word/2012/wordml" xmlns:w16cex="http://schemas.microsoft.com/office/word/2018/wordml/cex" xmlns:w16cid="http://schemas.microsoft.com/office/word/2016/wordml/cid" xmlns:w16="http://schemas.microsoft.com/office/word/2018/wordml" xmlns:w16sdtdh="http://schemas.microsoft.com/office/word/2020/wordml/sdtdatahash" xmlns:w16se="http://schemas.microsoft.com/office/word/2015/wordml/symex" xmlns:wpg="http://schemas.microsoft.com/office/word/2010/wordprocessingGroup" xmlns:wpi="http://schemas.microsoft.com/office/word/2010/wordprocessingInk" xmlns:wne="http://schemas.microsoft.com/office/word/2006/wordml" xmlns:wps="http://schemas.microsoft.com/office/word/2010/wordprocessingShape" mc:Ignorable="w14 w15 w16se w16cid w16 w16cex w16sdtdh wp14">
   <w:footnote w:type="separator" w:id="-1">
     <w:p>
       <w:pPr>
@@ -36526,7 +37118,7 @@
 </file>
 
 <file path=word/header1.xml><?xml version="1.0" encoding="utf-8"?>
-<w:hdr xmlns:wpc="http://schemas.microsoft.com/office/word/2010/wordprocessingCanvas" xmlns:cx="http://schemas.microsoft.com/office/drawing/2014/chartex" xmlns:cx1="http://schemas.microsoft.com/office/drawing/2015/9/8/chartex" xmlns:mc="http://schemas.openxmlformats.org/markup-compatibility/2006" xmlns:o="urn:schemas-microsoft-com:office:office" xmlns:r="http://schemas.openxmlformats.org/officeDocument/2006/relationships" xmlns:m="http://schemas.openxmlformats.org/officeDocument/2006/math" xmlns:v="urn:schemas-microsoft-com:vml" xmlns:wp14="http://schemas.microsoft.com/office/word/2010/wordprocessingDrawing" xmlns:wp="http://schemas.openxmlformats.org/drawingml/2006/wordprocessingDrawing" xmlns:w10="urn:schemas-microsoft-com:office:word" xmlns:w="http://schemas.openxmlformats.org/wordprocessingml/2006/main" xmlns:w14="http://schemas.microsoft.com/office/word/2010/wordml" xmlns:w15="http://schemas.microsoft.com/office/word/2012/wordml" xmlns:w16se="http://schemas.microsoft.com/office/word/2015/wordml/symex" xmlns:wpg="http://schemas.microsoft.com/office/word/2010/wordprocessingGroup" xmlns:wpi="http://schemas.microsoft.com/office/word/2010/wordprocessingInk" xmlns:wne="http://schemas.microsoft.com/office/word/2006/wordml" xmlns:wps="http://schemas.microsoft.com/office/word/2010/wordprocessingShape" mc:Ignorable="w14 w15 w16se wp14">
+<w:hdr xmlns:wpc="http://schemas.microsoft.com/office/word/2010/wordprocessingCanvas" xmlns:cx="http://schemas.microsoft.com/office/drawing/2014/chartex" xmlns:cx1="http://schemas.microsoft.com/office/drawing/2015/9/8/chartex" xmlns:cx2="http://schemas.microsoft.com/office/drawing/2015/10/21/chartex" xmlns:cx3="http://schemas.microsoft.com/office/drawing/2016/5/9/chartex" xmlns:cx4="http://schemas.microsoft.com/office/drawing/2016/5/10/chartex" xmlns:cx5="http://schemas.microsoft.com/office/drawing/2016/5/11/chartex" xmlns:cx6="http://schemas.microsoft.com/office/drawing/2016/5/12/chartex" xmlns:cx7="http://schemas.microsoft.com/office/drawing/2016/5/13/chartex" xmlns:cx8="http://schemas.microsoft.com/office/drawing/2016/5/14/chartex" xmlns:mc="http://schemas.openxmlformats.org/markup-compatibility/2006" xmlns:aink="http://schemas.microsoft.com/office/drawing/2016/ink" xmlns:am3d="http://schemas.microsoft.com/office/drawing/2017/model3d" xmlns:o="urn:schemas-microsoft-com:office:office" xmlns:r="http://schemas.openxmlformats.org/officeDocument/2006/relationships" xmlns:m="http://schemas.openxmlformats.org/officeDocument/2006/math" xmlns:v="urn:schemas-microsoft-com:vml" xmlns:wp14="http://schemas.microsoft.com/office/word/2010/wordprocessingDrawing" xmlns:wp="http://schemas.openxmlformats.org/drawingml/2006/wordprocessingDrawing" xmlns:w10="urn:schemas-microsoft-com:office:word" xmlns:w="http://schemas.openxmlformats.org/wordprocessingml/2006/main" xmlns:w14="http://schemas.microsoft.com/office/word/2010/wordml" xmlns:w15="http://schemas.microsoft.com/office/word/2012/wordml" xmlns:w16cex="http://schemas.microsoft.com/office/word/2018/wordml/cex" xmlns:w16cid="http://schemas.microsoft.com/office/word/2016/wordml/cid" xmlns:w16="http://schemas.microsoft.com/office/word/2018/wordml" xmlns:w16sdtdh="http://schemas.microsoft.com/office/word/2020/wordml/sdtdatahash" xmlns:w16se="http://schemas.microsoft.com/office/word/2015/wordml/symex" xmlns:wpg="http://schemas.microsoft.com/office/word/2010/wordprocessingGroup" xmlns:wpi="http://schemas.microsoft.com/office/word/2010/wordprocessingInk" xmlns:wne="http://schemas.microsoft.com/office/word/2006/wordml" xmlns:wps="http://schemas.microsoft.com/office/word/2010/wordprocessingShape" mc:Ignorable="w14 w15 w16se w16cid w16 w16cex w16sdtdh wp14">
   <w:p>
     <w:pPr>
       <w:pStyle w:val="Header"/>
@@ -36539,7 +37131,7 @@
 </file>
 
 <file path=word/header2.xml><?xml version="1.0" encoding="utf-8"?>
-<w:hdr xmlns:wpc="http://schemas.microsoft.com/office/word/2010/wordprocessingCanvas" xmlns:cx="http://schemas.microsoft.com/office/drawing/2014/chartex" xmlns:cx1="http://schemas.microsoft.com/office/drawing/2015/9/8/chartex" xmlns:mc="http://schemas.openxmlformats.org/markup-compatibility/2006" xmlns:o="urn:schemas-microsoft-com:office:office" xmlns:r="http://schemas.openxmlformats.org/officeDocument/2006/relationships" xmlns:m="http://schemas.openxmlformats.org/officeDocument/2006/math" xmlns:v="urn:schemas-microsoft-com:vml" xmlns:wp14="http://schemas.microsoft.com/office/word/2010/wordprocessingDrawing" xmlns:wp="http://schemas.openxmlformats.org/drawingml/2006/wordprocessingDrawing" xmlns:w10="urn:schemas-microsoft-com:office:word" xmlns:w="http://schemas.openxmlformats.org/wordprocessingml/2006/main" xmlns:w14="http://schemas.microsoft.com/office/word/2010/wordml" xmlns:w15="http://schemas.microsoft.com/office/word/2012/wordml" xmlns:w16se="http://schemas.microsoft.com/office/word/2015/wordml/symex" xmlns:wpg="http://schemas.microsoft.com/office/word/2010/wordprocessingGroup" xmlns:wpi="http://schemas.microsoft.com/office/word/2010/wordprocessingInk" xmlns:wne="http://schemas.microsoft.com/office/word/2006/wordml" xmlns:wps="http://schemas.microsoft.com/office/word/2010/wordprocessingShape" mc:Ignorable="w14 w15 w16se wp14">
+<w:hdr xmlns:wpc="http://schemas.microsoft.com/office/word/2010/wordprocessingCanvas" xmlns:cx="http://schemas.microsoft.com/office/drawing/2014/chartex" xmlns:cx1="http://schemas.microsoft.com/office/drawing/2015/9/8/chartex" xmlns:cx2="http://schemas.microsoft.com/office/drawing/2015/10/21/chartex" xmlns:cx3="http://schemas.microsoft.com/office/drawing/2016/5/9/chartex" xmlns:cx4="http://schemas.microsoft.com/office/drawing/2016/5/10/chartex" xmlns:cx5="http://schemas.microsoft.com/office/drawing/2016/5/11/chartex" xmlns:cx6="http://schemas.microsoft.com/office/drawing/2016/5/12/chartex" xmlns:cx7="http://schemas.microsoft.com/office/drawing/2016/5/13/chartex" xmlns:cx8="http://schemas.microsoft.com/office/drawing/2016/5/14/chartex" xmlns:mc="http://schemas.openxmlformats.org/markup-compatibility/2006" xmlns:aink="http://schemas.microsoft.com/office/drawing/2016/ink" xmlns:am3d="http://schemas.microsoft.com/office/drawing/2017/model3d" xmlns:o="urn:schemas-microsoft-com:office:office" xmlns:r="http://schemas.openxmlformats.org/officeDocument/2006/relationships" xmlns:m="http://schemas.openxmlformats.org/officeDocument/2006/math" xmlns:v="urn:schemas-microsoft-com:vml" xmlns:wp14="http://schemas.microsoft.com/office/word/2010/wordprocessingDrawing" xmlns:wp="http://schemas.openxmlformats.org/drawingml/2006/wordprocessingDrawing" xmlns:w10="urn:schemas-microsoft-com:office:word" xmlns:w="http://schemas.openxmlformats.org/wordprocessingml/2006/main" xmlns:w14="http://schemas.microsoft.com/office/word/2010/wordml" xmlns:w15="http://schemas.microsoft.com/office/word/2012/wordml" xmlns:w16cex="http://schemas.microsoft.com/office/word/2018/wordml/cex" xmlns:w16cid="http://schemas.microsoft.com/office/word/2016/wordml/cid" xmlns:w16="http://schemas.microsoft.com/office/word/2018/wordml" xmlns:w16sdtdh="http://schemas.microsoft.com/office/word/2020/wordml/sdtdatahash" xmlns:w16se="http://schemas.microsoft.com/office/word/2015/wordml/symex" xmlns:wpg="http://schemas.microsoft.com/office/word/2010/wordprocessingGroup" xmlns:wpi="http://schemas.microsoft.com/office/word/2010/wordprocessingInk" xmlns:wne="http://schemas.microsoft.com/office/word/2006/wordml" xmlns:wps="http://schemas.microsoft.com/office/word/2010/wordprocessingShape" mc:Ignorable="w14 w15 w16se w16cid w16 w16cex w16sdtdh wp14">
   <w:p>
     <w:pPr>
       <w:pStyle w:val="Header"/>
@@ -36552,7 +37144,7 @@
 </file>
 
 <file path=word/styles.xml><?xml version="1.0" encoding="utf-8"?>
-<w:styles xmlns:mc="http://schemas.openxmlformats.org/markup-compatibility/2006" xmlns:r="http://schemas.openxmlformats.org/officeDocument/2006/relationships" xmlns:w="http://schemas.openxmlformats.org/wordprocessingml/2006/main" xmlns:w14="http://schemas.microsoft.com/office/word/2010/wordml" xmlns:w15="http://schemas.microsoft.com/office/word/2012/wordml" xmlns:w16se="http://schemas.microsoft.com/office/word/2015/wordml/symex" mc:Ignorable="w14 w15 w16se">
+<w:styles xmlns:mc="http://schemas.openxmlformats.org/markup-compatibility/2006" xmlns:r="http://schemas.openxmlformats.org/officeDocument/2006/relationships" xmlns:w="http://schemas.openxmlformats.org/wordprocessingml/2006/main" xmlns:w14="http://schemas.microsoft.com/office/word/2010/wordml" xmlns:w15="http://schemas.microsoft.com/office/word/2012/wordml" xmlns:w16cex="http://schemas.microsoft.com/office/word/2018/wordml/cex" xmlns:w16cid="http://schemas.microsoft.com/office/word/2016/wordml/cid" xmlns:w16="http://schemas.microsoft.com/office/word/2018/wordml" xmlns:w16sdtdh="http://schemas.microsoft.com/office/word/2020/wordml/sdtdatahash" xmlns:w16se="http://schemas.microsoft.com/office/word/2015/wordml/symex" mc:Ignorable="w14 w15 w16se w16cid w16 w16cex w16sdtdh">
   <w:docDefaults>
     <w:rPrDefault>
       <w:rPr>
@@ -36562,7 +37154,7 @@
     </w:rPrDefault>
     <w:pPrDefault/>
   </w:docDefaults>
-  <w:latentStyles w:defLockedState="0" w:defUIPriority="99" w:defSemiHidden="0" w:defUnhideWhenUsed="0" w:defQFormat="0" w:count="371">
+  <w:latentStyles w:defLockedState="0" w:defUIPriority="99" w:defSemiHidden="0" w:defUnhideWhenUsed="0" w:defQFormat="0" w:count="376">
     <w:lsdException w:name="Normal" w:uiPriority="0" w:qFormat="1"/>
     <w:lsdException w:name="heading 1" w:uiPriority="9" w:qFormat="1"/>
     <w:lsdException w:name="heading 2" w:semiHidden="1" w:uiPriority="9" w:unhideWhenUsed="1" w:qFormat="1"/>
@@ -36934,6 +37526,11 @@
     <w:lsdException w:name="List Table 5 Dark Accent 6" w:uiPriority="50"/>
     <w:lsdException w:name="List Table 6 Colorful Accent 6" w:uiPriority="51"/>
     <w:lsdException w:name="List Table 7 Colorful Accent 6" w:uiPriority="52"/>
+    <w:lsdException w:name="Mention" w:semiHidden="1" w:unhideWhenUsed="1"/>
+    <w:lsdException w:name="Smart Hyperlink" w:semiHidden="1" w:unhideWhenUsed="1"/>
+    <w:lsdException w:name="Hashtag" w:semiHidden="1" w:unhideWhenUsed="1"/>
+    <w:lsdException w:name="Unresolved Mention" w:semiHidden="1" w:unhideWhenUsed="1"/>
+    <w:lsdException w:name="Smart Link" w:semiHidden="1" w:unhideWhenUsed="1"/>
   </w:latentStyles>
   <w:style w:type="paragraph" w:default="1" w:styleId="Normal">
     <w:name w:val="Normal"/>

</xml_diff>

<commit_message>
nmv 08 04 2025
</commit_message>
<xml_diff>
--- a/AraNyaka/TA 1-4 Tamil Corrections.docx
+++ b/AraNyaka/TA 1-4 Tamil Corrections.docx
@@ -1,6 +1,6 @@
 
 <file path=word/document.xml><?xml version="1.0" encoding="utf-8"?>
-<w:document xmlns:wpc="http://schemas.microsoft.com/office/word/2010/wordprocessingCanvas" xmlns:cx="http://schemas.microsoft.com/office/drawing/2014/chartex" xmlns:cx1="http://schemas.microsoft.com/office/drawing/2015/9/8/chartex" xmlns:cx2="http://schemas.microsoft.com/office/drawing/2015/10/21/chartex" xmlns:cx3="http://schemas.microsoft.com/office/drawing/2016/5/9/chartex" xmlns:cx4="http://schemas.microsoft.com/office/drawing/2016/5/10/chartex" xmlns:cx5="http://schemas.microsoft.com/office/drawing/2016/5/11/chartex" xmlns:cx6="http://schemas.microsoft.com/office/drawing/2016/5/12/chartex" xmlns:cx7="http://schemas.microsoft.com/office/drawing/2016/5/13/chartex" xmlns:cx8="http://schemas.microsoft.com/office/drawing/2016/5/14/chartex" xmlns:mc="http://schemas.openxmlformats.org/markup-compatibility/2006" xmlns:aink="http://schemas.microsoft.com/office/drawing/2016/ink" xmlns:am3d="http://schemas.microsoft.com/office/drawing/2017/model3d" xmlns:o="urn:schemas-microsoft-com:office:office" xmlns:r="http://schemas.openxmlformats.org/officeDocument/2006/relationships" xmlns:m="http://schemas.openxmlformats.org/officeDocument/2006/math" xmlns:v="urn:schemas-microsoft-com:vml" xmlns:wp14="http://schemas.microsoft.com/office/word/2010/wordprocessingDrawing" xmlns:wp="http://schemas.openxmlformats.org/drawingml/2006/wordprocessingDrawing" xmlns:w10="urn:schemas-microsoft-com:office:word" xmlns:w="http://schemas.openxmlformats.org/wordprocessingml/2006/main" xmlns:w14="http://schemas.microsoft.com/office/word/2010/wordml" xmlns:w15="http://schemas.microsoft.com/office/word/2012/wordml" xmlns:w16cex="http://schemas.microsoft.com/office/word/2018/wordml/cex" xmlns:w16cid="http://schemas.microsoft.com/office/word/2016/wordml/cid" xmlns:w16="http://schemas.microsoft.com/office/word/2018/wordml" xmlns:w16sdtdh="http://schemas.microsoft.com/office/word/2020/wordml/sdtdatahash" xmlns:w16se="http://schemas.microsoft.com/office/word/2015/wordml/symex" xmlns:wpg="http://schemas.microsoft.com/office/word/2010/wordprocessingGroup" xmlns:wpi="http://schemas.microsoft.com/office/word/2010/wordprocessingInk" xmlns:wne="http://schemas.microsoft.com/office/word/2006/wordml" xmlns:wps="http://schemas.microsoft.com/office/word/2010/wordprocessingShape" mc:Ignorable="w14 w15 w16se w16cid w16 w16cex w16sdtdh wp14">
+<w:document xmlns:wpc="http://schemas.microsoft.com/office/word/2010/wordprocessingCanvas" xmlns:cx="http://schemas.microsoft.com/office/drawing/2014/chartex" xmlns:cx1="http://schemas.microsoft.com/office/drawing/2015/9/8/chartex" xmlns:cx2="http://schemas.microsoft.com/office/drawing/2015/10/21/chartex" xmlns:cx3="http://schemas.microsoft.com/office/drawing/2016/5/9/chartex" xmlns:cx4="http://schemas.microsoft.com/office/drawing/2016/5/10/chartex" xmlns:cx5="http://schemas.microsoft.com/office/drawing/2016/5/11/chartex" xmlns:cx6="http://schemas.microsoft.com/office/drawing/2016/5/12/chartex" xmlns:cx7="http://schemas.microsoft.com/office/drawing/2016/5/13/chartex" xmlns:cx8="http://schemas.microsoft.com/office/drawing/2016/5/14/chartex" xmlns:mc="http://schemas.openxmlformats.org/markup-compatibility/2006" xmlns:aink="http://schemas.microsoft.com/office/drawing/2016/ink" xmlns:am3d="http://schemas.microsoft.com/office/drawing/2017/model3d" xmlns:o="urn:schemas-microsoft-com:office:office" xmlns:oel="http://schemas.microsoft.com/office/2019/extlst" xmlns:r="http://schemas.openxmlformats.org/officeDocument/2006/relationships" xmlns:m="http://schemas.openxmlformats.org/officeDocument/2006/math" xmlns:v="urn:schemas-microsoft-com:vml" xmlns:wp14="http://schemas.microsoft.com/office/word/2010/wordprocessingDrawing" xmlns:wp="http://schemas.openxmlformats.org/drawingml/2006/wordprocessingDrawing" xmlns:w10="urn:schemas-microsoft-com:office:word" xmlns:w="http://schemas.openxmlformats.org/wordprocessingml/2006/main" xmlns:w14="http://schemas.microsoft.com/office/word/2010/wordml" xmlns:w15="http://schemas.microsoft.com/office/word/2012/wordml" xmlns:w16cex="http://schemas.microsoft.com/office/word/2018/wordml/cex" xmlns:w16cid="http://schemas.microsoft.com/office/word/2016/wordml/cid" xmlns:w16="http://schemas.microsoft.com/office/word/2018/wordml" xmlns:w16du="http://schemas.microsoft.com/office/word/2023/wordml/word16du" xmlns:w16sdtdh="http://schemas.microsoft.com/office/word/2020/wordml/sdtdatahash" xmlns:w16sdtfl="http://schemas.microsoft.com/office/word/2024/wordml/sdtformatlock" xmlns:w16se="http://schemas.microsoft.com/office/word/2015/wordml/symex" xmlns:wpg="http://schemas.microsoft.com/office/word/2010/wordprocessingGroup" xmlns:wpi="http://schemas.microsoft.com/office/word/2010/wordprocessingInk" xmlns:wne="http://schemas.microsoft.com/office/word/2006/wordml" xmlns:wps="http://schemas.microsoft.com/office/word/2010/wordprocessingShape" mc:Ignorable="w14 w15 w16se w16cid w16 w16cex w16sdtdh w16sdtfl w16du wp14">
   <w:body>
     <w:p>
       <w:pPr>
@@ -128,7 +128,8 @@
       <w:tblGrid>
         <w:gridCol w:w="2914"/>
         <w:gridCol w:w="5613"/>
-        <w:gridCol w:w="5940"/>
+        <w:gridCol w:w="5868"/>
+        <w:gridCol w:w="72"/>
       </w:tblGrid>
       <w:tr>
         <w:tc>
@@ -207,6 +208,7 @@
         <w:tc>
           <w:tcPr>
             <w:tcW w:w="5940" w:type="dxa"/>
+            <w:gridSpan w:val="2"/>
           </w:tcPr>
           <w:p>
             <w:pPr>
@@ -250,6 +252,532 @@
                 <w:szCs w:val="32"/>
               </w:rPr>
               <w:t>(Comments and analysis)</w:t>
+            </w:r>
+          </w:p>
+        </w:tc>
+      </w:tr>
+      <w:tr>
+        <w:trPr>
+          <w:gridAfter w:val="1"/>
+          <w:wAfter w:w="72" w:type="dxa"/>
+          <w:trHeight w:val="853"/>
+        </w:trPr>
+        <w:tc>
+          <w:tcPr>
+            <w:tcW w:w="2914" w:type="dxa"/>
+            <w:tcBorders>
+              <w:top w:val="single" w:sz="4" w:space="0" w:color="000000"/>
+              <w:left w:val="single" w:sz="4" w:space="0" w:color="000000"/>
+              <w:bottom w:val="single" w:sz="4" w:space="0" w:color="000000"/>
+              <w:right w:val="single" w:sz="4" w:space="0" w:color="000000"/>
+            </w:tcBorders>
+          </w:tcPr>
+          <w:p>
+            <w:pPr>
+              <w:spacing w:before="0" w:line="240" w:lineRule="auto"/>
+              <w:rPr>
+                <w:b/>
+                <w:sz w:val="28"/>
+                <w:szCs w:val="28"/>
+                <w:lang w:val="it-IT"/>
+              </w:rPr>
+            </w:pPr>
+            <w:r>
+              <w:rPr>
+                <w:b/>
+                <w:sz w:val="28"/>
+                <w:szCs w:val="28"/>
+                <w:lang w:val="it-IT"/>
+              </w:rPr>
+              <w:t>TA 1.</w:t>
+            </w:r>
+            <w:r>
+              <w:rPr>
+                <w:b/>
+                <w:sz w:val="28"/>
+                <w:szCs w:val="28"/>
+                <w:lang w:val="it-IT"/>
+              </w:rPr>
+              <w:t>22</w:t>
+            </w:r>
+            <w:r>
+              <w:rPr>
+                <w:b/>
+                <w:sz w:val="28"/>
+                <w:szCs w:val="28"/>
+                <w:lang w:val="it-IT"/>
+              </w:rPr>
+              <w:t>.</w:t>
+            </w:r>
+            <w:r>
+              <w:rPr>
+                <w:b/>
+                <w:sz w:val="28"/>
+                <w:szCs w:val="28"/>
+                <w:lang w:val="it-IT"/>
+              </w:rPr>
+              <w:t>9</w:t>
+            </w:r>
+          </w:p>
+          <w:p>
+            <w:pPr>
+              <w:spacing w:before="0" w:line="240" w:lineRule="auto"/>
+              <w:rPr>
+                <w:b/>
+                <w:sz w:val="28"/>
+                <w:szCs w:val="28"/>
+                <w:lang w:val="it-IT"/>
+              </w:rPr>
+            </w:pPr>
+            <w:r>
+              <w:rPr>
+                <w:b/>
+                <w:sz w:val="28"/>
+                <w:szCs w:val="28"/>
+                <w:lang w:val="it-IT"/>
+              </w:rPr>
+              <w:t xml:space="preserve">Line No - </w:t>
+            </w:r>
+            <w:r>
+              <w:rPr>
+                <w:b/>
+                <w:sz w:val="28"/>
+                <w:szCs w:val="28"/>
+                <w:lang w:val="it-IT"/>
+              </w:rPr>
+              <w:t>8</w:t>
+            </w:r>
+          </w:p>
+          <w:p>
+            <w:pPr>
+              <w:spacing w:before="0" w:line="240" w:lineRule="auto"/>
+              <w:rPr>
+                <w:b/>
+                <w:sz w:val="28"/>
+                <w:szCs w:val="28"/>
+                <w:lang w:val="it-IT"/>
+              </w:rPr>
+            </w:pPr>
+            <w:r>
+              <w:rPr>
+                <w:b/>
+                <w:sz w:val="28"/>
+                <w:szCs w:val="28"/>
+                <w:lang w:val="it-IT"/>
+              </w:rPr>
+              <w:t xml:space="preserve">Dasini No. </w:t>
+            </w:r>
+            <w:r>
+              <w:rPr>
+                <w:b/>
+                <w:sz w:val="28"/>
+                <w:szCs w:val="28"/>
+                <w:lang w:val="it-IT"/>
+              </w:rPr>
+              <w:t>86</w:t>
+            </w:r>
+          </w:p>
+        </w:tc>
+        <w:tc>
+          <w:tcPr>
+            <w:tcW w:w="5613" w:type="dxa"/>
+            <w:tcBorders>
+              <w:top w:val="single" w:sz="4" w:space="0" w:color="000000"/>
+              <w:left w:val="single" w:sz="4" w:space="0" w:color="000000"/>
+              <w:bottom w:val="single" w:sz="4" w:space="0" w:color="000000"/>
+              <w:right w:val="single" w:sz="4" w:space="0" w:color="000000"/>
+            </w:tcBorders>
+          </w:tcPr>
+          <w:p>
+            <w:pPr>
+              <w:spacing w:line="264" w:lineRule="auto"/>
+              <w:rPr>
+                <w:rFonts w:ascii="BRH Malayalam Extra" w:hAnsi="BRH Malayalam Extra" w:cs="BRH Malayalam Extra"/>
+                <w:color w:val="000000"/>
+                <w:sz w:val="40"/>
+                <w:szCs w:val="40"/>
+                <w:lang w:val="it-IT"/>
+              </w:rPr>
+            </w:pPr>
+            <w:r>
+              <w:rPr>
+                <w:rFonts w:ascii="Latha" w:hAnsi="Latha" w:cs="Latha"/>
+                <w:sz w:val="28"/>
+                <w:szCs w:val="28"/>
+                <w:cs/>
+                <w:lang w:bidi="ta-IN"/>
+              </w:rPr>
+              <w:t>அ</w:t>
+            </w:r>
+            <w:r>
+              <w:rPr>
+                <w:rFonts w:ascii="BRH Tamil Tab Extra" w:hAnsi="BRH Tamil Tab Extra" w:cs="Latha"/>
+                <w:b/>
+                <w:sz w:val="32"/>
+                <w:szCs w:val="28"/>
+                <w:lang w:val="it-IT"/>
+              </w:rPr>
+              <w:t>…</w:t>
+            </w:r>
+            <w:r>
+              <w:rPr>
+                <w:rFonts w:ascii="Latha" w:hAnsi="Latha" w:cs="Latha"/>
+                <w:sz w:val="28"/>
+                <w:szCs w:val="28"/>
+                <w:highlight w:val="yellow"/>
+                <w:cs/>
+                <w:lang w:bidi="ta-IN"/>
+              </w:rPr>
+              <w:t>பீ</w:t>
+            </w:r>
+            <w:r>
+              <w:rPr>
+                <w:rFonts w:ascii="Latha" w:hAnsi="Latha" w:cs="Latha"/>
+                <w:b/>
+                <w:bCs/>
+                <w:position w:val="-12"/>
+                <w:sz w:val="28"/>
+                <w:szCs w:val="28"/>
+                <w:highlight w:val="yellow"/>
+                <w:cs/>
+                <w:lang w:bidi="ta-IN"/>
+              </w:rPr>
+              <w:t>4</w:t>
+            </w:r>
+            <w:r>
+              <w:rPr>
+                <w:rFonts w:ascii="Latha" w:hAnsi="Latha" w:cs="Latha"/>
+                <w:sz w:val="28"/>
+                <w:szCs w:val="28"/>
+                <w:cs/>
+                <w:lang w:bidi="ta-IN"/>
+              </w:rPr>
+              <w:t>ஷ்ட</w:t>
+            </w:r>
+            <w:r>
+              <w:rPr>
+                <w:rFonts w:ascii="BRH Tamil Tab Extra" w:hAnsi="BRH Tamil Tab Extra" w:cs="Latha"/>
+                <w:b/>
+                <w:sz w:val="36"/>
+                <w:szCs w:val="28"/>
+                <w:lang w:val="it-IT"/>
+              </w:rPr>
+              <w:t>†</w:t>
+            </w:r>
+            <w:r>
+              <w:rPr>
+                <w:rFonts w:ascii="Latha" w:hAnsi="Latha" w:cs="Latha"/>
+                <w:sz w:val="28"/>
+                <w:szCs w:val="28"/>
+                <w:cs/>
+                <w:lang w:bidi="ta-IN"/>
+              </w:rPr>
+              <w:t>கா</w:t>
+            </w:r>
+            <w:r>
+              <w:rPr>
+                <w:rFonts w:ascii="BRH Tamil Tab Extra" w:hAnsi="BRH Tamil Tab Extra" w:cs="Latha"/>
+                <w:b/>
+                <w:sz w:val="32"/>
+                <w:szCs w:val="28"/>
+                <w:lang w:val="it-IT"/>
+              </w:rPr>
+              <w:t>…</w:t>
+            </w:r>
+            <w:r>
+              <w:rPr>
+                <w:rFonts w:ascii="Latha" w:hAnsi="Latha" w:cs="Latha"/>
+                <w:sz w:val="28"/>
+                <w:szCs w:val="28"/>
+                <w:lang w:val="it-IT"/>
+              </w:rPr>
+              <w:t xml:space="preserve"> </w:t>
+            </w:r>
+            <w:r>
+              <w:rPr>
+                <w:rFonts w:ascii="Latha" w:hAnsi="Latha" w:cs="Latha"/>
+                <w:sz w:val="28"/>
+                <w:szCs w:val="28"/>
+                <w:cs/>
+                <w:lang w:bidi="ta-IN"/>
+              </w:rPr>
+              <w:t>உப</w:t>
+            </w:r>
+            <w:r>
+              <w:rPr>
+                <w:rFonts w:ascii="BRH Tamil Tab Extra" w:hAnsi="BRH Tamil Tab Extra" w:cs="Latha"/>
+                <w:b/>
+                <w:sz w:val="36"/>
+                <w:szCs w:val="28"/>
+                <w:lang w:val="it-IT"/>
+              </w:rPr>
+              <w:t>†</w:t>
+            </w:r>
+            <w:r>
+              <w:rPr>
+                <w:rFonts w:ascii="Latha" w:hAnsi="Latha" w:cs="Latha"/>
+                <w:sz w:val="28"/>
+                <w:szCs w:val="28"/>
+                <w:cs/>
+                <w:lang w:bidi="ta-IN"/>
+              </w:rPr>
+              <w:t>த</w:t>
+            </w:r>
+            <w:r>
+              <w:rPr>
+                <w:rFonts w:ascii="Latha" w:hAnsi="Latha" w:cs="Latha"/>
+                <w:b/>
+                <w:bCs/>
+                <w:position w:val="-12"/>
+                <w:sz w:val="28"/>
+                <w:szCs w:val="28"/>
+                <w:cs/>
+                <w:lang w:bidi="ta-IN"/>
+              </w:rPr>
+              <w:t>3</w:t>
+            </w:r>
+            <w:r>
+              <w:rPr>
+                <w:rFonts w:ascii="Latha" w:hAnsi="Latha" w:cs="Latha"/>
+                <w:sz w:val="28"/>
+                <w:szCs w:val="28"/>
+                <w:cs/>
+                <w:lang w:bidi="ta-IN"/>
+              </w:rPr>
+              <w:t>தா</w:t>
+            </w:r>
+            <w:r>
+              <w:rPr>
+                <w:rFonts w:ascii="Latha" w:hAnsi="Latha" w:cs="Latha"/>
+                <w:b/>
+                <w:bCs/>
+                <w:position w:val="-12"/>
+                <w:sz w:val="28"/>
+                <w:szCs w:val="28"/>
+                <w:cs/>
+                <w:lang w:bidi="ta-IN"/>
+              </w:rPr>
+              <w:t>4</w:t>
+            </w:r>
+            <w:r>
+              <w:rPr>
+                <w:rFonts w:ascii="Latha" w:hAnsi="Latha" w:cs="Latha"/>
+                <w:sz w:val="28"/>
+                <w:szCs w:val="28"/>
+                <w:cs/>
+                <w:lang w:bidi="ta-IN"/>
+              </w:rPr>
+              <w:t xml:space="preserve">தி </w:t>
+            </w:r>
+            <w:r>
+              <w:rPr>
+                <w:rFonts w:ascii="Latha" w:hAnsi="Latha" w:cs="Latha"/>
+                <w:sz w:val="28"/>
+                <w:szCs w:val="28"/>
+                <w:lang w:val="it-IT"/>
+              </w:rPr>
+              <w:t xml:space="preserve">|| </w:t>
+            </w:r>
+          </w:p>
+        </w:tc>
+        <w:tc>
+          <w:tcPr>
+            <w:tcW w:w="5868" w:type="dxa"/>
+            <w:tcBorders>
+              <w:top w:val="single" w:sz="4" w:space="0" w:color="000000"/>
+              <w:left w:val="single" w:sz="4" w:space="0" w:color="000000"/>
+              <w:bottom w:val="single" w:sz="4" w:space="0" w:color="000000"/>
+              <w:right w:val="single" w:sz="4" w:space="0" w:color="000000"/>
+            </w:tcBorders>
+          </w:tcPr>
+          <w:p>
+            <w:pPr>
+              <w:spacing w:line="264" w:lineRule="auto"/>
+              <w:rPr>
+                <w:rFonts w:ascii="BRH Malayalam Extra" w:hAnsi="BRH Malayalam Extra" w:cs="BRH Malayalam Extra"/>
+                <w:color w:val="000000"/>
+                <w:sz w:val="40"/>
+                <w:szCs w:val="40"/>
+                <w:lang w:val="it-IT"/>
+              </w:rPr>
+            </w:pPr>
+            <w:r>
+              <w:rPr>
+                <w:rFonts w:ascii="Latha" w:hAnsi="Latha" w:cs="Latha"/>
+                <w:sz w:val="28"/>
+                <w:szCs w:val="28"/>
+                <w:cs/>
+                <w:lang w:bidi="ta-IN"/>
+              </w:rPr>
+              <w:t>அ</w:t>
+            </w:r>
+            <w:r>
+              <w:rPr>
+                <w:rFonts w:ascii="BRH Tamil Tab Extra" w:hAnsi="BRH Tamil Tab Extra" w:cs="Latha"/>
+                <w:b/>
+                <w:sz w:val="32"/>
+                <w:szCs w:val="28"/>
+                <w:lang w:val="it-IT"/>
+              </w:rPr>
+              <w:t>…</w:t>
+            </w:r>
+            <w:r>
+              <w:rPr>
+                <w:rFonts w:ascii="Latha" w:hAnsi="Latha" w:cs="Latha"/>
+                <w:sz w:val="28"/>
+                <w:szCs w:val="28"/>
+                <w:highlight w:val="green"/>
+                <w:cs/>
+                <w:lang w:bidi="ta-IN"/>
+              </w:rPr>
+              <w:t>பீ</w:t>
+            </w:r>
+            <w:r>
+              <w:rPr>
+                <w:rFonts w:ascii="Latha" w:hAnsi="Latha" w:cs="Latha"/>
+                <w:b/>
+                <w:bCs/>
+                <w:position w:val="-12"/>
+                <w:sz w:val="28"/>
+                <w:szCs w:val="28"/>
+                <w:highlight w:val="green"/>
+                <w:lang w:val="it-IT" w:bidi="ta-IN"/>
+              </w:rPr>
+              <w:t>3</w:t>
+            </w:r>
+            <w:r>
+              <w:rPr>
+                <w:rFonts w:ascii="Latha" w:hAnsi="Latha" w:cs="Latha"/>
+                <w:sz w:val="28"/>
+                <w:szCs w:val="28"/>
+                <w:cs/>
+                <w:lang w:bidi="ta-IN"/>
+              </w:rPr>
+              <w:t>ஷ்ட</w:t>
+            </w:r>
+            <w:r>
+              <w:rPr>
+                <w:rFonts w:ascii="BRH Tamil Tab Extra" w:hAnsi="BRH Tamil Tab Extra" w:cs="Latha"/>
+                <w:b/>
+                <w:sz w:val="36"/>
+                <w:szCs w:val="28"/>
+                <w:lang w:val="it-IT"/>
+              </w:rPr>
+              <w:t>†</w:t>
+            </w:r>
+            <w:r>
+              <w:rPr>
+                <w:rFonts w:ascii="Latha" w:hAnsi="Latha" w:cs="Latha"/>
+                <w:sz w:val="28"/>
+                <w:szCs w:val="28"/>
+                <w:cs/>
+                <w:lang w:bidi="ta-IN"/>
+              </w:rPr>
+              <w:t>கா</w:t>
+            </w:r>
+            <w:r>
+              <w:rPr>
+                <w:rFonts w:ascii="BRH Tamil Tab Extra" w:hAnsi="BRH Tamil Tab Extra" w:cs="Latha"/>
+                <w:b/>
+                <w:sz w:val="32"/>
+                <w:szCs w:val="28"/>
+                <w:lang w:val="it-IT"/>
+              </w:rPr>
+              <w:t>…</w:t>
+            </w:r>
+            <w:r>
+              <w:rPr>
+                <w:rFonts w:ascii="Latha" w:hAnsi="Latha" w:cs="Latha"/>
+                <w:sz w:val="28"/>
+                <w:szCs w:val="28"/>
+                <w:lang w:val="it-IT"/>
+              </w:rPr>
+              <w:t xml:space="preserve"> </w:t>
+            </w:r>
+            <w:r>
+              <w:rPr>
+                <w:rFonts w:ascii="Latha" w:hAnsi="Latha" w:cs="Latha"/>
+                <w:sz w:val="28"/>
+                <w:szCs w:val="28"/>
+                <w:cs/>
+                <w:lang w:bidi="ta-IN"/>
+              </w:rPr>
+              <w:t>உப</w:t>
+            </w:r>
+            <w:r>
+              <w:rPr>
+                <w:rFonts w:ascii="BRH Tamil Tab Extra" w:hAnsi="BRH Tamil Tab Extra" w:cs="Latha"/>
+                <w:b/>
+                <w:sz w:val="36"/>
+                <w:szCs w:val="28"/>
+                <w:lang w:val="it-IT"/>
+              </w:rPr>
+              <w:t>†</w:t>
+            </w:r>
+            <w:r>
+              <w:rPr>
+                <w:rFonts w:ascii="Latha" w:hAnsi="Latha" w:cs="Latha"/>
+                <w:sz w:val="28"/>
+                <w:szCs w:val="28"/>
+                <w:cs/>
+                <w:lang w:bidi="ta-IN"/>
+              </w:rPr>
+              <w:t>த</w:t>
+            </w:r>
+            <w:r>
+              <w:rPr>
+                <w:rFonts w:ascii="Latha" w:hAnsi="Latha" w:cs="Latha"/>
+                <w:b/>
+                <w:bCs/>
+                <w:position w:val="-12"/>
+                <w:sz w:val="28"/>
+                <w:szCs w:val="28"/>
+                <w:cs/>
+                <w:lang w:bidi="ta-IN"/>
+              </w:rPr>
+              <w:t>3</w:t>
+            </w:r>
+            <w:r>
+              <w:rPr>
+                <w:rFonts w:ascii="Latha" w:hAnsi="Latha" w:cs="Latha"/>
+                <w:sz w:val="28"/>
+                <w:szCs w:val="28"/>
+                <w:cs/>
+                <w:lang w:bidi="ta-IN"/>
+              </w:rPr>
+              <w:t>தா</w:t>
+            </w:r>
+            <w:r>
+              <w:rPr>
+                <w:rFonts w:ascii="Latha" w:hAnsi="Latha" w:cs="Latha"/>
+                <w:b/>
+                <w:bCs/>
+                <w:position w:val="-12"/>
+                <w:sz w:val="28"/>
+                <w:szCs w:val="28"/>
+                <w:cs/>
+                <w:lang w:bidi="ta-IN"/>
+              </w:rPr>
+              <w:t>4</w:t>
+            </w:r>
+            <w:r>
+              <w:rPr>
+                <w:rFonts w:ascii="Latha" w:hAnsi="Latha" w:cs="Latha"/>
+                <w:sz w:val="28"/>
+                <w:szCs w:val="28"/>
+                <w:cs/>
+                <w:lang w:bidi="ta-IN"/>
+              </w:rPr>
+              <w:t xml:space="preserve">தி </w:t>
+            </w:r>
+            <w:r>
+              <w:rPr>
+                <w:rFonts w:ascii="Latha" w:hAnsi="Latha" w:cs="Latha"/>
+                <w:sz w:val="28"/>
+                <w:szCs w:val="28"/>
+                <w:lang w:val="it-IT"/>
+              </w:rPr>
+              <w:t xml:space="preserve">|| </w:t>
             </w:r>
           </w:p>
         </w:tc>
@@ -275,13 +803,15 @@
                 <w:b/>
                 <w:sz w:val="28"/>
                 <w:szCs w:val="28"/>
-              </w:rPr>
-            </w:pPr>
-            <w:r>
-              <w:rPr>
-                <w:b/>
-                <w:sz w:val="28"/>
-                <w:szCs w:val="28"/>
+                <w:lang w:val="it-IT"/>
+              </w:rPr>
+            </w:pPr>
+            <w:r>
+              <w:rPr>
+                <w:b/>
+                <w:sz w:val="28"/>
+                <w:szCs w:val="28"/>
+                <w:lang w:val="it-IT"/>
               </w:rPr>
               <w:t>TA 2.6</w:t>
             </w:r>
@@ -290,6 +820,7 @@
                 <w:b/>
                 <w:sz w:val="28"/>
                 <w:szCs w:val="28"/>
+                <w:lang w:val="it-IT"/>
               </w:rPr>
               <w:t>.1B</w:t>
             </w:r>
@@ -301,13 +832,15 @@
                 <w:b/>
                 <w:sz w:val="28"/>
                 <w:szCs w:val="28"/>
-              </w:rPr>
-            </w:pPr>
-            <w:r>
-              <w:rPr>
-                <w:b/>
-                <w:sz w:val="28"/>
-                <w:szCs w:val="28"/>
+                <w:lang w:val="it-IT"/>
+              </w:rPr>
+            </w:pPr>
+            <w:r>
+              <w:rPr>
+                <w:b/>
+                <w:sz w:val="28"/>
+                <w:szCs w:val="28"/>
+                <w:lang w:val="it-IT"/>
               </w:rPr>
               <w:t xml:space="preserve">Line No. </w:t>
             </w:r>
@@ -316,6 +849,7 @@
                 <w:b/>
                 <w:sz w:val="28"/>
                 <w:szCs w:val="28"/>
+                <w:lang w:val="it-IT"/>
               </w:rPr>
               <w:t>3</w:t>
             </w:r>
@@ -326,13 +860,15 @@
               <w:rPr>
                 <w:sz w:val="32"/>
                 <w:szCs w:val="32"/>
-              </w:rPr>
-            </w:pPr>
-            <w:r>
-              <w:rPr>
-                <w:b/>
-                <w:sz w:val="28"/>
-                <w:szCs w:val="28"/>
+                <w:lang w:val="it-IT"/>
+              </w:rPr>
+            </w:pPr>
+            <w:r>
+              <w:rPr>
+                <w:b/>
+                <w:sz w:val="28"/>
+                <w:szCs w:val="28"/>
+                <w:lang w:val="it-IT"/>
               </w:rPr>
               <w:t>Dasini No - 16</w:t>
             </w:r>
@@ -354,6 +890,7 @@
               <w:rPr>
                 <w:sz w:val="32"/>
                 <w:szCs w:val="32"/>
+                <w:lang w:val="it-IT"/>
               </w:rPr>
             </w:pPr>
             <w:r>
@@ -372,6 +909,7 @@
                 <w:b/>
                 <w:sz w:val="32"/>
                 <w:szCs w:val="28"/>
+                <w:lang w:val="it-IT"/>
               </w:rPr>
               <w:t>…</w:t>
             </w:r>
@@ -391,6 +929,7 @@
                 <w:b/>
                 <w:sz w:val="32"/>
                 <w:szCs w:val="28"/>
+                <w:lang w:val="it-IT"/>
               </w:rPr>
               <w:t>…</w:t>
             </w:r>
@@ -435,6 +974,7 @@
                 <w:rFonts w:ascii="Latha" w:hAnsi="Latha" w:cs="Latha"/>
                 <w:sz w:val="28"/>
                 <w:szCs w:val="28"/>
+                <w:lang w:val="it-IT"/>
               </w:rPr>
               <w:t>-</w:t>
             </w:r>
@@ -479,6 +1019,7 @@
                 <w:sz w:val="32"/>
                 <w:szCs w:val="28"/>
                 <w:highlight w:val="yellow"/>
+                <w:lang w:val="it-IT"/>
               </w:rPr>
               <w:t>…</w:t>
             </w:r>
@@ -498,6 +1039,7 @@
                 <w:rFonts w:ascii="Latha" w:hAnsi="Latha" w:cs="Latha"/>
                 <w:sz w:val="28"/>
                 <w:szCs w:val="28"/>
+                <w:lang w:val="it-IT"/>
               </w:rPr>
               <w:t>-</w:t>
             </w:r>
@@ -517,6 +1059,7 @@
                 <w:b/>
                 <w:sz w:val="32"/>
                 <w:szCs w:val="28"/>
+                <w:lang w:val="it-IT"/>
               </w:rPr>
               <w:t>…</w:t>
             </w:r>
@@ -549,6 +1092,7 @@
                 <w:b/>
                 <w:sz w:val="32"/>
                 <w:szCs w:val="28"/>
+                <w:lang w:val="it-IT"/>
               </w:rPr>
               <w:t>…</w:t>
             </w:r>
@@ -558,6 +1102,7 @@
                 <w:b/>
                 <w:sz w:val="36"/>
                 <w:szCs w:val="28"/>
+                <w:lang w:val="it-IT"/>
               </w:rPr>
               <w:t>óè</w:t>
             </w:r>
@@ -567,6 +1112,7 @@
                 <w:b/>
                 <w:sz w:val="32"/>
                 <w:szCs w:val="28"/>
+                <w:lang w:val="it-IT"/>
               </w:rPr>
               <w:t>…</w:t>
             </w:r>
@@ -575,6 +1121,7 @@
                 <w:rFonts w:ascii="Latha" w:hAnsi="Latha" w:cs="Latha"/>
                 <w:sz w:val="28"/>
                 <w:szCs w:val="28"/>
+                <w:lang w:val="it-IT"/>
               </w:rPr>
               <w:t xml:space="preserve"> </w:t>
             </w:r>
@@ -583,6 +1130,7 @@
         <w:tc>
           <w:tcPr>
             <w:tcW w:w="5940" w:type="dxa"/>
+            <w:gridSpan w:val="2"/>
             <w:tcBorders>
               <w:top w:val="single" w:sz="4" w:space="0" w:color="000000"/>
               <w:left w:val="single" w:sz="4" w:space="0" w:color="000000"/>
@@ -596,6 +1144,7 @@
               <w:rPr>
                 <w:sz w:val="32"/>
                 <w:szCs w:val="32"/>
+                <w:lang w:val="it-IT"/>
               </w:rPr>
             </w:pPr>
             <w:r>
@@ -614,6 +1163,7 @@
                 <w:b/>
                 <w:sz w:val="32"/>
                 <w:szCs w:val="28"/>
+                <w:lang w:val="it-IT"/>
               </w:rPr>
               <w:t>…</w:t>
             </w:r>
@@ -633,6 +1183,7 @@
                 <w:b/>
                 <w:sz w:val="32"/>
                 <w:szCs w:val="28"/>
+                <w:lang w:val="it-IT"/>
               </w:rPr>
               <w:t>…</w:t>
             </w:r>
@@ -677,6 +1228,7 @@
                 <w:rFonts w:ascii="Latha" w:hAnsi="Latha" w:cs="Latha"/>
                 <w:sz w:val="28"/>
                 <w:szCs w:val="28"/>
+                <w:lang w:val="it-IT"/>
               </w:rPr>
               <w:t>-</w:t>
             </w:r>
@@ -721,6 +1273,7 @@
                 <w:sz w:val="32"/>
                 <w:szCs w:val="28"/>
                 <w:highlight w:val="green"/>
+                <w:lang w:val="it-IT"/>
               </w:rPr>
               <w:t>…</w:t>
             </w:r>
@@ -752,6 +1305,7 @@
                 <w:sz w:val="28"/>
                 <w:szCs w:val="28"/>
                 <w:highlight w:val="green"/>
+                <w:lang w:val="it-IT"/>
               </w:rPr>
               <w:t>-</w:t>
             </w:r>
@@ -771,6 +1325,7 @@
                 <w:b/>
                 <w:sz w:val="32"/>
                 <w:szCs w:val="28"/>
+                <w:lang w:val="it-IT"/>
               </w:rPr>
               <w:t>…</w:t>
             </w:r>
@@ -803,6 +1358,7 @@
                 <w:b/>
                 <w:sz w:val="32"/>
                 <w:szCs w:val="28"/>
+                <w:lang w:val="it-IT"/>
               </w:rPr>
               <w:t>…</w:t>
             </w:r>
@@ -812,6 +1368,7 @@
                 <w:b/>
                 <w:sz w:val="36"/>
                 <w:szCs w:val="28"/>
+                <w:lang w:val="it-IT"/>
               </w:rPr>
               <w:t>óè</w:t>
             </w:r>
@@ -821,6 +1378,7 @@
                 <w:b/>
                 <w:sz w:val="32"/>
                 <w:szCs w:val="28"/>
+                <w:lang w:val="it-IT"/>
               </w:rPr>
               <w:t>…</w:t>
             </w:r>
@@ -829,6 +1387,7 @@
                 <w:rFonts w:ascii="Latha" w:hAnsi="Latha" w:cs="Latha"/>
                 <w:sz w:val="28"/>
                 <w:szCs w:val="28"/>
+                <w:lang w:val="it-IT"/>
               </w:rPr>
               <w:t xml:space="preserve"> </w:t>
             </w:r>
@@ -853,23 +1412,17 @@
                 <w:b/>
                 <w:sz w:val="28"/>
                 <w:szCs w:val="28"/>
-              </w:rPr>
-            </w:pPr>
-            <w:r>
-              <w:rPr>
-                <w:b/>
-                <w:sz w:val="28"/>
-                <w:szCs w:val="28"/>
-              </w:rPr>
-              <w:t>TA 2.</w:t>
-            </w:r>
-            <w:r>
-              <w:rPr>
-                <w:b/>
-                <w:sz w:val="28"/>
-                <w:szCs w:val="28"/>
-              </w:rPr>
-              <w:t>11.1</w:t>
+                <w:lang w:val="it-IT"/>
+              </w:rPr>
+            </w:pPr>
+            <w:r>
+              <w:rPr>
+                <w:b/>
+                <w:sz w:val="28"/>
+                <w:szCs w:val="28"/>
+                <w:lang w:val="it-IT"/>
+              </w:rPr>
+              <w:t>TA 2.11.1</w:t>
             </w:r>
           </w:p>
           <w:p>
@@ -879,13 +1432,15 @@
                 <w:b/>
                 <w:sz w:val="28"/>
                 <w:szCs w:val="28"/>
-              </w:rPr>
-            </w:pPr>
-            <w:r>
-              <w:rPr>
-                <w:b/>
-                <w:sz w:val="28"/>
-                <w:szCs w:val="28"/>
+                <w:lang w:val="it-IT"/>
+              </w:rPr>
+            </w:pPr>
+            <w:r>
+              <w:rPr>
+                <w:b/>
+                <w:sz w:val="28"/>
+                <w:szCs w:val="28"/>
+                <w:lang w:val="it-IT"/>
               </w:rPr>
               <w:t xml:space="preserve">Line No. </w:t>
             </w:r>
@@ -894,6 +1449,7 @@
                 <w:b/>
                 <w:sz w:val="28"/>
                 <w:szCs w:val="28"/>
+                <w:lang w:val="it-IT"/>
               </w:rPr>
               <w:t>8</w:t>
             </w:r>
@@ -904,23 +1460,17 @@
               <w:rPr>
                 <w:sz w:val="32"/>
                 <w:szCs w:val="32"/>
-              </w:rPr>
-            </w:pPr>
-            <w:r>
-              <w:rPr>
-                <w:b/>
-                <w:sz w:val="28"/>
-                <w:szCs w:val="28"/>
-              </w:rPr>
-              <w:t>Dasini No - 1</w:t>
-            </w:r>
-            <w:r>
-              <w:rPr>
-                <w:b/>
-                <w:sz w:val="28"/>
-                <w:szCs w:val="28"/>
-              </w:rPr>
-              <w:t>1</w:t>
+                <w:lang w:val="it-IT"/>
+              </w:rPr>
+            </w:pPr>
+            <w:r>
+              <w:rPr>
+                <w:b/>
+                <w:sz w:val="28"/>
+                <w:szCs w:val="28"/>
+                <w:lang w:val="it-IT"/>
+              </w:rPr>
+              <w:t>Dasini No - 11</w:t>
             </w:r>
           </w:p>
           <w:p>
@@ -930,6 +1480,7 @@
               <w:rPr>
                 <w:sz w:val="32"/>
                 <w:szCs w:val="32"/>
+                <w:lang w:val="it-IT"/>
               </w:rPr>
             </w:pPr>
           </w:p>
@@ -950,6 +1501,7 @@
               <w:rPr>
                 <w:sz w:val="32"/>
                 <w:szCs w:val="32"/>
+                <w:lang w:val="it-IT"/>
               </w:rPr>
             </w:pPr>
             <w:r>
@@ -968,6 +1520,7 @@
                 <w:b/>
                 <w:sz w:val="32"/>
                 <w:szCs w:val="28"/>
+                <w:lang w:val="it-IT"/>
               </w:rPr>
               <w:t>…</w:t>
             </w:r>
@@ -976,6 +1529,7 @@
                 <w:rFonts w:ascii="Latha" w:hAnsi="Latha" w:cs="Latha"/>
                 <w:sz w:val="28"/>
                 <w:szCs w:val="28"/>
+                <w:lang w:val="it-IT"/>
               </w:rPr>
               <w:t xml:space="preserve"> </w:t>
             </w:r>
@@ -995,6 +1549,7 @@
                 <w:b/>
                 <w:sz w:val="36"/>
                 <w:szCs w:val="28"/>
+                <w:lang w:val="it-IT"/>
               </w:rPr>
               <w:t>†</w:t>
             </w:r>
@@ -1014,6 +1569,7 @@
                 <w:b/>
                 <w:sz w:val="32"/>
                 <w:szCs w:val="28"/>
+                <w:lang w:val="it-IT"/>
               </w:rPr>
               <w:t>…</w:t>
             </w:r>
@@ -1022,6 +1578,7 @@
                 <w:rFonts w:ascii="Latha" w:hAnsi="Latha" w:cs="Latha"/>
                 <w:sz w:val="28"/>
                 <w:szCs w:val="28"/>
+                <w:lang w:val="it-IT"/>
               </w:rPr>
               <w:t xml:space="preserve"> </w:t>
             </w:r>
@@ -1056,7 +1613,7 @@
                 <w:position w:val="-12"/>
                 <w:sz w:val="28"/>
                 <w:szCs w:val="28"/>
-                <w:lang w:bidi="ta-IN"/>
+                <w:lang w:val="it-IT" w:bidi="ta-IN"/>
               </w:rPr>
               <w:t xml:space="preserve"> </w:t>
             </w:r>
@@ -1076,6 +1633,7 @@
                 <w:b/>
                 <w:sz w:val="32"/>
                 <w:szCs w:val="28"/>
+                <w:lang w:val="it-IT"/>
               </w:rPr>
               <w:t>…</w:t>
             </w:r>
@@ -1107,6 +1665,7 @@
                 <w:sz w:val="32"/>
                 <w:szCs w:val="28"/>
                 <w:highlight w:val="yellow"/>
+                <w:lang w:val="it-IT"/>
               </w:rPr>
               <w:t>…</w:t>
             </w:r>
@@ -1137,6 +1696,7 @@
                 <w:b/>
                 <w:sz w:val="32"/>
                 <w:szCs w:val="28"/>
+                <w:lang w:val="it-IT"/>
               </w:rPr>
               <w:t>…</w:t>
             </w:r>
@@ -1166,6 +1726,7 @@
                 <w:b/>
                 <w:sz w:val="32"/>
                 <w:szCs w:val="28"/>
+                <w:lang w:val="it-IT"/>
               </w:rPr>
               <w:t>…</w:t>
             </w:r>
@@ -1185,6 +1746,7 @@
                 <w:b/>
                 <w:sz w:val="32"/>
                 <w:szCs w:val="28"/>
+                <w:lang w:val="it-IT"/>
               </w:rPr>
               <w:t>…</w:t>
             </w:r>
@@ -1193,6 +1755,7 @@
         <w:tc>
           <w:tcPr>
             <w:tcW w:w="5940" w:type="dxa"/>
+            <w:gridSpan w:val="2"/>
             <w:tcBorders>
               <w:top w:val="single" w:sz="4" w:space="0" w:color="000000"/>
               <w:left w:val="single" w:sz="4" w:space="0" w:color="000000"/>
@@ -1225,6 +1788,7 @@
                 <w:b/>
                 <w:sz w:val="32"/>
                 <w:szCs w:val="28"/>
+                <w:lang w:val="it-IT"/>
               </w:rPr>
               <w:t>…</w:t>
             </w:r>
@@ -1233,6 +1797,7 @@
                 <w:rFonts w:ascii="Latha" w:hAnsi="Latha" w:cs="Latha"/>
                 <w:sz w:val="28"/>
                 <w:szCs w:val="28"/>
+                <w:lang w:val="it-IT"/>
               </w:rPr>
               <w:t xml:space="preserve"> </w:t>
             </w:r>
@@ -1252,6 +1817,7 @@
                 <w:b/>
                 <w:sz w:val="36"/>
                 <w:szCs w:val="28"/>
+                <w:lang w:val="it-IT"/>
               </w:rPr>
               <w:t>†</w:t>
             </w:r>
@@ -1271,6 +1837,7 @@
                 <w:b/>
                 <w:sz w:val="32"/>
                 <w:szCs w:val="28"/>
+                <w:lang w:val="it-IT"/>
               </w:rPr>
               <w:t>…</w:t>
             </w:r>
@@ -1279,6 +1846,7 @@
                 <w:rFonts w:ascii="Latha" w:hAnsi="Latha" w:cs="Latha"/>
                 <w:sz w:val="28"/>
                 <w:szCs w:val="28"/>
+                <w:lang w:val="it-IT"/>
               </w:rPr>
               <w:t xml:space="preserve"> </w:t>
             </w:r>
@@ -1288,6 +1856,7 @@
                 <w:sz w:val="28"/>
                 <w:szCs w:val="28"/>
                 <w:highlight w:val="cyan"/>
+                <w:lang w:val="it-IT"/>
               </w:rPr>
               <w:t>(</w:t>
             </w:r>
@@ -1325,7 +1894,7 @@
                 <w:sz w:val="28"/>
                 <w:szCs w:val="28"/>
                 <w:highlight w:val="cyan"/>
-                <w:lang w:bidi="ta-IN"/>
+                <w:lang w:val="it-IT" w:bidi="ta-IN"/>
               </w:rPr>
               <w:t xml:space="preserve"> </w:t>
             </w:r>
@@ -1347,6 +1916,7 @@
                 <w:sz w:val="32"/>
                 <w:szCs w:val="28"/>
                 <w:highlight w:val="cyan"/>
+                <w:lang w:val="it-IT"/>
               </w:rPr>
               <w:t>…</w:t>
             </w:r>
@@ -1368,6 +1938,7 @@
                 <w:sz w:val="32"/>
                 <w:szCs w:val="28"/>
                 <w:highlight w:val="cyan"/>
+                <w:lang w:val="it-IT"/>
               </w:rPr>
               <w:t>…</w:t>
             </w:r>
@@ -1411,6 +1982,7 @@
                 <w:sz w:val="32"/>
                 <w:szCs w:val="28"/>
                 <w:highlight w:val="cyan"/>
+                <w:lang w:val="it-IT"/>
               </w:rPr>
               <w:t>…</w:t>
             </w:r>
@@ -1443,6 +2015,7 @@
                 <w:sz w:val="32"/>
                 <w:szCs w:val="28"/>
                 <w:highlight w:val="cyan"/>
+                <w:lang w:val="it-IT"/>
               </w:rPr>
               <w:t>…</w:t>
             </w:r>
@@ -1463,7 +2036,7 @@
                 <w:sz w:val="28"/>
                 <w:szCs w:val="28"/>
                 <w:highlight w:val="cyan"/>
-                <w:lang w:bidi="ta-IN"/>
+                <w:lang w:val="it-IT" w:bidi="ta-IN"/>
               </w:rPr>
               <w:t>)</w:t>
             </w:r>
@@ -1473,6 +2046,7 @@
                 <w:b/>
                 <w:sz w:val="32"/>
                 <w:szCs w:val="28"/>
+                <w:lang w:val="it-IT"/>
               </w:rPr>
               <w:t>…</w:t>
             </w:r>
@@ -1481,6 +2055,7 @@
                 <w:rFonts w:ascii="BRH Devanagari Extra" w:hAnsi="BRH Devanagari Extra" w:cs="BRH Devanagari Extra"/>
                 <w:sz w:val="40"/>
                 <w:szCs w:val="40"/>
+                <w:lang w:val="it-IT"/>
               </w:rPr>
               <w:t xml:space="preserve"> </w:t>
             </w:r>
@@ -4238,6 +4813,7 @@
                 <w:sz w:val="28"/>
                 <w:szCs w:val="28"/>
               </w:rPr>
+              <w:lastRenderedPageBreak/>
               <w:t>TA 1.2.3</w:t>
             </w:r>
           </w:p>
@@ -4682,7 +5258,6 @@
                 <w:sz w:val="28"/>
                 <w:szCs w:val="28"/>
               </w:rPr>
-              <w:lastRenderedPageBreak/>
               <w:t>TA 1.2.3</w:t>
             </w:r>
           </w:p>
@@ -7610,6 +8185,7 @@
                 <w:sz w:val="28"/>
                 <w:szCs w:val="28"/>
               </w:rPr>
+              <w:lastRenderedPageBreak/>
               <w:t>TA 1.7.6</w:t>
             </w:r>
           </w:p>
@@ -7939,7 +8515,6 @@
                 <w:sz w:val="28"/>
                 <w:szCs w:val="28"/>
               </w:rPr>
-              <w:lastRenderedPageBreak/>
               <w:t>TA 1.</w:t>
             </w:r>
             <w:r>
@@ -10735,6 +11310,7 @@
                 <w:sz w:val="28"/>
                 <w:szCs w:val="28"/>
               </w:rPr>
+              <w:lastRenderedPageBreak/>
               <w:t>34th Dasini</w:t>
             </w:r>
           </w:p>
@@ -10766,6 +11342,7 @@
                 <w:cs/>
                 <w:lang w:bidi="ta-IN"/>
               </w:rPr>
+              <w:lastRenderedPageBreak/>
               <w:t>ப</w:t>
             </w:r>
             <w:r>
@@ -11148,7 +11725,6 @@
                 <w:sz w:val="28"/>
                 <w:szCs w:val="28"/>
               </w:rPr>
-              <w:lastRenderedPageBreak/>
               <w:t>TA 1.9.2</w:t>
             </w:r>
           </w:p>
@@ -36748,7 +37324,7 @@
 </file>
 
 <file path=word/endnotes.xml><?xml version="1.0" encoding="utf-8"?>
-<w:endnotes xmlns:wpc="http://schemas.microsoft.com/office/word/2010/wordprocessingCanvas" xmlns:cx="http://schemas.microsoft.com/office/drawing/2014/chartex" xmlns:cx1="http://schemas.microsoft.com/office/drawing/2015/9/8/chartex" xmlns:cx2="http://schemas.microsoft.com/office/drawing/2015/10/21/chartex" xmlns:cx3="http://schemas.microsoft.com/office/drawing/2016/5/9/chartex" xmlns:cx4="http://schemas.microsoft.com/office/drawing/2016/5/10/chartex" xmlns:cx5="http://schemas.microsoft.com/office/drawing/2016/5/11/chartex" xmlns:cx6="http://schemas.microsoft.com/office/drawing/2016/5/12/chartex" xmlns:cx7="http://schemas.microsoft.com/office/drawing/2016/5/13/chartex" xmlns:cx8="http://schemas.microsoft.com/office/drawing/2016/5/14/chartex" xmlns:mc="http://schemas.openxmlformats.org/markup-compatibility/2006" xmlns:aink="http://schemas.microsoft.com/office/drawing/2016/ink" xmlns:am3d="http://schemas.microsoft.com/office/drawing/2017/model3d" xmlns:o="urn:schemas-microsoft-com:office:office" xmlns:r="http://schemas.openxmlformats.org/officeDocument/2006/relationships" xmlns:m="http://schemas.openxmlformats.org/officeDocument/2006/math" xmlns:v="urn:schemas-microsoft-com:vml" xmlns:wp14="http://schemas.microsoft.com/office/word/2010/wordprocessingDrawing" xmlns:wp="http://schemas.openxmlformats.org/drawingml/2006/wordprocessingDrawing" xmlns:w10="urn:schemas-microsoft-com:office:word" xmlns:w="http://schemas.openxmlformats.org/wordprocessingml/2006/main" xmlns:w14="http://schemas.microsoft.com/office/word/2010/wordml" xmlns:w15="http://schemas.microsoft.com/office/word/2012/wordml" xmlns:w16cex="http://schemas.microsoft.com/office/word/2018/wordml/cex" xmlns:w16cid="http://schemas.microsoft.com/office/word/2016/wordml/cid" xmlns:w16="http://schemas.microsoft.com/office/word/2018/wordml" xmlns:w16sdtdh="http://schemas.microsoft.com/office/word/2020/wordml/sdtdatahash" xmlns:w16se="http://schemas.microsoft.com/office/word/2015/wordml/symex" xmlns:wpg="http://schemas.microsoft.com/office/word/2010/wordprocessingGroup" xmlns:wpi="http://schemas.microsoft.com/office/word/2010/wordprocessingInk" xmlns:wne="http://schemas.microsoft.com/office/word/2006/wordml" xmlns:wps="http://schemas.microsoft.com/office/word/2010/wordprocessingShape" mc:Ignorable="w14 w15 w16se w16cid w16 w16cex w16sdtdh wp14">
+<w:endnotes xmlns:wpc="http://schemas.microsoft.com/office/word/2010/wordprocessingCanvas" xmlns:cx="http://schemas.microsoft.com/office/drawing/2014/chartex" xmlns:cx1="http://schemas.microsoft.com/office/drawing/2015/9/8/chartex" xmlns:cx2="http://schemas.microsoft.com/office/drawing/2015/10/21/chartex" xmlns:cx3="http://schemas.microsoft.com/office/drawing/2016/5/9/chartex" xmlns:cx4="http://schemas.microsoft.com/office/drawing/2016/5/10/chartex" xmlns:cx5="http://schemas.microsoft.com/office/drawing/2016/5/11/chartex" xmlns:cx6="http://schemas.microsoft.com/office/drawing/2016/5/12/chartex" xmlns:cx7="http://schemas.microsoft.com/office/drawing/2016/5/13/chartex" xmlns:cx8="http://schemas.microsoft.com/office/drawing/2016/5/14/chartex" xmlns:mc="http://schemas.openxmlformats.org/markup-compatibility/2006" xmlns:aink="http://schemas.microsoft.com/office/drawing/2016/ink" xmlns:am3d="http://schemas.microsoft.com/office/drawing/2017/model3d" xmlns:o="urn:schemas-microsoft-com:office:office" xmlns:oel="http://schemas.microsoft.com/office/2019/extlst" xmlns:r="http://schemas.openxmlformats.org/officeDocument/2006/relationships" xmlns:m="http://schemas.openxmlformats.org/officeDocument/2006/math" xmlns:v="urn:schemas-microsoft-com:vml" xmlns:wp14="http://schemas.microsoft.com/office/word/2010/wordprocessingDrawing" xmlns:wp="http://schemas.openxmlformats.org/drawingml/2006/wordprocessingDrawing" xmlns:w10="urn:schemas-microsoft-com:office:word" xmlns:w="http://schemas.openxmlformats.org/wordprocessingml/2006/main" xmlns:w14="http://schemas.microsoft.com/office/word/2010/wordml" xmlns:w15="http://schemas.microsoft.com/office/word/2012/wordml" xmlns:w16cex="http://schemas.microsoft.com/office/word/2018/wordml/cex" xmlns:w16cid="http://schemas.microsoft.com/office/word/2016/wordml/cid" xmlns:w16="http://schemas.microsoft.com/office/word/2018/wordml" xmlns:w16du="http://schemas.microsoft.com/office/word/2023/wordml/word16du" xmlns:w16sdtdh="http://schemas.microsoft.com/office/word/2020/wordml/sdtdatahash" xmlns:w16sdtfl="http://schemas.microsoft.com/office/word/2024/wordml/sdtformatlock" xmlns:w16se="http://schemas.microsoft.com/office/word/2015/wordml/symex" xmlns:wpg="http://schemas.microsoft.com/office/word/2010/wordprocessingGroup" xmlns:wpi="http://schemas.microsoft.com/office/word/2010/wordprocessingInk" xmlns:wne="http://schemas.microsoft.com/office/word/2006/wordml" xmlns:wps="http://schemas.microsoft.com/office/word/2010/wordprocessingShape" mc:Ignorable="w14 w15 w16se w16cid w16 w16cex w16sdtdh w16sdtfl w16du wp14">
   <w:endnote w:type="separator" w:id="-1">
     <w:p>
       <w:pPr>
@@ -36773,7 +37349,7 @@
 </file>
 
 <file path=word/footer1.xml><?xml version="1.0" encoding="utf-8"?>
-<w:ftr xmlns:wpc="http://schemas.microsoft.com/office/word/2010/wordprocessingCanvas" xmlns:cx="http://schemas.microsoft.com/office/drawing/2014/chartex" xmlns:cx1="http://schemas.microsoft.com/office/drawing/2015/9/8/chartex" xmlns:cx2="http://schemas.microsoft.com/office/drawing/2015/10/21/chartex" xmlns:cx3="http://schemas.microsoft.com/office/drawing/2016/5/9/chartex" xmlns:cx4="http://schemas.microsoft.com/office/drawing/2016/5/10/chartex" xmlns:cx5="http://schemas.microsoft.com/office/drawing/2016/5/11/chartex" xmlns:cx6="http://schemas.microsoft.com/office/drawing/2016/5/12/chartex" xmlns:cx7="http://schemas.microsoft.com/office/drawing/2016/5/13/chartex" xmlns:cx8="http://schemas.microsoft.com/office/drawing/2016/5/14/chartex" xmlns:mc="http://schemas.openxmlformats.org/markup-compatibility/2006" xmlns:aink="http://schemas.microsoft.com/office/drawing/2016/ink" xmlns:am3d="http://schemas.microsoft.com/office/drawing/2017/model3d" xmlns:o="urn:schemas-microsoft-com:office:office" xmlns:r="http://schemas.openxmlformats.org/officeDocument/2006/relationships" xmlns:m="http://schemas.openxmlformats.org/officeDocument/2006/math" xmlns:v="urn:schemas-microsoft-com:vml" xmlns:wp14="http://schemas.microsoft.com/office/word/2010/wordprocessingDrawing" xmlns:wp="http://schemas.openxmlformats.org/drawingml/2006/wordprocessingDrawing" xmlns:w10="urn:schemas-microsoft-com:office:word" xmlns:w="http://schemas.openxmlformats.org/wordprocessingml/2006/main" xmlns:w14="http://schemas.microsoft.com/office/word/2010/wordml" xmlns:w15="http://schemas.microsoft.com/office/word/2012/wordml" xmlns:w16cex="http://schemas.microsoft.com/office/word/2018/wordml/cex" xmlns:w16cid="http://schemas.microsoft.com/office/word/2016/wordml/cid" xmlns:w16="http://schemas.microsoft.com/office/word/2018/wordml" xmlns:w16sdtdh="http://schemas.microsoft.com/office/word/2020/wordml/sdtdatahash" xmlns:w16se="http://schemas.microsoft.com/office/word/2015/wordml/symex" xmlns:wpg="http://schemas.microsoft.com/office/word/2010/wordprocessingGroup" xmlns:wpi="http://schemas.microsoft.com/office/word/2010/wordprocessingInk" xmlns:wne="http://schemas.microsoft.com/office/word/2006/wordml" xmlns:wps="http://schemas.microsoft.com/office/word/2010/wordprocessingShape" mc:Ignorable="w14 w15 w16se w16cid w16 w16cex w16sdtdh wp14">
+<w:ftr xmlns:wpc="http://schemas.microsoft.com/office/word/2010/wordprocessingCanvas" xmlns:cx="http://schemas.microsoft.com/office/drawing/2014/chartex" xmlns:cx1="http://schemas.microsoft.com/office/drawing/2015/9/8/chartex" xmlns:cx2="http://schemas.microsoft.com/office/drawing/2015/10/21/chartex" xmlns:cx3="http://schemas.microsoft.com/office/drawing/2016/5/9/chartex" xmlns:cx4="http://schemas.microsoft.com/office/drawing/2016/5/10/chartex" xmlns:cx5="http://schemas.microsoft.com/office/drawing/2016/5/11/chartex" xmlns:cx6="http://schemas.microsoft.com/office/drawing/2016/5/12/chartex" xmlns:cx7="http://schemas.microsoft.com/office/drawing/2016/5/13/chartex" xmlns:cx8="http://schemas.microsoft.com/office/drawing/2016/5/14/chartex" xmlns:mc="http://schemas.openxmlformats.org/markup-compatibility/2006" xmlns:aink="http://schemas.microsoft.com/office/drawing/2016/ink" xmlns:am3d="http://schemas.microsoft.com/office/drawing/2017/model3d" xmlns:o="urn:schemas-microsoft-com:office:office" xmlns:oel="http://schemas.microsoft.com/office/2019/extlst" xmlns:r="http://schemas.openxmlformats.org/officeDocument/2006/relationships" xmlns:m="http://schemas.openxmlformats.org/officeDocument/2006/math" xmlns:v="urn:schemas-microsoft-com:vml" xmlns:wp14="http://schemas.microsoft.com/office/word/2010/wordprocessingDrawing" xmlns:wp="http://schemas.openxmlformats.org/drawingml/2006/wordprocessingDrawing" xmlns:w10="urn:schemas-microsoft-com:office:word" xmlns:w="http://schemas.openxmlformats.org/wordprocessingml/2006/main" xmlns:w14="http://schemas.microsoft.com/office/word/2010/wordml" xmlns:w15="http://schemas.microsoft.com/office/word/2012/wordml" xmlns:w16cex="http://schemas.microsoft.com/office/word/2018/wordml/cex" xmlns:w16cid="http://schemas.microsoft.com/office/word/2016/wordml/cid" xmlns:w16="http://schemas.microsoft.com/office/word/2018/wordml" xmlns:w16du="http://schemas.microsoft.com/office/word/2023/wordml/word16du" xmlns:w16sdtdh="http://schemas.microsoft.com/office/word/2020/wordml/sdtdatahash" xmlns:w16sdtfl="http://schemas.microsoft.com/office/word/2024/wordml/sdtformatlock" xmlns:w16se="http://schemas.microsoft.com/office/word/2015/wordml/symex" xmlns:wpg="http://schemas.microsoft.com/office/word/2010/wordprocessingGroup" xmlns:wpi="http://schemas.microsoft.com/office/word/2010/wordprocessingInk" xmlns:wne="http://schemas.microsoft.com/office/word/2006/wordml" xmlns:wps="http://schemas.microsoft.com/office/word/2010/wordprocessingShape" mc:Ignorable="w14 w15 w16se w16cid w16 w16cex w16sdtdh w16sdtfl w16du wp14">
   <w:p>
     <w:pPr>
       <w:pBdr>
@@ -36936,7 +37512,7 @@
 </file>
 
 <file path=word/footer2.xml><?xml version="1.0" encoding="utf-8"?>
-<w:ftr xmlns:wpc="http://schemas.microsoft.com/office/word/2010/wordprocessingCanvas" xmlns:cx="http://schemas.microsoft.com/office/drawing/2014/chartex" xmlns:cx1="http://schemas.microsoft.com/office/drawing/2015/9/8/chartex" xmlns:cx2="http://schemas.microsoft.com/office/drawing/2015/10/21/chartex" xmlns:cx3="http://schemas.microsoft.com/office/drawing/2016/5/9/chartex" xmlns:cx4="http://schemas.microsoft.com/office/drawing/2016/5/10/chartex" xmlns:cx5="http://schemas.microsoft.com/office/drawing/2016/5/11/chartex" xmlns:cx6="http://schemas.microsoft.com/office/drawing/2016/5/12/chartex" xmlns:cx7="http://schemas.microsoft.com/office/drawing/2016/5/13/chartex" xmlns:cx8="http://schemas.microsoft.com/office/drawing/2016/5/14/chartex" xmlns:mc="http://schemas.openxmlformats.org/markup-compatibility/2006" xmlns:aink="http://schemas.microsoft.com/office/drawing/2016/ink" xmlns:am3d="http://schemas.microsoft.com/office/drawing/2017/model3d" xmlns:o="urn:schemas-microsoft-com:office:office" xmlns:r="http://schemas.openxmlformats.org/officeDocument/2006/relationships" xmlns:m="http://schemas.openxmlformats.org/officeDocument/2006/math" xmlns:v="urn:schemas-microsoft-com:vml" xmlns:wp14="http://schemas.microsoft.com/office/word/2010/wordprocessingDrawing" xmlns:wp="http://schemas.openxmlformats.org/drawingml/2006/wordprocessingDrawing" xmlns:w10="urn:schemas-microsoft-com:office:word" xmlns:w="http://schemas.openxmlformats.org/wordprocessingml/2006/main" xmlns:w14="http://schemas.microsoft.com/office/word/2010/wordml" xmlns:w15="http://schemas.microsoft.com/office/word/2012/wordml" xmlns:w16cex="http://schemas.microsoft.com/office/word/2018/wordml/cex" xmlns:w16cid="http://schemas.microsoft.com/office/word/2016/wordml/cid" xmlns:w16="http://schemas.microsoft.com/office/word/2018/wordml" xmlns:w16sdtdh="http://schemas.microsoft.com/office/word/2020/wordml/sdtdatahash" xmlns:w16se="http://schemas.microsoft.com/office/word/2015/wordml/symex" xmlns:wpg="http://schemas.microsoft.com/office/word/2010/wordprocessingGroup" xmlns:wpi="http://schemas.microsoft.com/office/word/2010/wordprocessingInk" xmlns:wne="http://schemas.microsoft.com/office/word/2006/wordml" xmlns:wps="http://schemas.microsoft.com/office/word/2010/wordprocessingShape" mc:Ignorable="w14 w15 w16se w16cid w16 w16cex w16sdtdh wp14">
+<w:ftr xmlns:wpc="http://schemas.microsoft.com/office/word/2010/wordprocessingCanvas" xmlns:cx="http://schemas.microsoft.com/office/drawing/2014/chartex" xmlns:cx1="http://schemas.microsoft.com/office/drawing/2015/9/8/chartex" xmlns:cx2="http://schemas.microsoft.com/office/drawing/2015/10/21/chartex" xmlns:cx3="http://schemas.microsoft.com/office/drawing/2016/5/9/chartex" xmlns:cx4="http://schemas.microsoft.com/office/drawing/2016/5/10/chartex" xmlns:cx5="http://schemas.microsoft.com/office/drawing/2016/5/11/chartex" xmlns:cx6="http://schemas.microsoft.com/office/drawing/2016/5/12/chartex" xmlns:cx7="http://schemas.microsoft.com/office/drawing/2016/5/13/chartex" xmlns:cx8="http://schemas.microsoft.com/office/drawing/2016/5/14/chartex" xmlns:mc="http://schemas.openxmlformats.org/markup-compatibility/2006" xmlns:aink="http://schemas.microsoft.com/office/drawing/2016/ink" xmlns:am3d="http://schemas.microsoft.com/office/drawing/2017/model3d" xmlns:o="urn:schemas-microsoft-com:office:office" xmlns:oel="http://schemas.microsoft.com/office/2019/extlst" xmlns:r="http://schemas.openxmlformats.org/officeDocument/2006/relationships" xmlns:m="http://schemas.openxmlformats.org/officeDocument/2006/math" xmlns:v="urn:schemas-microsoft-com:vml" xmlns:wp14="http://schemas.microsoft.com/office/word/2010/wordprocessingDrawing" xmlns:wp="http://schemas.openxmlformats.org/drawingml/2006/wordprocessingDrawing" xmlns:w10="urn:schemas-microsoft-com:office:word" xmlns:w="http://schemas.openxmlformats.org/wordprocessingml/2006/main" xmlns:w14="http://schemas.microsoft.com/office/word/2010/wordml" xmlns:w15="http://schemas.microsoft.com/office/word/2012/wordml" xmlns:w16cex="http://schemas.microsoft.com/office/word/2018/wordml/cex" xmlns:w16cid="http://schemas.microsoft.com/office/word/2016/wordml/cid" xmlns:w16="http://schemas.microsoft.com/office/word/2018/wordml" xmlns:w16du="http://schemas.microsoft.com/office/word/2023/wordml/word16du" xmlns:w16sdtdh="http://schemas.microsoft.com/office/word/2020/wordml/sdtdatahash" xmlns:w16sdtfl="http://schemas.microsoft.com/office/word/2024/wordml/sdtformatlock" xmlns:w16se="http://schemas.microsoft.com/office/word/2015/wordml/symex" xmlns:wpg="http://schemas.microsoft.com/office/word/2010/wordprocessingGroup" xmlns:wpi="http://schemas.microsoft.com/office/word/2010/wordprocessingInk" xmlns:wne="http://schemas.microsoft.com/office/word/2006/wordml" xmlns:wps="http://schemas.microsoft.com/office/word/2010/wordprocessingShape" mc:Ignorable="w14 w15 w16se w16cid w16 w16cex w16sdtdh w16sdtfl w16du wp14">
   <w:p>
     <w:pPr>
       <w:pBdr>
@@ -37093,7 +37669,7 @@
 </file>
 
 <file path=word/footnotes.xml><?xml version="1.0" encoding="utf-8"?>
-<w:footnotes xmlns:wpc="http://schemas.microsoft.com/office/word/2010/wordprocessingCanvas" xmlns:cx="http://schemas.microsoft.com/office/drawing/2014/chartex" xmlns:cx1="http://schemas.microsoft.com/office/drawing/2015/9/8/chartex" xmlns:cx2="http://schemas.microsoft.com/office/drawing/2015/10/21/chartex" xmlns:cx3="http://schemas.microsoft.com/office/drawing/2016/5/9/chartex" xmlns:cx4="http://schemas.microsoft.com/office/drawing/2016/5/10/chartex" xmlns:cx5="http://schemas.microsoft.com/office/drawing/2016/5/11/chartex" xmlns:cx6="http://schemas.microsoft.com/office/drawing/2016/5/12/chartex" xmlns:cx7="http://schemas.microsoft.com/office/drawing/2016/5/13/chartex" xmlns:cx8="http://schemas.microsoft.com/office/drawing/2016/5/14/chartex" xmlns:mc="http://schemas.openxmlformats.org/markup-compatibility/2006" xmlns:aink="http://schemas.microsoft.com/office/drawing/2016/ink" xmlns:am3d="http://schemas.microsoft.com/office/drawing/2017/model3d" xmlns:o="urn:schemas-microsoft-com:office:office" xmlns:r="http://schemas.openxmlformats.org/officeDocument/2006/relationships" xmlns:m="http://schemas.openxmlformats.org/officeDocument/2006/math" xmlns:v="urn:schemas-microsoft-com:vml" xmlns:wp14="http://schemas.microsoft.com/office/word/2010/wordprocessingDrawing" xmlns:wp="http://schemas.openxmlformats.org/drawingml/2006/wordprocessingDrawing" xmlns:w10="urn:schemas-microsoft-com:office:word" xmlns:w="http://schemas.openxmlformats.org/wordprocessingml/2006/main" xmlns:w14="http://schemas.microsoft.com/office/word/2010/wordml" xmlns:w15="http://schemas.microsoft.com/office/word/2012/wordml" xmlns:w16cex="http://schemas.microsoft.com/office/word/2018/wordml/cex" xmlns:w16cid="http://schemas.microsoft.com/office/word/2016/wordml/cid" xmlns:w16="http://schemas.microsoft.com/office/word/2018/wordml" xmlns:w16sdtdh="http://schemas.microsoft.com/office/word/2020/wordml/sdtdatahash" xmlns:w16se="http://schemas.microsoft.com/office/word/2015/wordml/symex" xmlns:wpg="http://schemas.microsoft.com/office/word/2010/wordprocessingGroup" xmlns:wpi="http://schemas.microsoft.com/office/word/2010/wordprocessingInk" xmlns:wne="http://schemas.microsoft.com/office/word/2006/wordml" xmlns:wps="http://schemas.microsoft.com/office/word/2010/wordprocessingShape" mc:Ignorable="w14 w15 w16se w16cid w16 w16cex w16sdtdh wp14">
+<w:footnotes xmlns:wpc="http://schemas.microsoft.com/office/word/2010/wordprocessingCanvas" xmlns:cx="http://schemas.microsoft.com/office/drawing/2014/chartex" xmlns:cx1="http://schemas.microsoft.com/office/drawing/2015/9/8/chartex" xmlns:cx2="http://schemas.microsoft.com/office/drawing/2015/10/21/chartex" xmlns:cx3="http://schemas.microsoft.com/office/drawing/2016/5/9/chartex" xmlns:cx4="http://schemas.microsoft.com/office/drawing/2016/5/10/chartex" xmlns:cx5="http://schemas.microsoft.com/office/drawing/2016/5/11/chartex" xmlns:cx6="http://schemas.microsoft.com/office/drawing/2016/5/12/chartex" xmlns:cx7="http://schemas.microsoft.com/office/drawing/2016/5/13/chartex" xmlns:cx8="http://schemas.microsoft.com/office/drawing/2016/5/14/chartex" xmlns:mc="http://schemas.openxmlformats.org/markup-compatibility/2006" xmlns:aink="http://schemas.microsoft.com/office/drawing/2016/ink" xmlns:am3d="http://schemas.microsoft.com/office/drawing/2017/model3d" xmlns:o="urn:schemas-microsoft-com:office:office" xmlns:oel="http://schemas.microsoft.com/office/2019/extlst" xmlns:r="http://schemas.openxmlformats.org/officeDocument/2006/relationships" xmlns:m="http://schemas.openxmlformats.org/officeDocument/2006/math" xmlns:v="urn:schemas-microsoft-com:vml" xmlns:wp14="http://schemas.microsoft.com/office/word/2010/wordprocessingDrawing" xmlns:wp="http://schemas.openxmlformats.org/drawingml/2006/wordprocessingDrawing" xmlns:w10="urn:schemas-microsoft-com:office:word" xmlns:w="http://schemas.openxmlformats.org/wordprocessingml/2006/main" xmlns:w14="http://schemas.microsoft.com/office/word/2010/wordml" xmlns:w15="http://schemas.microsoft.com/office/word/2012/wordml" xmlns:w16cex="http://schemas.microsoft.com/office/word/2018/wordml/cex" xmlns:w16cid="http://schemas.microsoft.com/office/word/2016/wordml/cid" xmlns:w16="http://schemas.microsoft.com/office/word/2018/wordml" xmlns:w16du="http://schemas.microsoft.com/office/word/2023/wordml/word16du" xmlns:w16sdtdh="http://schemas.microsoft.com/office/word/2020/wordml/sdtdatahash" xmlns:w16sdtfl="http://schemas.microsoft.com/office/word/2024/wordml/sdtformatlock" xmlns:w16se="http://schemas.microsoft.com/office/word/2015/wordml/symex" xmlns:wpg="http://schemas.microsoft.com/office/word/2010/wordprocessingGroup" xmlns:wpi="http://schemas.microsoft.com/office/word/2010/wordprocessingInk" xmlns:wne="http://schemas.microsoft.com/office/word/2006/wordml" xmlns:wps="http://schemas.microsoft.com/office/word/2010/wordprocessingShape" mc:Ignorable="w14 w15 w16se w16cid w16 w16cex w16sdtdh w16sdtfl w16du wp14">
   <w:footnote w:type="separator" w:id="-1">
     <w:p>
       <w:pPr>
@@ -37118,7 +37694,7 @@
 </file>
 
 <file path=word/header1.xml><?xml version="1.0" encoding="utf-8"?>
-<w:hdr xmlns:wpc="http://schemas.microsoft.com/office/word/2010/wordprocessingCanvas" xmlns:cx="http://schemas.microsoft.com/office/drawing/2014/chartex" xmlns:cx1="http://schemas.microsoft.com/office/drawing/2015/9/8/chartex" xmlns:cx2="http://schemas.microsoft.com/office/drawing/2015/10/21/chartex" xmlns:cx3="http://schemas.microsoft.com/office/drawing/2016/5/9/chartex" xmlns:cx4="http://schemas.microsoft.com/office/drawing/2016/5/10/chartex" xmlns:cx5="http://schemas.microsoft.com/office/drawing/2016/5/11/chartex" xmlns:cx6="http://schemas.microsoft.com/office/drawing/2016/5/12/chartex" xmlns:cx7="http://schemas.microsoft.com/office/drawing/2016/5/13/chartex" xmlns:cx8="http://schemas.microsoft.com/office/drawing/2016/5/14/chartex" xmlns:mc="http://schemas.openxmlformats.org/markup-compatibility/2006" xmlns:aink="http://schemas.microsoft.com/office/drawing/2016/ink" xmlns:am3d="http://schemas.microsoft.com/office/drawing/2017/model3d" xmlns:o="urn:schemas-microsoft-com:office:office" xmlns:r="http://schemas.openxmlformats.org/officeDocument/2006/relationships" xmlns:m="http://schemas.openxmlformats.org/officeDocument/2006/math" xmlns:v="urn:schemas-microsoft-com:vml" xmlns:wp14="http://schemas.microsoft.com/office/word/2010/wordprocessingDrawing" xmlns:wp="http://schemas.openxmlformats.org/drawingml/2006/wordprocessingDrawing" xmlns:w10="urn:schemas-microsoft-com:office:word" xmlns:w="http://schemas.openxmlformats.org/wordprocessingml/2006/main" xmlns:w14="http://schemas.microsoft.com/office/word/2010/wordml" xmlns:w15="http://schemas.microsoft.com/office/word/2012/wordml" xmlns:w16cex="http://schemas.microsoft.com/office/word/2018/wordml/cex" xmlns:w16cid="http://schemas.microsoft.com/office/word/2016/wordml/cid" xmlns:w16="http://schemas.microsoft.com/office/word/2018/wordml" xmlns:w16sdtdh="http://schemas.microsoft.com/office/word/2020/wordml/sdtdatahash" xmlns:w16se="http://schemas.microsoft.com/office/word/2015/wordml/symex" xmlns:wpg="http://schemas.microsoft.com/office/word/2010/wordprocessingGroup" xmlns:wpi="http://schemas.microsoft.com/office/word/2010/wordprocessingInk" xmlns:wne="http://schemas.microsoft.com/office/word/2006/wordml" xmlns:wps="http://schemas.microsoft.com/office/word/2010/wordprocessingShape" mc:Ignorable="w14 w15 w16se w16cid w16 w16cex w16sdtdh wp14">
+<w:hdr xmlns:wpc="http://schemas.microsoft.com/office/word/2010/wordprocessingCanvas" xmlns:cx="http://schemas.microsoft.com/office/drawing/2014/chartex" xmlns:cx1="http://schemas.microsoft.com/office/drawing/2015/9/8/chartex" xmlns:cx2="http://schemas.microsoft.com/office/drawing/2015/10/21/chartex" xmlns:cx3="http://schemas.microsoft.com/office/drawing/2016/5/9/chartex" xmlns:cx4="http://schemas.microsoft.com/office/drawing/2016/5/10/chartex" xmlns:cx5="http://schemas.microsoft.com/office/drawing/2016/5/11/chartex" xmlns:cx6="http://schemas.microsoft.com/office/drawing/2016/5/12/chartex" xmlns:cx7="http://schemas.microsoft.com/office/drawing/2016/5/13/chartex" xmlns:cx8="http://schemas.microsoft.com/office/drawing/2016/5/14/chartex" xmlns:mc="http://schemas.openxmlformats.org/markup-compatibility/2006" xmlns:aink="http://schemas.microsoft.com/office/drawing/2016/ink" xmlns:am3d="http://schemas.microsoft.com/office/drawing/2017/model3d" xmlns:o="urn:schemas-microsoft-com:office:office" xmlns:oel="http://schemas.microsoft.com/office/2019/extlst" xmlns:r="http://schemas.openxmlformats.org/officeDocument/2006/relationships" xmlns:m="http://schemas.openxmlformats.org/officeDocument/2006/math" xmlns:v="urn:schemas-microsoft-com:vml" xmlns:wp14="http://schemas.microsoft.com/office/word/2010/wordprocessingDrawing" xmlns:wp="http://schemas.openxmlformats.org/drawingml/2006/wordprocessingDrawing" xmlns:w10="urn:schemas-microsoft-com:office:word" xmlns:w="http://schemas.openxmlformats.org/wordprocessingml/2006/main" xmlns:w14="http://schemas.microsoft.com/office/word/2010/wordml" xmlns:w15="http://schemas.microsoft.com/office/word/2012/wordml" xmlns:w16cex="http://schemas.microsoft.com/office/word/2018/wordml/cex" xmlns:w16cid="http://schemas.microsoft.com/office/word/2016/wordml/cid" xmlns:w16="http://schemas.microsoft.com/office/word/2018/wordml" xmlns:w16du="http://schemas.microsoft.com/office/word/2023/wordml/word16du" xmlns:w16sdtdh="http://schemas.microsoft.com/office/word/2020/wordml/sdtdatahash" xmlns:w16sdtfl="http://schemas.microsoft.com/office/word/2024/wordml/sdtformatlock" xmlns:w16se="http://schemas.microsoft.com/office/word/2015/wordml/symex" xmlns:wpg="http://schemas.microsoft.com/office/word/2010/wordprocessingGroup" xmlns:wpi="http://schemas.microsoft.com/office/word/2010/wordprocessingInk" xmlns:wne="http://schemas.microsoft.com/office/word/2006/wordml" xmlns:wps="http://schemas.microsoft.com/office/word/2010/wordprocessingShape" mc:Ignorable="w14 w15 w16se w16cid w16 w16cex w16sdtdh w16sdtfl w16du wp14">
   <w:p>
     <w:pPr>
       <w:pStyle w:val="Header"/>
@@ -37131,7 +37707,7 @@
 </file>
 
 <file path=word/header2.xml><?xml version="1.0" encoding="utf-8"?>
-<w:hdr xmlns:wpc="http://schemas.microsoft.com/office/word/2010/wordprocessingCanvas" xmlns:cx="http://schemas.microsoft.com/office/drawing/2014/chartex" xmlns:cx1="http://schemas.microsoft.com/office/drawing/2015/9/8/chartex" xmlns:cx2="http://schemas.microsoft.com/office/drawing/2015/10/21/chartex" xmlns:cx3="http://schemas.microsoft.com/office/drawing/2016/5/9/chartex" xmlns:cx4="http://schemas.microsoft.com/office/drawing/2016/5/10/chartex" xmlns:cx5="http://schemas.microsoft.com/office/drawing/2016/5/11/chartex" xmlns:cx6="http://schemas.microsoft.com/office/drawing/2016/5/12/chartex" xmlns:cx7="http://schemas.microsoft.com/office/drawing/2016/5/13/chartex" xmlns:cx8="http://schemas.microsoft.com/office/drawing/2016/5/14/chartex" xmlns:mc="http://schemas.openxmlformats.org/markup-compatibility/2006" xmlns:aink="http://schemas.microsoft.com/office/drawing/2016/ink" xmlns:am3d="http://schemas.microsoft.com/office/drawing/2017/model3d" xmlns:o="urn:schemas-microsoft-com:office:office" xmlns:r="http://schemas.openxmlformats.org/officeDocument/2006/relationships" xmlns:m="http://schemas.openxmlformats.org/officeDocument/2006/math" xmlns:v="urn:schemas-microsoft-com:vml" xmlns:wp14="http://schemas.microsoft.com/office/word/2010/wordprocessingDrawing" xmlns:wp="http://schemas.openxmlformats.org/drawingml/2006/wordprocessingDrawing" xmlns:w10="urn:schemas-microsoft-com:office:word" xmlns:w="http://schemas.openxmlformats.org/wordprocessingml/2006/main" xmlns:w14="http://schemas.microsoft.com/office/word/2010/wordml" xmlns:w15="http://schemas.microsoft.com/office/word/2012/wordml" xmlns:w16cex="http://schemas.microsoft.com/office/word/2018/wordml/cex" xmlns:w16cid="http://schemas.microsoft.com/office/word/2016/wordml/cid" xmlns:w16="http://schemas.microsoft.com/office/word/2018/wordml" xmlns:w16sdtdh="http://schemas.microsoft.com/office/word/2020/wordml/sdtdatahash" xmlns:w16se="http://schemas.microsoft.com/office/word/2015/wordml/symex" xmlns:wpg="http://schemas.microsoft.com/office/word/2010/wordprocessingGroup" xmlns:wpi="http://schemas.microsoft.com/office/word/2010/wordprocessingInk" xmlns:wne="http://schemas.microsoft.com/office/word/2006/wordml" xmlns:wps="http://schemas.microsoft.com/office/word/2010/wordprocessingShape" mc:Ignorable="w14 w15 w16se w16cid w16 w16cex w16sdtdh wp14">
+<w:hdr xmlns:wpc="http://schemas.microsoft.com/office/word/2010/wordprocessingCanvas" xmlns:cx="http://schemas.microsoft.com/office/drawing/2014/chartex" xmlns:cx1="http://schemas.microsoft.com/office/drawing/2015/9/8/chartex" xmlns:cx2="http://schemas.microsoft.com/office/drawing/2015/10/21/chartex" xmlns:cx3="http://schemas.microsoft.com/office/drawing/2016/5/9/chartex" xmlns:cx4="http://schemas.microsoft.com/office/drawing/2016/5/10/chartex" xmlns:cx5="http://schemas.microsoft.com/office/drawing/2016/5/11/chartex" xmlns:cx6="http://schemas.microsoft.com/office/drawing/2016/5/12/chartex" xmlns:cx7="http://schemas.microsoft.com/office/drawing/2016/5/13/chartex" xmlns:cx8="http://schemas.microsoft.com/office/drawing/2016/5/14/chartex" xmlns:mc="http://schemas.openxmlformats.org/markup-compatibility/2006" xmlns:aink="http://schemas.microsoft.com/office/drawing/2016/ink" xmlns:am3d="http://schemas.microsoft.com/office/drawing/2017/model3d" xmlns:o="urn:schemas-microsoft-com:office:office" xmlns:oel="http://schemas.microsoft.com/office/2019/extlst" xmlns:r="http://schemas.openxmlformats.org/officeDocument/2006/relationships" xmlns:m="http://schemas.openxmlformats.org/officeDocument/2006/math" xmlns:v="urn:schemas-microsoft-com:vml" xmlns:wp14="http://schemas.microsoft.com/office/word/2010/wordprocessingDrawing" xmlns:wp="http://schemas.openxmlformats.org/drawingml/2006/wordprocessingDrawing" xmlns:w10="urn:schemas-microsoft-com:office:word" xmlns:w="http://schemas.openxmlformats.org/wordprocessingml/2006/main" xmlns:w14="http://schemas.microsoft.com/office/word/2010/wordml" xmlns:w15="http://schemas.microsoft.com/office/word/2012/wordml" xmlns:w16cex="http://schemas.microsoft.com/office/word/2018/wordml/cex" xmlns:w16cid="http://schemas.microsoft.com/office/word/2016/wordml/cid" xmlns:w16="http://schemas.microsoft.com/office/word/2018/wordml" xmlns:w16du="http://schemas.microsoft.com/office/word/2023/wordml/word16du" xmlns:w16sdtdh="http://schemas.microsoft.com/office/word/2020/wordml/sdtdatahash" xmlns:w16sdtfl="http://schemas.microsoft.com/office/word/2024/wordml/sdtformatlock" xmlns:w16se="http://schemas.microsoft.com/office/word/2015/wordml/symex" xmlns:wpg="http://schemas.microsoft.com/office/word/2010/wordprocessingGroup" xmlns:wpi="http://schemas.microsoft.com/office/word/2010/wordprocessingInk" xmlns:wne="http://schemas.microsoft.com/office/word/2006/wordml" xmlns:wps="http://schemas.microsoft.com/office/word/2010/wordprocessingShape" mc:Ignorable="w14 w15 w16se w16cid w16 w16cex w16sdtdh w16sdtfl w16du wp14">
   <w:p>
     <w:pPr>
       <w:pStyle w:val="Header"/>
@@ -37144,7 +37720,7 @@
 </file>
 
 <file path=word/styles.xml><?xml version="1.0" encoding="utf-8"?>
-<w:styles xmlns:mc="http://schemas.openxmlformats.org/markup-compatibility/2006" xmlns:r="http://schemas.openxmlformats.org/officeDocument/2006/relationships" xmlns:w="http://schemas.openxmlformats.org/wordprocessingml/2006/main" xmlns:w14="http://schemas.microsoft.com/office/word/2010/wordml" xmlns:w15="http://schemas.microsoft.com/office/word/2012/wordml" xmlns:w16cex="http://schemas.microsoft.com/office/word/2018/wordml/cex" xmlns:w16cid="http://schemas.microsoft.com/office/word/2016/wordml/cid" xmlns:w16="http://schemas.microsoft.com/office/word/2018/wordml" xmlns:w16sdtdh="http://schemas.microsoft.com/office/word/2020/wordml/sdtdatahash" xmlns:w16se="http://schemas.microsoft.com/office/word/2015/wordml/symex" mc:Ignorable="w14 w15 w16se w16cid w16 w16cex w16sdtdh">
+<w:styles xmlns:mc="http://schemas.openxmlformats.org/markup-compatibility/2006" xmlns:r="http://schemas.openxmlformats.org/officeDocument/2006/relationships" xmlns:w="http://schemas.openxmlformats.org/wordprocessingml/2006/main" xmlns:w14="http://schemas.microsoft.com/office/word/2010/wordml" xmlns:w15="http://schemas.microsoft.com/office/word/2012/wordml" xmlns:w16cex="http://schemas.microsoft.com/office/word/2018/wordml/cex" xmlns:w16cid="http://schemas.microsoft.com/office/word/2016/wordml/cid" xmlns:w16="http://schemas.microsoft.com/office/word/2018/wordml" xmlns:w16du="http://schemas.microsoft.com/office/word/2023/wordml/word16du" xmlns:w16sdtdh="http://schemas.microsoft.com/office/word/2020/wordml/sdtdatahash" xmlns:w16sdtfl="http://schemas.microsoft.com/office/word/2024/wordml/sdtformatlock" xmlns:w16se="http://schemas.microsoft.com/office/word/2015/wordml/symex" mc:Ignorable="w14 w15 w16se w16cid w16 w16cex w16sdtdh w16sdtfl w16du">
   <w:docDefaults>
     <w:rPrDefault>
       <w:rPr>

</xml_diff>

<commit_message>
TA 1.1-1.4 Tamil corrections wip
</commit_message>
<xml_diff>
--- a/AraNyaka/TA 1-4 Tamil Corrections.docx
+++ b/AraNyaka/TA 1-4 Tamil Corrections.docx
@@ -13,6 +13,7 @@
           <w:u w:val="single"/>
         </w:rPr>
       </w:pPr>
+      <w:proofErr w:type="spellStart"/>
       <w:r>
         <w:rPr>
           <w:b/>
@@ -21,7 +22,40 @@
           <w:szCs w:val="32"/>
           <w:u w:val="single"/>
         </w:rPr>
-        <w:t xml:space="preserve">TaittirIya Aranyakam- TA 1 to 4   </w:t>
+        <w:t>TaittirIya</w:t>
+      </w:r>
+      <w:proofErr w:type="spellEnd"/>
+      <w:r>
+        <w:rPr>
+          <w:b/>
+          <w:bCs/>
+          <w:sz w:val="32"/>
+          <w:szCs w:val="32"/>
+          <w:u w:val="single"/>
+        </w:rPr>
+        <w:t xml:space="preserve"> </w:t>
+      </w:r>
+      <w:proofErr w:type="spellStart"/>
+      <w:r>
+        <w:rPr>
+          <w:b/>
+          <w:bCs/>
+          <w:sz w:val="32"/>
+          <w:szCs w:val="32"/>
+          <w:u w:val="single"/>
+        </w:rPr>
+        <w:t>Aranyakam</w:t>
+      </w:r>
+      <w:proofErr w:type="spellEnd"/>
+      <w:r>
+        <w:rPr>
+          <w:b/>
+          <w:bCs/>
+          <w:sz w:val="32"/>
+          <w:szCs w:val="32"/>
+          <w:u w:val="single"/>
+        </w:rPr>
+        <w:t xml:space="preserve">- TA 1 to 4   </w:t>
       </w:r>
     </w:p>
     <w:p>
@@ -3033,19 +3067,44 @@
               </w:rPr>
               <w:t xml:space="preserve"> </w:t>
             </w:r>
+            <w:proofErr w:type="spellStart"/>
             <w:r>
               <w:rPr>
                 <w:sz w:val="32"/>
                 <w:szCs w:val="32"/>
               </w:rPr>
-              <w:t>anuswaram added)</w:t>
-            </w:r>
+              <w:t>anuswaram</w:t>
+            </w:r>
+            <w:proofErr w:type="spellEnd"/>
             <w:r>
               <w:rPr>
                 <w:sz w:val="32"/>
                 <w:szCs w:val="32"/>
               </w:rPr>
-              <w:t xml:space="preserve"> and Paata Bhedam in </w:t>
+              <w:t xml:space="preserve"> added)</w:t>
+            </w:r>
+            <w:r>
+              <w:rPr>
+                <w:sz w:val="32"/>
+                <w:szCs w:val="32"/>
+              </w:rPr>
+              <w:t xml:space="preserve"> and Paata </w:t>
+            </w:r>
+            <w:proofErr w:type="spellStart"/>
+            <w:r>
+              <w:rPr>
+                <w:sz w:val="32"/>
+                <w:szCs w:val="32"/>
+              </w:rPr>
+              <w:t>Bhedam</w:t>
+            </w:r>
+            <w:proofErr w:type="spellEnd"/>
+            <w:r>
+              <w:rPr>
+                <w:sz w:val="32"/>
+                <w:szCs w:val="32"/>
+              </w:rPr>
+              <w:t xml:space="preserve"> in </w:t>
             </w:r>
             <w:r>
               <w:rPr>
@@ -3217,6 +3276,7 @@
               </w:rPr>
               <w:t xml:space="preserve"> யஜூ</w:t>
             </w:r>
+            <w:proofErr w:type="spellStart"/>
             <w:r>
               <w:rPr>
                 <w:rFonts w:ascii="BRH Devanagari Extra" w:hAnsi="BRH Devanagari Extra" w:cs="Latha"/>
@@ -3226,6 +3286,7 @@
               </w:rPr>
               <w:t>óè</w:t>
             </w:r>
+            <w:proofErr w:type="spellEnd"/>
             <w:r>
               <w:rPr>
                 <w:rFonts w:ascii="BRH Tamil Tab Extra" w:hAnsi="BRH Tamil Tab Extra" w:cs="Latha"/>
@@ -3351,6 +3412,7 @@
               </w:rPr>
               <w:t xml:space="preserve"> யஜூ</w:t>
             </w:r>
+            <w:proofErr w:type="spellStart"/>
             <w:r>
               <w:rPr>
                 <w:rFonts w:ascii="BRH Devanagari Extra" w:hAnsi="BRH Devanagari Extra" w:cs="Latha"/>
@@ -3360,6 +3422,7 @@
               </w:rPr>
               <w:t>óè</w:t>
             </w:r>
+            <w:proofErr w:type="spellEnd"/>
             <w:r>
               <w:rPr>
                 <w:rFonts w:ascii="BRH Tamil Tab Extra" w:hAnsi="BRH Tamil Tab Extra" w:cs="Latha"/>
@@ -3557,6 +3620,16 @@
             </w:pPr>
             <w:r>
               <w:rPr>
+                <w:rFonts w:ascii="Latha" w:hAnsi="Latha" w:cs="Latha"/>
+                <w:sz w:val="28"/>
+                <w:szCs w:val="28"/>
+                <w:cs/>
+                <w:lang w:bidi="ta-IN"/>
+              </w:rPr>
+              <w:t>பி</w:t>
+            </w:r>
+            <w:r>
+              <w:rPr>
                 <w:rFonts w:ascii="BRH Tamil Tab Extra" w:hAnsi="BRH Tamil Tab Extra" w:cs="Latha"/>
                 <w:b/>
                 <w:sz w:val="32"/>
@@ -4799,7 +4872,23 @@
     </w:tbl>
     <w:p>
       <w:pPr>
+        <w:pBdr>
+          <w:bottom w:val="double" w:sz="6" w:space="1" w:color="auto"/>
+        </w:pBdr>
         <w:jc w:val="center"/>
+        <w:rPr>
+          <w:b/>
+          <w:bCs/>
+          <w:sz w:val="32"/>
+          <w:szCs w:val="32"/>
+          <w:u w:val="single"/>
+          <w:lang w:val="it-IT"/>
+        </w:rPr>
+      </w:pPr>
+    </w:p>
+    <w:p>
+      <w:pPr>
+        <w:spacing w:before="0" w:line="240" w:lineRule="auto"/>
         <w:rPr>
           <w:b/>
           <w:bCs/>
@@ -4818,7 +4907,7 @@
           <w:u w:val="single"/>
           <w:lang w:val="it-IT"/>
         </w:rPr>
-        <w:t>===============</w:t>
+        <w:br w:type="page"/>
       </w:r>
     </w:p>
     <w:p>
@@ -4832,6 +4921,7 @@
           <w:u w:val="single"/>
         </w:rPr>
       </w:pPr>
+      <w:proofErr w:type="spellStart"/>
       <w:r>
         <w:rPr>
           <w:b/>
@@ -4840,8 +4930,21 @@
           <w:szCs w:val="32"/>
           <w:u w:val="single"/>
         </w:rPr>
-        <w:t xml:space="preserve">TaittirIya </w:t>
+        <w:lastRenderedPageBreak/>
+        <w:t>TaittirIya</w:t>
       </w:r>
+      <w:proofErr w:type="spellEnd"/>
+      <w:r>
+        <w:rPr>
+          <w:b/>
+          <w:bCs/>
+          <w:sz w:val="32"/>
+          <w:szCs w:val="32"/>
+          <w:u w:val="single"/>
+        </w:rPr>
+        <w:t xml:space="preserve"> </w:t>
+      </w:r>
+      <w:proofErr w:type="spellStart"/>
       <w:r>
         <w:rPr>
           <w:b/>
@@ -4852,6 +4955,7 @@
         </w:rPr>
         <w:t>Aranyakam</w:t>
       </w:r>
+      <w:proofErr w:type="spellEnd"/>
       <w:r>
         <w:rPr>
           <w:b/>
@@ -5309,8 +5413,19 @@
                 <w:sz w:val="28"/>
                 <w:szCs w:val="28"/>
               </w:rPr>
-              <w:t xml:space="preserve"> Vaakyam</w:t>
-            </w:r>
+              <w:t xml:space="preserve"> </w:t>
+            </w:r>
+            <w:proofErr w:type="spellStart"/>
+            <w:r>
+              <w:rPr>
+                <w:b/>
+                <w:bCs/>
+                <w:sz w:val="28"/>
+                <w:szCs w:val="28"/>
+              </w:rPr>
+              <w:t>Vaakyam</w:t>
+            </w:r>
+            <w:proofErr w:type="spellEnd"/>
             <w:r>
               <w:rPr>
                 <w:b/>
@@ -5698,7 +5813,27 @@
                 <w:sz w:val="28"/>
                 <w:szCs w:val="28"/>
               </w:rPr>
-              <w:t xml:space="preserve"> Vaakyam </w:t>
+              <w:t xml:space="preserve"> </w:t>
+            </w:r>
+            <w:proofErr w:type="spellStart"/>
+            <w:r>
+              <w:rPr>
+                <w:b/>
+                <w:bCs/>
+                <w:sz w:val="28"/>
+                <w:szCs w:val="28"/>
+              </w:rPr>
+              <w:t>Vaakyam</w:t>
+            </w:r>
+            <w:proofErr w:type="spellEnd"/>
+            <w:r>
+              <w:rPr>
+                <w:b/>
+                <w:bCs/>
+                <w:sz w:val="28"/>
+                <w:szCs w:val="28"/>
+              </w:rPr>
+              <w:t xml:space="preserve"> </w:t>
             </w:r>
           </w:p>
           <w:p>
@@ -6124,7 +6259,6 @@
                 <w:sz w:val="28"/>
                 <w:szCs w:val="28"/>
               </w:rPr>
-              <w:lastRenderedPageBreak/>
               <w:t>TA 1.2.2</w:t>
             </w:r>
           </w:p>
@@ -6145,7 +6279,27 @@
                 <w:sz w:val="28"/>
                 <w:szCs w:val="28"/>
               </w:rPr>
-              <w:t xml:space="preserve">8th Vaakyam </w:t>
+              <w:t xml:space="preserve">8th </w:t>
+            </w:r>
+            <w:proofErr w:type="spellStart"/>
+            <w:r>
+              <w:rPr>
+                <w:b/>
+                <w:bCs/>
+                <w:sz w:val="28"/>
+                <w:szCs w:val="28"/>
+              </w:rPr>
+              <w:t>Vaakyam</w:t>
+            </w:r>
+            <w:proofErr w:type="spellEnd"/>
+            <w:r>
+              <w:rPr>
+                <w:b/>
+                <w:bCs/>
+                <w:sz w:val="28"/>
+                <w:szCs w:val="28"/>
+              </w:rPr>
+              <w:t xml:space="preserve"> </w:t>
             </w:r>
           </w:p>
           <w:p>
@@ -6524,7 +6678,27 @@
                 <w:sz w:val="28"/>
                 <w:szCs w:val="28"/>
               </w:rPr>
-              <w:t xml:space="preserve">4th Vaakyam </w:t>
+              <w:t xml:space="preserve">4th </w:t>
+            </w:r>
+            <w:proofErr w:type="spellStart"/>
+            <w:r>
+              <w:rPr>
+                <w:b/>
+                <w:bCs/>
+                <w:sz w:val="28"/>
+                <w:szCs w:val="28"/>
+              </w:rPr>
+              <w:t>Vaakyam</w:t>
+            </w:r>
+            <w:proofErr w:type="spellEnd"/>
+            <w:r>
+              <w:rPr>
+                <w:b/>
+                <w:bCs/>
+                <w:sz w:val="28"/>
+                <w:szCs w:val="28"/>
+              </w:rPr>
+              <w:t xml:space="preserve"> </w:t>
             </w:r>
           </w:p>
           <w:p>
@@ -7007,7 +7181,27 @@
                 <w:sz w:val="28"/>
                 <w:szCs w:val="28"/>
               </w:rPr>
-              <w:t xml:space="preserve">th Vaakyam </w:t>
+              <w:t xml:space="preserve">th </w:t>
+            </w:r>
+            <w:proofErr w:type="spellStart"/>
+            <w:r>
+              <w:rPr>
+                <w:b/>
+                <w:bCs/>
+                <w:sz w:val="28"/>
+                <w:szCs w:val="28"/>
+              </w:rPr>
+              <w:t>Vaakyam</w:t>
+            </w:r>
+            <w:proofErr w:type="spellEnd"/>
+            <w:r>
+              <w:rPr>
+                <w:b/>
+                <w:bCs/>
+                <w:sz w:val="28"/>
+                <w:szCs w:val="28"/>
+              </w:rPr>
+              <w:t xml:space="preserve"> </w:t>
             </w:r>
           </w:p>
           <w:p>
@@ -7473,7 +7667,27 @@
                 <w:sz w:val="28"/>
                 <w:szCs w:val="28"/>
               </w:rPr>
-              <w:t xml:space="preserve">7th Vaakyam </w:t>
+              <w:t xml:space="preserve">7th </w:t>
+            </w:r>
+            <w:proofErr w:type="spellStart"/>
+            <w:r>
+              <w:rPr>
+                <w:b/>
+                <w:bCs/>
+                <w:sz w:val="28"/>
+                <w:szCs w:val="28"/>
+              </w:rPr>
+              <w:t>Vaakyam</w:t>
+            </w:r>
+            <w:proofErr w:type="spellEnd"/>
+            <w:r>
+              <w:rPr>
+                <w:b/>
+                <w:bCs/>
+                <w:sz w:val="28"/>
+                <w:szCs w:val="28"/>
+              </w:rPr>
+              <w:t xml:space="preserve"> </w:t>
             </w:r>
           </w:p>
           <w:p>
@@ -7897,6 +8111,7 @@
                 <w:sz w:val="28"/>
                 <w:szCs w:val="28"/>
               </w:rPr>
+              <w:lastRenderedPageBreak/>
               <w:t>TA 1.2.3</w:t>
             </w:r>
           </w:p>
@@ -7917,7 +8132,27 @@
                 <w:sz w:val="28"/>
                 <w:szCs w:val="28"/>
               </w:rPr>
-              <w:t xml:space="preserve">7th Vaakyam </w:t>
+              <w:t xml:space="preserve">7th </w:t>
+            </w:r>
+            <w:proofErr w:type="spellStart"/>
+            <w:r>
+              <w:rPr>
+                <w:b/>
+                <w:bCs/>
+                <w:sz w:val="28"/>
+                <w:szCs w:val="28"/>
+              </w:rPr>
+              <w:t>Vaakyam</w:t>
+            </w:r>
+            <w:proofErr w:type="spellEnd"/>
+            <w:r>
+              <w:rPr>
+                <w:b/>
+                <w:bCs/>
+                <w:sz w:val="28"/>
+                <w:szCs w:val="28"/>
+              </w:rPr>
+              <w:t xml:space="preserve"> </w:t>
             </w:r>
           </w:p>
           <w:p>
@@ -8423,7 +8658,27 @@
                 <w:sz w:val="28"/>
                 <w:szCs w:val="28"/>
               </w:rPr>
-              <w:t xml:space="preserve">4th Vaakyam </w:t>
+              <w:t xml:space="preserve">4th </w:t>
+            </w:r>
+            <w:proofErr w:type="spellStart"/>
+            <w:r>
+              <w:rPr>
+                <w:b/>
+                <w:bCs/>
+                <w:sz w:val="28"/>
+                <w:szCs w:val="28"/>
+              </w:rPr>
+              <w:t>Vaakyam</w:t>
+            </w:r>
+            <w:proofErr w:type="spellEnd"/>
+            <w:r>
+              <w:rPr>
+                <w:b/>
+                <w:bCs/>
+                <w:sz w:val="28"/>
+                <w:szCs w:val="28"/>
+              </w:rPr>
+              <w:t xml:space="preserve"> </w:t>
             </w:r>
           </w:p>
           <w:p>
@@ -8808,7 +9063,27 @@
                 <w:sz w:val="28"/>
                 <w:szCs w:val="28"/>
               </w:rPr>
-              <w:t xml:space="preserve"> Vaakyam </w:t>
+              <w:t xml:space="preserve"> </w:t>
+            </w:r>
+            <w:proofErr w:type="spellStart"/>
+            <w:r>
+              <w:rPr>
+                <w:b/>
+                <w:bCs/>
+                <w:sz w:val="28"/>
+                <w:szCs w:val="28"/>
+              </w:rPr>
+              <w:t>Vaakyam</w:t>
+            </w:r>
+            <w:proofErr w:type="spellEnd"/>
+            <w:r>
+              <w:rPr>
+                <w:b/>
+                <w:bCs/>
+                <w:sz w:val="28"/>
+                <w:szCs w:val="28"/>
+              </w:rPr>
+              <w:t xml:space="preserve"> </w:t>
             </w:r>
           </w:p>
           <w:p>
@@ -9299,7 +9574,6 @@
                 <w:sz w:val="28"/>
                 <w:szCs w:val="28"/>
               </w:rPr>
-              <w:lastRenderedPageBreak/>
               <w:t>TA 1.</w:t>
             </w:r>
             <w:r>
@@ -9356,7 +9630,27 @@
                 <w:sz w:val="28"/>
                 <w:szCs w:val="28"/>
               </w:rPr>
-              <w:t xml:space="preserve"> Vaakyam </w:t>
+              <w:t xml:space="preserve"> </w:t>
+            </w:r>
+            <w:proofErr w:type="spellStart"/>
+            <w:r>
+              <w:rPr>
+                <w:b/>
+                <w:bCs/>
+                <w:sz w:val="28"/>
+                <w:szCs w:val="28"/>
+              </w:rPr>
+              <w:t>Vaakyam</w:t>
+            </w:r>
+            <w:proofErr w:type="spellEnd"/>
+            <w:r>
+              <w:rPr>
+                <w:b/>
+                <w:bCs/>
+                <w:sz w:val="28"/>
+                <w:szCs w:val="28"/>
+              </w:rPr>
+              <w:t xml:space="preserve"> </w:t>
             </w:r>
           </w:p>
           <w:p>
@@ -9522,6 +9816,7 @@
               </w:rPr>
               <w:t>ஸோ அ</w:t>
             </w:r>
+            <w:proofErr w:type="spellStart"/>
             <w:r>
               <w:rPr>
                 <w:rFonts w:ascii="BRH Devanagari Extra" w:hAnsi="BRH Devanagari Extra" w:cs="Latha"/>
@@ -9531,6 +9826,7 @@
               </w:rPr>
               <w:t>óè</w:t>
             </w:r>
+            <w:proofErr w:type="spellEnd"/>
             <w:r>
               <w:rPr>
                 <w:rFonts w:ascii="BRH Tamil Tab Extra" w:hAnsi="BRH Tamil Tab Extra" w:cs="Latha"/>
@@ -9730,6 +10026,7 @@
               </w:rPr>
               <w:t>ஸோ அ</w:t>
             </w:r>
+            <w:proofErr w:type="spellStart"/>
             <w:r>
               <w:rPr>
                 <w:rFonts w:ascii="BRH Devanagari Extra" w:hAnsi="BRH Devanagari Extra" w:cs="Latha"/>
@@ -9739,6 +10036,7 @@
               </w:rPr>
               <w:t>óè</w:t>
             </w:r>
+            <w:proofErr w:type="spellEnd"/>
             <w:r>
               <w:rPr>
                 <w:rFonts w:ascii="BRH Tamil Tab Extra" w:hAnsi="BRH Tamil Tab Extra" w:cs="Latha"/>
@@ -9880,8 +10178,21 @@
                 <w:szCs w:val="28"/>
                 <w:lang w:bidi="ta-IN"/>
               </w:rPr>
-              <w:t xml:space="preserve"> Vaakyam</w:t>
-            </w:r>
+              <w:t xml:space="preserve"> </w:t>
+            </w:r>
+            <w:proofErr w:type="spellStart"/>
+            <w:r>
+              <w:rPr>
+                <w:rFonts w:cs="Nirmala UI"/>
+                <w:b/>
+                <w:bCs/>
+                <w:sz w:val="28"/>
+                <w:szCs w:val="28"/>
+                <w:lang w:bidi="ta-IN"/>
+              </w:rPr>
+              <w:t>Vaakyam</w:t>
+            </w:r>
+            <w:proofErr w:type="spellEnd"/>
           </w:p>
           <w:p>
             <w:pPr>
@@ -10004,6 +10315,7 @@
               </w:rPr>
               <w:t>த</w:t>
             </w:r>
+            <w:proofErr w:type="spellStart"/>
             <w:r>
               <w:rPr>
                 <w:rFonts w:ascii="BRH Devanagari Extra" w:hAnsi="BRH Devanagari Extra" w:cs="Latha"/>
@@ -10014,6 +10326,7 @@
               </w:rPr>
               <w:t>óè</w:t>
             </w:r>
+            <w:proofErr w:type="spellEnd"/>
             <w:r>
               <w:rPr>
                 <w:rFonts w:ascii="BRH Tamil Tab Extra" w:hAnsi="BRH Tamil Tab Extra" w:cs="Latha"/>
@@ -10172,6 +10485,7 @@
               </w:rPr>
               <w:t>த</w:t>
             </w:r>
+            <w:proofErr w:type="spellStart"/>
             <w:r>
               <w:rPr>
                 <w:rFonts w:ascii="BRH Devanagari Extra" w:hAnsi="BRH Devanagari Extra" w:cs="Latha"/>
@@ -10182,6 +10496,7 @@
               </w:rPr>
               <w:t>óè</w:t>
             </w:r>
+            <w:proofErr w:type="spellEnd"/>
             <w:r>
               <w:rPr>
                 <w:rFonts w:ascii="Latha" w:hAnsi="Latha" w:cs="Latha"/>
@@ -10313,8 +10628,21 @@
                 <w:szCs w:val="28"/>
                 <w:lang w:bidi="ta-IN"/>
               </w:rPr>
-              <w:t xml:space="preserve"> Vaakyam</w:t>
-            </w:r>
+              <w:t xml:space="preserve"> </w:t>
+            </w:r>
+            <w:proofErr w:type="spellStart"/>
+            <w:r>
+              <w:rPr>
+                <w:rFonts w:cs="Nirmala UI"/>
+                <w:b/>
+                <w:bCs/>
+                <w:sz w:val="28"/>
+                <w:szCs w:val="28"/>
+                <w:lang w:bidi="ta-IN"/>
+              </w:rPr>
+              <w:t>Vaakyam</w:t>
+            </w:r>
+            <w:proofErr w:type="spellEnd"/>
           </w:p>
           <w:p>
             <w:pPr>
@@ -10503,6 +10831,7 @@
               </w:rPr>
               <w:t>…</w:t>
             </w:r>
+            <w:proofErr w:type="spellStart"/>
             <w:r>
               <w:rPr>
                 <w:rFonts w:ascii="BRH Devanagari Extra" w:hAnsi="BRH Devanagari Extra" w:cs="Latha"/>
@@ -10512,6 +10841,7 @@
               </w:rPr>
               <w:t>óè</w:t>
             </w:r>
+            <w:proofErr w:type="spellEnd"/>
             <w:r>
               <w:rPr>
                 <w:rFonts w:ascii="BRH Tamil Tab Extra" w:hAnsi="BRH Tamil Tab Extra" w:cs="Latha"/>
@@ -10719,6 +11049,7 @@
               </w:rPr>
               <w:t>…</w:t>
             </w:r>
+            <w:proofErr w:type="spellStart"/>
             <w:r>
               <w:rPr>
                 <w:rFonts w:ascii="BRH Devanagari Extra" w:hAnsi="BRH Devanagari Extra" w:cs="Latha"/>
@@ -10728,6 +11059,7 @@
               </w:rPr>
               <w:t>óè</w:t>
             </w:r>
+            <w:proofErr w:type="spellEnd"/>
             <w:r>
               <w:rPr>
                 <w:rFonts w:ascii="BRH Tamil Tab Extra" w:hAnsi="BRH Tamil Tab Extra" w:cs="Latha"/>
@@ -10845,7 +11177,27 @@
                 <w:sz w:val="28"/>
                 <w:szCs w:val="28"/>
               </w:rPr>
-              <w:t xml:space="preserve">9th ( last) Vaakyam </w:t>
+              <w:t xml:space="preserve">9th ( last) </w:t>
+            </w:r>
+            <w:proofErr w:type="spellStart"/>
+            <w:r>
+              <w:rPr>
+                <w:b/>
+                <w:bCs/>
+                <w:sz w:val="28"/>
+                <w:szCs w:val="28"/>
+              </w:rPr>
+              <w:t>Vaakyam</w:t>
+            </w:r>
+            <w:proofErr w:type="spellEnd"/>
+            <w:r>
+              <w:rPr>
+                <w:b/>
+                <w:bCs/>
+                <w:sz w:val="28"/>
+                <w:szCs w:val="28"/>
+              </w:rPr>
+              <w:t xml:space="preserve"> </w:t>
             </w:r>
           </w:p>
           <w:p>
@@ -11154,6 +11506,7 @@
                 <w:sz w:val="28"/>
                 <w:szCs w:val="28"/>
               </w:rPr>
+              <w:lastRenderedPageBreak/>
               <w:t>TA 1.</w:t>
             </w:r>
             <w:r>
@@ -11210,7 +11563,27 @@
                 <w:sz w:val="28"/>
                 <w:szCs w:val="28"/>
               </w:rPr>
-              <w:t xml:space="preserve">th  Vaakyam </w:t>
+              <w:t xml:space="preserve">th  </w:t>
+            </w:r>
+            <w:proofErr w:type="spellStart"/>
+            <w:r>
+              <w:rPr>
+                <w:b/>
+                <w:bCs/>
+                <w:sz w:val="28"/>
+                <w:szCs w:val="28"/>
+              </w:rPr>
+              <w:t>Vaakyam</w:t>
+            </w:r>
+            <w:proofErr w:type="spellEnd"/>
+            <w:r>
+              <w:rPr>
+                <w:b/>
+                <w:bCs/>
+                <w:sz w:val="28"/>
+                <w:szCs w:val="28"/>
+              </w:rPr>
+              <w:t xml:space="preserve"> </w:t>
             </w:r>
           </w:p>
           <w:p>
@@ -11493,7 +11866,27 @@
                 <w:szCs w:val="28"/>
                 <w:lang w:bidi="ta-IN"/>
               </w:rPr>
-              <w:t>Note Paata Bhedam between major sources</w:t>
+              <w:t xml:space="preserve">Note Paata </w:t>
+            </w:r>
+            <w:proofErr w:type="spellStart"/>
+            <w:r>
+              <w:rPr>
+                <w:rFonts w:ascii="Latha" w:hAnsi="Latha" w:cs="Latha"/>
+                <w:sz w:val="28"/>
+                <w:szCs w:val="28"/>
+                <w:lang w:bidi="ta-IN"/>
+              </w:rPr>
+              <w:t>Bhedam</w:t>
+            </w:r>
+            <w:proofErr w:type="spellEnd"/>
+            <w:r>
+              <w:rPr>
+                <w:rFonts w:ascii="Latha" w:hAnsi="Latha" w:cs="Latha"/>
+                <w:sz w:val="28"/>
+                <w:szCs w:val="28"/>
+                <w:lang w:bidi="ta-IN"/>
+              </w:rPr>
+              <w:t xml:space="preserve"> between major sources</w:t>
             </w:r>
           </w:p>
         </w:tc>
@@ -11546,7 +11939,27 @@
                 <w:sz w:val="28"/>
                 <w:szCs w:val="28"/>
               </w:rPr>
-              <w:t xml:space="preserve">1st Vaakyam </w:t>
+              <w:t xml:space="preserve">1st </w:t>
+            </w:r>
+            <w:proofErr w:type="spellStart"/>
+            <w:r>
+              <w:rPr>
+                <w:b/>
+                <w:bCs/>
+                <w:sz w:val="28"/>
+                <w:szCs w:val="28"/>
+              </w:rPr>
+              <w:t>Vaakyam</w:t>
+            </w:r>
+            <w:proofErr w:type="spellEnd"/>
+            <w:r>
+              <w:rPr>
+                <w:b/>
+                <w:bCs/>
+                <w:sz w:val="28"/>
+                <w:szCs w:val="28"/>
+              </w:rPr>
+              <w:t xml:space="preserve"> </w:t>
             </w:r>
           </w:p>
           <w:p>
@@ -11975,7 +12388,27 @@
                 <w:sz w:val="28"/>
                 <w:szCs w:val="28"/>
               </w:rPr>
-              <w:t xml:space="preserve"> Vaakyam </w:t>
+              <w:t xml:space="preserve"> </w:t>
+            </w:r>
+            <w:proofErr w:type="spellStart"/>
+            <w:r>
+              <w:rPr>
+                <w:b/>
+                <w:bCs/>
+                <w:sz w:val="28"/>
+                <w:szCs w:val="28"/>
+              </w:rPr>
+              <w:t>Vaakyam</w:t>
+            </w:r>
+            <w:proofErr w:type="spellEnd"/>
+            <w:r>
+              <w:rPr>
+                <w:b/>
+                <w:bCs/>
+                <w:sz w:val="28"/>
+                <w:szCs w:val="28"/>
+              </w:rPr>
+              <w:t xml:space="preserve"> </w:t>
             </w:r>
           </w:p>
           <w:p>
@@ -12377,7 +12810,27 @@
                 <w:sz w:val="28"/>
                 <w:szCs w:val="28"/>
               </w:rPr>
-              <w:t xml:space="preserve"> Vaakyam </w:t>
+              <w:t xml:space="preserve"> </w:t>
+            </w:r>
+            <w:proofErr w:type="spellStart"/>
+            <w:r>
+              <w:rPr>
+                <w:b/>
+                <w:bCs/>
+                <w:sz w:val="28"/>
+                <w:szCs w:val="28"/>
+              </w:rPr>
+              <w:t>Vaakyam</w:t>
+            </w:r>
+            <w:proofErr w:type="spellEnd"/>
+            <w:r>
+              <w:rPr>
+                <w:b/>
+                <w:bCs/>
+                <w:sz w:val="28"/>
+                <w:szCs w:val="28"/>
+              </w:rPr>
+              <w:t xml:space="preserve"> </w:t>
             </w:r>
           </w:p>
           <w:p>
@@ -12397,7 +12850,6 @@
                 <w:sz w:val="28"/>
                 <w:szCs w:val="28"/>
               </w:rPr>
-              <w:lastRenderedPageBreak/>
               <w:t>28th Dasini</w:t>
             </w:r>
           </w:p>
@@ -12432,7 +12884,6 @@
                 <w:cs/>
                 <w:lang w:bidi="ta-IN"/>
               </w:rPr>
-              <w:lastRenderedPageBreak/>
               <w:t>ஏகோ</w:t>
             </w:r>
             <w:r>
@@ -12951,7 +13402,27 @@
                 <w:sz w:val="28"/>
                 <w:szCs w:val="28"/>
               </w:rPr>
-              <w:t xml:space="preserve"> Vaakyam </w:t>
+              <w:t xml:space="preserve"> </w:t>
+            </w:r>
+            <w:proofErr w:type="spellStart"/>
+            <w:r>
+              <w:rPr>
+                <w:b/>
+                <w:bCs/>
+                <w:sz w:val="28"/>
+                <w:szCs w:val="28"/>
+              </w:rPr>
+              <w:t>Vaakyam</w:t>
+            </w:r>
+            <w:proofErr w:type="spellEnd"/>
+            <w:r>
+              <w:rPr>
+                <w:b/>
+                <w:bCs/>
+                <w:sz w:val="28"/>
+                <w:szCs w:val="28"/>
+              </w:rPr>
+              <w:t xml:space="preserve"> </w:t>
             </w:r>
           </w:p>
           <w:p>
@@ -13367,7 +13838,27 @@
                 <w:sz w:val="28"/>
                 <w:szCs w:val="28"/>
               </w:rPr>
-              <w:t xml:space="preserve"> Vaakyam </w:t>
+              <w:t xml:space="preserve"> </w:t>
+            </w:r>
+            <w:proofErr w:type="spellStart"/>
+            <w:r>
+              <w:rPr>
+                <w:b/>
+                <w:bCs/>
+                <w:sz w:val="28"/>
+                <w:szCs w:val="28"/>
+              </w:rPr>
+              <w:t>Vaakyam</w:t>
+            </w:r>
+            <w:proofErr w:type="spellEnd"/>
+            <w:r>
+              <w:rPr>
+                <w:b/>
+                <w:bCs/>
+                <w:sz w:val="28"/>
+                <w:szCs w:val="28"/>
+              </w:rPr>
+              <w:t xml:space="preserve"> </w:t>
             </w:r>
           </w:p>
           <w:p>
@@ -13931,7 +14422,27 @@
                 <w:sz w:val="28"/>
                 <w:szCs w:val="28"/>
               </w:rPr>
-              <w:t xml:space="preserve">th Vaakyam </w:t>
+              <w:t xml:space="preserve">th </w:t>
+            </w:r>
+            <w:proofErr w:type="spellStart"/>
+            <w:r>
+              <w:rPr>
+                <w:b/>
+                <w:bCs/>
+                <w:sz w:val="28"/>
+                <w:szCs w:val="28"/>
+              </w:rPr>
+              <w:t>Vaakyam</w:t>
+            </w:r>
+            <w:proofErr w:type="spellEnd"/>
+            <w:r>
+              <w:rPr>
+                <w:b/>
+                <w:bCs/>
+                <w:sz w:val="28"/>
+                <w:szCs w:val="28"/>
+              </w:rPr>
+              <w:t xml:space="preserve"> </w:t>
             </w:r>
           </w:p>
           <w:p>
@@ -14364,6 +14875,7 @@
                 <w:sz w:val="28"/>
                 <w:szCs w:val="28"/>
               </w:rPr>
+              <w:lastRenderedPageBreak/>
               <w:t>TA 1.9.2</w:t>
             </w:r>
           </w:p>
@@ -14384,7 +14896,27 @@
                 <w:sz w:val="28"/>
                 <w:szCs w:val="28"/>
               </w:rPr>
-              <w:t xml:space="preserve">9th Vaakyam </w:t>
+              <w:t xml:space="preserve">9th </w:t>
+            </w:r>
+            <w:proofErr w:type="spellStart"/>
+            <w:r>
+              <w:rPr>
+                <w:b/>
+                <w:bCs/>
+                <w:sz w:val="28"/>
+                <w:szCs w:val="28"/>
+              </w:rPr>
+              <w:t>Vaakyam</w:t>
+            </w:r>
+            <w:proofErr w:type="spellEnd"/>
+            <w:r>
+              <w:rPr>
+                <w:b/>
+                <w:bCs/>
+                <w:sz w:val="28"/>
+                <w:szCs w:val="28"/>
+              </w:rPr>
+              <w:t xml:space="preserve"> </w:t>
             </w:r>
           </w:p>
           <w:p>
@@ -14855,7 +15387,27 @@
                 <w:sz w:val="28"/>
                 <w:szCs w:val="28"/>
               </w:rPr>
-              <w:t xml:space="preserve">6th Vaakyam </w:t>
+              <w:t xml:space="preserve">6th </w:t>
+            </w:r>
+            <w:proofErr w:type="spellStart"/>
+            <w:r>
+              <w:rPr>
+                <w:b/>
+                <w:bCs/>
+                <w:sz w:val="28"/>
+                <w:szCs w:val="28"/>
+              </w:rPr>
+              <w:t>Vaakyam</w:t>
+            </w:r>
+            <w:proofErr w:type="spellEnd"/>
+            <w:r>
+              <w:rPr>
+                <w:b/>
+                <w:bCs/>
+                <w:sz w:val="28"/>
+                <w:szCs w:val="28"/>
+              </w:rPr>
+              <w:t xml:space="preserve"> </w:t>
             </w:r>
           </w:p>
           <w:p>
@@ -15225,7 +15777,27 @@
                 <w:szCs w:val="28"/>
                 <w:lang w:bidi="ta-IN"/>
               </w:rPr>
-              <w:t xml:space="preserve">no visargam or extra </w:t>
+              <w:t xml:space="preserve">no </w:t>
+            </w:r>
+            <w:proofErr w:type="spellStart"/>
+            <w:r>
+              <w:rPr>
+                <w:rFonts w:ascii="Latha" w:hAnsi="Latha" w:cs="Latha"/>
+                <w:sz w:val="28"/>
+                <w:szCs w:val="28"/>
+                <w:lang w:bidi="ta-IN"/>
+              </w:rPr>
+              <w:t>visargam</w:t>
+            </w:r>
+            <w:proofErr w:type="spellEnd"/>
+            <w:r>
+              <w:rPr>
+                <w:rFonts w:ascii="Latha" w:hAnsi="Latha" w:cs="Latha"/>
+                <w:sz w:val="28"/>
+                <w:szCs w:val="28"/>
+                <w:lang w:bidi="ta-IN"/>
+              </w:rPr>
+              <w:t xml:space="preserve"> or extra </w:t>
             </w:r>
             <w:r>
               <w:rPr>
@@ -15333,7 +15905,27 @@
                 <w:sz w:val="28"/>
                 <w:szCs w:val="28"/>
               </w:rPr>
-              <w:t xml:space="preserve">th Vaakyam </w:t>
+              <w:t xml:space="preserve">th </w:t>
+            </w:r>
+            <w:proofErr w:type="spellStart"/>
+            <w:r>
+              <w:rPr>
+                <w:b/>
+                <w:bCs/>
+                <w:sz w:val="28"/>
+                <w:szCs w:val="28"/>
+              </w:rPr>
+              <w:t>Vaakyam</w:t>
+            </w:r>
+            <w:proofErr w:type="spellEnd"/>
+            <w:r>
+              <w:rPr>
+                <w:b/>
+                <w:bCs/>
+                <w:sz w:val="28"/>
+                <w:szCs w:val="28"/>
+              </w:rPr>
+              <w:t xml:space="preserve"> </w:t>
             </w:r>
           </w:p>
           <w:p>
@@ -15808,7 +16400,6 @@
                 <w:sz w:val="28"/>
                 <w:szCs w:val="28"/>
               </w:rPr>
-              <w:lastRenderedPageBreak/>
               <w:t>TA 1.</w:t>
             </w:r>
             <w:r>
@@ -15865,8 +16456,19 @@
                 <w:sz w:val="28"/>
                 <w:szCs w:val="28"/>
               </w:rPr>
-              <w:t>h Vaakyam</w:t>
-            </w:r>
+              <w:t xml:space="preserve">h </w:t>
+            </w:r>
+            <w:proofErr w:type="spellStart"/>
+            <w:r>
+              <w:rPr>
+                <w:b/>
+                <w:bCs/>
+                <w:sz w:val="28"/>
+                <w:szCs w:val="28"/>
+              </w:rPr>
+              <w:t>Vaakyam</w:t>
+            </w:r>
+            <w:proofErr w:type="spellEnd"/>
             <w:r>
               <w:rPr>
                 <w:b/>
@@ -16539,8 +17141,19 @@
                 <w:sz w:val="28"/>
                 <w:szCs w:val="28"/>
               </w:rPr>
-              <w:t xml:space="preserve"> Vaakyam</w:t>
-            </w:r>
+              <w:t xml:space="preserve"> </w:t>
+            </w:r>
+            <w:proofErr w:type="spellStart"/>
+            <w:r>
+              <w:rPr>
+                <w:b/>
+                <w:bCs/>
+                <w:sz w:val="28"/>
+                <w:szCs w:val="28"/>
+              </w:rPr>
+              <w:t>Vaakyam</w:t>
+            </w:r>
+            <w:proofErr w:type="spellEnd"/>
           </w:p>
           <w:p>
             <w:pPr>
@@ -17086,8 +17699,19 @@
                 <w:sz w:val="28"/>
                 <w:szCs w:val="28"/>
               </w:rPr>
-              <w:t xml:space="preserve"> Vaakyam</w:t>
-            </w:r>
+              <w:t xml:space="preserve"> </w:t>
+            </w:r>
+            <w:proofErr w:type="spellStart"/>
+            <w:r>
+              <w:rPr>
+                <w:b/>
+                <w:bCs/>
+                <w:sz w:val="28"/>
+                <w:szCs w:val="28"/>
+              </w:rPr>
+              <w:t>Vaakyam</w:t>
+            </w:r>
+            <w:proofErr w:type="spellEnd"/>
           </w:p>
           <w:p>
             <w:pPr>
@@ -17128,7 +17752,27 @@
                 <w:sz w:val="28"/>
                 <w:szCs w:val="28"/>
               </w:rPr>
-              <w:t xml:space="preserve">7th Vaakyam </w:t>
+              <w:t xml:space="preserve">7th </w:t>
+            </w:r>
+            <w:proofErr w:type="spellStart"/>
+            <w:r>
+              <w:rPr>
+                <w:b/>
+                <w:bCs/>
+                <w:sz w:val="28"/>
+                <w:szCs w:val="28"/>
+              </w:rPr>
+              <w:t>Vaakyam</w:t>
+            </w:r>
+            <w:proofErr w:type="spellEnd"/>
+            <w:r>
+              <w:rPr>
+                <w:b/>
+                <w:bCs/>
+                <w:sz w:val="28"/>
+                <w:szCs w:val="28"/>
+              </w:rPr>
+              <w:t xml:space="preserve"> </w:t>
             </w:r>
           </w:p>
           <w:p>
@@ -17178,8 +17822,19 @@
                 <w:sz w:val="28"/>
                 <w:szCs w:val="28"/>
               </w:rPr>
-              <w:t xml:space="preserve"> Vaakyam</w:t>
-            </w:r>
+              <w:t xml:space="preserve"> </w:t>
+            </w:r>
+            <w:proofErr w:type="spellStart"/>
+            <w:r>
+              <w:rPr>
+                <w:b/>
+                <w:bCs/>
+                <w:sz w:val="28"/>
+                <w:szCs w:val="28"/>
+              </w:rPr>
+              <w:t>Vaakyam</w:t>
+            </w:r>
+            <w:proofErr w:type="spellEnd"/>
           </w:p>
           <w:p>
             <w:pPr>
@@ -17198,6 +17853,7 @@
                 <w:sz w:val="28"/>
                 <w:szCs w:val="28"/>
               </w:rPr>
+              <w:lastRenderedPageBreak/>
               <w:t>49th Dasini</w:t>
             </w:r>
           </w:p>
@@ -17231,6 +17887,7 @@
                 <w:cs/>
                 <w:lang w:bidi="ta-IN"/>
               </w:rPr>
+              <w:lastRenderedPageBreak/>
               <w:t>ந</w:t>
             </w:r>
             <w:r>
@@ -17520,6 +18177,7 @@
                 <w:cs/>
                 <w:lang w:bidi="ta-IN"/>
               </w:rPr>
+              <w:lastRenderedPageBreak/>
               <w:t>வி</w:t>
             </w:r>
             <w:r>
@@ -17727,6 +18385,7 @@
                 <w:cs/>
                 <w:lang w:bidi="ta-IN"/>
               </w:rPr>
+              <w:lastRenderedPageBreak/>
               <w:t>ந</w:t>
             </w:r>
             <w:r>
@@ -18027,6 +18686,7 @@
                 <w:cs/>
                 <w:lang w:bidi="ta-IN"/>
               </w:rPr>
+              <w:lastRenderedPageBreak/>
               <w:t>வி</w:t>
             </w:r>
             <w:r>
@@ -18245,6 +18905,7 @@
                 <w:sz w:val="28"/>
                 <w:szCs w:val="28"/>
               </w:rPr>
+              <w:lastRenderedPageBreak/>
               <w:t>TA 1.11.5</w:t>
             </w:r>
           </w:p>
@@ -18265,7 +18926,27 @@
                 <w:sz w:val="28"/>
                 <w:szCs w:val="28"/>
               </w:rPr>
-              <w:t xml:space="preserve">5th Vaakyam </w:t>
+              <w:t xml:space="preserve">5th </w:t>
+            </w:r>
+            <w:proofErr w:type="spellStart"/>
+            <w:r>
+              <w:rPr>
+                <w:b/>
+                <w:bCs/>
+                <w:sz w:val="28"/>
+                <w:szCs w:val="28"/>
+              </w:rPr>
+              <w:t>Vaakyam</w:t>
+            </w:r>
+            <w:proofErr w:type="spellEnd"/>
+            <w:r>
+              <w:rPr>
+                <w:b/>
+                <w:bCs/>
+                <w:sz w:val="28"/>
+                <w:szCs w:val="28"/>
+              </w:rPr>
+              <w:t xml:space="preserve"> </w:t>
             </w:r>
           </w:p>
           <w:p>
@@ -18627,8 +19308,19 @@
                 <w:sz w:val="28"/>
                 <w:szCs w:val="28"/>
               </w:rPr>
-              <w:t xml:space="preserve"> Vaakyam</w:t>
-            </w:r>
+              <w:t xml:space="preserve"> </w:t>
+            </w:r>
+            <w:proofErr w:type="spellStart"/>
+            <w:r>
+              <w:rPr>
+                <w:b/>
+                <w:bCs/>
+                <w:sz w:val="28"/>
+                <w:szCs w:val="28"/>
+              </w:rPr>
+              <w:t>Vaakyam</w:t>
+            </w:r>
+            <w:proofErr w:type="spellEnd"/>
           </w:p>
           <w:p>
             <w:pPr>
@@ -19422,7 +20114,27 @@
                 <w:sz w:val="28"/>
                 <w:szCs w:val="28"/>
               </w:rPr>
-              <w:t xml:space="preserve">7th Vaakyam </w:t>
+              <w:t xml:space="preserve">7th </w:t>
+            </w:r>
+            <w:proofErr w:type="spellStart"/>
+            <w:r>
+              <w:rPr>
+                <w:b/>
+                <w:bCs/>
+                <w:sz w:val="28"/>
+                <w:szCs w:val="28"/>
+              </w:rPr>
+              <w:t>Vaakyam</w:t>
+            </w:r>
+            <w:proofErr w:type="spellEnd"/>
+            <w:r>
+              <w:rPr>
+                <w:b/>
+                <w:bCs/>
+                <w:sz w:val="28"/>
+                <w:szCs w:val="28"/>
+              </w:rPr>
+              <w:t xml:space="preserve"> </w:t>
             </w:r>
           </w:p>
           <w:p>
@@ -19737,7 +20449,27 @@
                 <w:sz w:val="28"/>
                 <w:szCs w:val="28"/>
               </w:rPr>
-              <w:t xml:space="preserve">10th Vaakyam </w:t>
+              <w:t xml:space="preserve">10th </w:t>
+            </w:r>
+            <w:proofErr w:type="spellStart"/>
+            <w:r>
+              <w:rPr>
+                <w:b/>
+                <w:bCs/>
+                <w:sz w:val="28"/>
+                <w:szCs w:val="28"/>
+              </w:rPr>
+              <w:t>Vaakyam</w:t>
+            </w:r>
+            <w:proofErr w:type="spellEnd"/>
+            <w:r>
+              <w:rPr>
+                <w:b/>
+                <w:bCs/>
+                <w:sz w:val="28"/>
+                <w:szCs w:val="28"/>
+              </w:rPr>
+              <w:t xml:space="preserve"> </w:t>
             </w:r>
           </w:p>
           <w:p>
@@ -19950,7 +20682,27 @@
                 <w:sz w:val="28"/>
                 <w:szCs w:val="28"/>
               </w:rPr>
-              <w:t xml:space="preserve">th Vaakyam </w:t>
+              <w:t xml:space="preserve">th </w:t>
+            </w:r>
+            <w:proofErr w:type="spellStart"/>
+            <w:r>
+              <w:rPr>
+                <w:b/>
+                <w:bCs/>
+                <w:sz w:val="28"/>
+                <w:szCs w:val="28"/>
+              </w:rPr>
+              <w:t>Vaakyam</w:t>
+            </w:r>
+            <w:proofErr w:type="spellEnd"/>
+            <w:r>
+              <w:rPr>
+                <w:b/>
+                <w:bCs/>
+                <w:sz w:val="28"/>
+                <w:szCs w:val="28"/>
+              </w:rPr>
+              <w:t xml:space="preserve"> </w:t>
             </w:r>
           </w:p>
           <w:p>
@@ -20286,7 +21038,27 @@
                 <w:sz w:val="28"/>
                 <w:szCs w:val="28"/>
               </w:rPr>
-              <w:t xml:space="preserve">8th Vaakyam </w:t>
+              <w:t xml:space="preserve">8th </w:t>
+            </w:r>
+            <w:proofErr w:type="spellStart"/>
+            <w:r>
+              <w:rPr>
+                <w:b/>
+                <w:bCs/>
+                <w:sz w:val="28"/>
+                <w:szCs w:val="28"/>
+              </w:rPr>
+              <w:t>Vaakyam</w:t>
+            </w:r>
+            <w:proofErr w:type="spellEnd"/>
+            <w:r>
+              <w:rPr>
+                <w:b/>
+                <w:bCs/>
+                <w:sz w:val="28"/>
+                <w:szCs w:val="28"/>
+              </w:rPr>
+              <w:t xml:space="preserve"> </w:t>
             </w:r>
           </w:p>
           <w:p>
@@ -20619,6 +21391,7 @@
                 <w:sz w:val="28"/>
                 <w:szCs w:val="28"/>
               </w:rPr>
+              <w:lastRenderedPageBreak/>
               <w:t xml:space="preserve">TA </w:t>
             </w:r>
             <w:r>
@@ -20657,7 +21430,27 @@
                 <w:sz w:val="28"/>
                 <w:szCs w:val="28"/>
               </w:rPr>
-              <w:t xml:space="preserve">th Vaakyam </w:t>
+              <w:t xml:space="preserve">th </w:t>
+            </w:r>
+            <w:proofErr w:type="spellStart"/>
+            <w:r>
+              <w:rPr>
+                <w:b/>
+                <w:bCs/>
+                <w:sz w:val="28"/>
+                <w:szCs w:val="28"/>
+              </w:rPr>
+              <w:t>Vaakyam</w:t>
+            </w:r>
+            <w:proofErr w:type="spellEnd"/>
+            <w:r>
+              <w:rPr>
+                <w:b/>
+                <w:bCs/>
+                <w:sz w:val="28"/>
+                <w:szCs w:val="28"/>
+              </w:rPr>
+              <w:t xml:space="preserve"> </w:t>
             </w:r>
           </w:p>
           <w:p>
@@ -21265,7 +22058,27 @@
                 <w:sz w:val="28"/>
                 <w:szCs w:val="28"/>
               </w:rPr>
-              <w:t xml:space="preserve">th Vaakyam </w:t>
+              <w:t xml:space="preserve">th </w:t>
+            </w:r>
+            <w:proofErr w:type="spellStart"/>
+            <w:r>
+              <w:rPr>
+                <w:b/>
+                <w:bCs/>
+                <w:sz w:val="28"/>
+                <w:szCs w:val="28"/>
+              </w:rPr>
+              <w:t>Vaakyam</w:t>
+            </w:r>
+            <w:proofErr w:type="spellEnd"/>
+            <w:r>
+              <w:rPr>
+                <w:b/>
+                <w:bCs/>
+                <w:sz w:val="28"/>
+                <w:szCs w:val="28"/>
+              </w:rPr>
+              <w:t xml:space="preserve"> </w:t>
             </w:r>
           </w:p>
           <w:p>
@@ -21653,7 +22466,27 @@
                 <w:sz w:val="28"/>
                 <w:szCs w:val="28"/>
               </w:rPr>
-              <w:t xml:space="preserve">8th Vaakyam </w:t>
+              <w:t xml:space="preserve">8th </w:t>
+            </w:r>
+            <w:proofErr w:type="spellStart"/>
+            <w:r>
+              <w:rPr>
+                <w:b/>
+                <w:bCs/>
+                <w:sz w:val="28"/>
+                <w:szCs w:val="28"/>
+              </w:rPr>
+              <w:t>Vaakyam</w:t>
+            </w:r>
+            <w:proofErr w:type="spellEnd"/>
+            <w:r>
+              <w:rPr>
+                <w:b/>
+                <w:bCs/>
+                <w:sz w:val="28"/>
+                <w:szCs w:val="28"/>
+              </w:rPr>
+              <w:t xml:space="preserve"> </w:t>
             </w:r>
           </w:p>
           <w:p>
@@ -21982,7 +22815,27 @@
                 <w:sz w:val="28"/>
                 <w:szCs w:val="28"/>
               </w:rPr>
-              <w:t xml:space="preserve">2nd Vaakyam </w:t>
+              <w:t xml:space="preserve">2nd </w:t>
+            </w:r>
+            <w:proofErr w:type="spellStart"/>
+            <w:r>
+              <w:rPr>
+                <w:b/>
+                <w:bCs/>
+                <w:sz w:val="28"/>
+                <w:szCs w:val="28"/>
+              </w:rPr>
+              <w:t>Vaakyam</w:t>
+            </w:r>
+            <w:proofErr w:type="spellEnd"/>
+            <w:r>
+              <w:rPr>
+                <w:b/>
+                <w:bCs/>
+                <w:sz w:val="28"/>
+                <w:szCs w:val="28"/>
+              </w:rPr>
+              <w:t xml:space="preserve"> </w:t>
             </w:r>
           </w:p>
           <w:p>
@@ -22297,7 +23150,6 @@
                 <w:sz w:val="28"/>
                 <w:szCs w:val="28"/>
               </w:rPr>
-              <w:lastRenderedPageBreak/>
               <w:t>TA 1.21.2</w:t>
             </w:r>
           </w:p>
@@ -22318,7 +23170,27 @@
                 <w:sz w:val="28"/>
                 <w:szCs w:val="28"/>
               </w:rPr>
-              <w:t xml:space="preserve">5th Vaakyam </w:t>
+              <w:t xml:space="preserve">5th </w:t>
+            </w:r>
+            <w:proofErr w:type="spellStart"/>
+            <w:r>
+              <w:rPr>
+                <w:b/>
+                <w:bCs/>
+                <w:sz w:val="28"/>
+                <w:szCs w:val="28"/>
+              </w:rPr>
+              <w:t>Vaakyam</w:t>
+            </w:r>
+            <w:proofErr w:type="spellEnd"/>
+            <w:r>
+              <w:rPr>
+                <w:b/>
+                <w:bCs/>
+                <w:sz w:val="28"/>
+                <w:szCs w:val="28"/>
+              </w:rPr>
+              <w:t xml:space="preserve"> </w:t>
             </w:r>
           </w:p>
           <w:p>
@@ -22755,7 +23627,27 @@
                 <w:sz w:val="28"/>
                 <w:szCs w:val="28"/>
               </w:rPr>
-              <w:t xml:space="preserve">1st Vaakyam </w:t>
+              <w:t xml:space="preserve">1st </w:t>
+            </w:r>
+            <w:proofErr w:type="spellStart"/>
+            <w:r>
+              <w:rPr>
+                <w:b/>
+                <w:bCs/>
+                <w:sz w:val="28"/>
+                <w:szCs w:val="28"/>
+              </w:rPr>
+              <w:t>Vaakyam</w:t>
+            </w:r>
+            <w:proofErr w:type="spellEnd"/>
+            <w:r>
+              <w:rPr>
+                <w:b/>
+                <w:bCs/>
+                <w:sz w:val="28"/>
+                <w:szCs w:val="28"/>
+              </w:rPr>
+              <w:t xml:space="preserve"> </w:t>
             </w:r>
           </w:p>
           <w:p>
@@ -23082,7 +23974,27 @@
                 <w:sz w:val="28"/>
                 <w:szCs w:val="28"/>
               </w:rPr>
-              <w:t xml:space="preserve">2nd Vaakyam </w:t>
+              <w:t xml:space="preserve">2nd </w:t>
+            </w:r>
+            <w:proofErr w:type="spellStart"/>
+            <w:r>
+              <w:rPr>
+                <w:b/>
+                <w:bCs/>
+                <w:sz w:val="28"/>
+                <w:szCs w:val="28"/>
+              </w:rPr>
+              <w:t>Vaakyam</w:t>
+            </w:r>
+            <w:proofErr w:type="spellEnd"/>
+            <w:r>
+              <w:rPr>
+                <w:b/>
+                <w:bCs/>
+                <w:sz w:val="28"/>
+                <w:szCs w:val="28"/>
+              </w:rPr>
+              <w:t xml:space="preserve"> </w:t>
             </w:r>
           </w:p>
           <w:p>
@@ -23597,7 +24509,27 @@
                 <w:sz w:val="28"/>
                 <w:szCs w:val="28"/>
               </w:rPr>
-              <w:t xml:space="preserve"> Vaakyam </w:t>
+              <w:t xml:space="preserve"> </w:t>
+            </w:r>
+            <w:proofErr w:type="spellStart"/>
+            <w:r>
+              <w:rPr>
+                <w:b/>
+                <w:bCs/>
+                <w:sz w:val="28"/>
+                <w:szCs w:val="28"/>
+              </w:rPr>
+              <w:t>Vaakyam</w:t>
+            </w:r>
+            <w:proofErr w:type="spellEnd"/>
+            <w:r>
+              <w:rPr>
+                <w:b/>
+                <w:bCs/>
+                <w:sz w:val="28"/>
+                <w:szCs w:val="28"/>
+              </w:rPr>
+              <w:t xml:space="preserve"> </w:t>
             </w:r>
           </w:p>
           <w:p>
@@ -23766,6 +24698,7 @@
                 <w:cs/>
                 <w:lang w:bidi="ta-IN"/>
               </w:rPr>
+              <w:lastRenderedPageBreak/>
               <w:t>ஜா</w:t>
             </w:r>
             <w:r>
@@ -24020,6 +24953,7 @@
                 <w:cs/>
                 <w:lang w:bidi="ta-IN"/>
               </w:rPr>
+              <w:lastRenderedPageBreak/>
               <w:t>ஸ</w:t>
             </w:r>
             <w:r>
@@ -24138,6 +25072,7 @@
                 <w:cs/>
                 <w:lang w:bidi="ta-IN"/>
               </w:rPr>
+              <w:lastRenderedPageBreak/>
               <w:t>ஜா</w:t>
             </w:r>
             <w:r>
@@ -24394,6 +25329,7 @@
                 <w:sz w:val="28"/>
                 <w:szCs w:val="28"/>
               </w:rPr>
+              <w:lastRenderedPageBreak/>
               <w:t>TA 1.22.9</w:t>
             </w:r>
             <w:r>
@@ -24443,7 +25379,27 @@
                 <w:sz w:val="28"/>
                 <w:szCs w:val="28"/>
               </w:rPr>
-              <w:t xml:space="preserve">6th Vaakyam </w:t>
+              <w:t xml:space="preserve">6th </w:t>
+            </w:r>
+            <w:proofErr w:type="spellStart"/>
+            <w:r>
+              <w:rPr>
+                <w:b/>
+                <w:bCs/>
+                <w:sz w:val="28"/>
+                <w:szCs w:val="28"/>
+              </w:rPr>
+              <w:t>Vaakyam</w:t>
+            </w:r>
+            <w:proofErr w:type="spellEnd"/>
+            <w:r>
+              <w:rPr>
+                <w:b/>
+                <w:bCs/>
+                <w:sz w:val="28"/>
+                <w:szCs w:val="28"/>
+              </w:rPr>
+              <w:t xml:space="preserve"> </w:t>
             </w:r>
           </w:p>
           <w:p>
@@ -24493,8 +25449,19 @@
                 <w:sz w:val="28"/>
                 <w:szCs w:val="28"/>
               </w:rPr>
-              <w:t xml:space="preserve"> Vaakyam</w:t>
-            </w:r>
+              <w:t xml:space="preserve"> </w:t>
+            </w:r>
+            <w:proofErr w:type="spellStart"/>
+            <w:r>
+              <w:rPr>
+                <w:b/>
+                <w:bCs/>
+                <w:sz w:val="28"/>
+                <w:szCs w:val="28"/>
+              </w:rPr>
+              <w:t>Vaakyam</w:t>
+            </w:r>
+            <w:proofErr w:type="spellEnd"/>
           </w:p>
         </w:tc>
         <w:tc>
@@ -25075,7 +26042,47 @@
                 <w:sz w:val="36"/>
                 <w:szCs w:val="28"/>
               </w:rPr>
-              <w:t xml:space="preserve"> (visargam or ph)</w:t>
+              <w:t xml:space="preserve"> (</w:t>
+            </w:r>
+            <w:proofErr w:type="spellStart"/>
+            <w:r>
+              <w:rPr>
+                <w:rFonts w:ascii="BRH Tamil Tab Extra" w:hAnsi="BRH Tamil Tab Extra" w:cs="Latha"/>
+                <w:b/>
+                <w:sz w:val="36"/>
+                <w:szCs w:val="28"/>
+              </w:rPr>
+              <w:t>visargam</w:t>
+            </w:r>
+            <w:proofErr w:type="spellEnd"/>
+            <w:r>
+              <w:rPr>
+                <w:rFonts w:ascii="BRH Tamil Tab Extra" w:hAnsi="BRH Tamil Tab Extra" w:cs="Latha"/>
+                <w:b/>
+                <w:sz w:val="36"/>
+                <w:szCs w:val="28"/>
+              </w:rPr>
+              <w:t xml:space="preserve"> or </w:t>
+            </w:r>
+            <w:proofErr w:type="spellStart"/>
+            <w:r>
+              <w:rPr>
+                <w:rFonts w:ascii="BRH Tamil Tab Extra" w:hAnsi="BRH Tamil Tab Extra" w:cs="Latha"/>
+                <w:b/>
+                <w:sz w:val="36"/>
+                <w:szCs w:val="28"/>
+              </w:rPr>
+              <w:t>ph</w:t>
+            </w:r>
+            <w:proofErr w:type="spellEnd"/>
+            <w:r>
+              <w:rPr>
+                <w:rFonts w:ascii="BRH Tamil Tab Extra" w:hAnsi="BRH Tamil Tab Extra" w:cs="Latha"/>
+                <w:b/>
+                <w:sz w:val="36"/>
+                <w:szCs w:val="28"/>
+              </w:rPr>
+              <w:t>)</w:t>
             </w:r>
           </w:p>
           <w:p>
@@ -25321,7 +26328,27 @@
                 <w:sz w:val="28"/>
                 <w:szCs w:val="28"/>
               </w:rPr>
-              <w:t xml:space="preserve">8th Vaakyam </w:t>
+              <w:t xml:space="preserve">8th </w:t>
+            </w:r>
+            <w:proofErr w:type="spellStart"/>
+            <w:r>
+              <w:rPr>
+                <w:b/>
+                <w:bCs/>
+                <w:sz w:val="28"/>
+                <w:szCs w:val="28"/>
+              </w:rPr>
+              <w:t>Vaakyam</w:t>
+            </w:r>
+            <w:proofErr w:type="spellEnd"/>
+            <w:r>
+              <w:rPr>
+                <w:b/>
+                <w:bCs/>
+                <w:sz w:val="28"/>
+                <w:szCs w:val="28"/>
+              </w:rPr>
+              <w:t xml:space="preserve"> </w:t>
             </w:r>
           </w:p>
           <w:p>
@@ -25745,7 +26772,6 @@
                 <w:sz w:val="28"/>
                 <w:szCs w:val="28"/>
               </w:rPr>
-              <w:lastRenderedPageBreak/>
               <w:t>TA 1.22.12</w:t>
             </w:r>
             <w:r>
@@ -25784,7 +26810,27 @@
                 <w:sz w:val="28"/>
                 <w:szCs w:val="28"/>
               </w:rPr>
-              <w:t xml:space="preserve">3rd Vaakyam </w:t>
+              <w:t xml:space="preserve">3rd </w:t>
+            </w:r>
+            <w:proofErr w:type="spellStart"/>
+            <w:r>
+              <w:rPr>
+                <w:b/>
+                <w:bCs/>
+                <w:sz w:val="28"/>
+                <w:szCs w:val="28"/>
+              </w:rPr>
+              <w:t>Vaakyam</w:t>
+            </w:r>
+            <w:proofErr w:type="spellEnd"/>
+            <w:r>
+              <w:rPr>
+                <w:b/>
+                <w:bCs/>
+                <w:sz w:val="28"/>
+                <w:szCs w:val="28"/>
+              </w:rPr>
+              <w:t xml:space="preserve"> </w:t>
             </w:r>
           </w:p>
           <w:p>
@@ -25845,8 +26891,19 @@
                 <w:sz w:val="28"/>
                 <w:szCs w:val="28"/>
               </w:rPr>
-              <w:t xml:space="preserve"> Vaakyam</w:t>
-            </w:r>
+              <w:t xml:space="preserve"> </w:t>
+            </w:r>
+            <w:proofErr w:type="spellStart"/>
+            <w:r>
+              <w:rPr>
+                <w:b/>
+                <w:bCs/>
+                <w:sz w:val="28"/>
+                <w:szCs w:val="28"/>
+              </w:rPr>
+              <w:t>Vaakyam</w:t>
+            </w:r>
+            <w:proofErr w:type="spellEnd"/>
           </w:p>
           <w:p>
             <w:pPr>
@@ -26709,8 +27766,19 @@
                 <w:sz w:val="28"/>
                 <w:szCs w:val="28"/>
               </w:rPr>
-              <w:t xml:space="preserve"> Vaakyam</w:t>
-            </w:r>
+              <w:t xml:space="preserve"> </w:t>
+            </w:r>
+            <w:proofErr w:type="spellStart"/>
+            <w:r>
+              <w:rPr>
+                <w:b/>
+                <w:bCs/>
+                <w:sz w:val="28"/>
+                <w:szCs w:val="28"/>
+              </w:rPr>
+              <w:t>Vaakyam</w:t>
+            </w:r>
+            <w:proofErr w:type="spellEnd"/>
           </w:p>
           <w:p>
             <w:pPr>
@@ -27020,7 +28088,27 @@
                 <w:sz w:val="28"/>
                 <w:szCs w:val="28"/>
               </w:rPr>
-              <w:t xml:space="preserve">3rd Vaakyam </w:t>
+              <w:t xml:space="preserve">3rd </w:t>
+            </w:r>
+            <w:proofErr w:type="spellStart"/>
+            <w:r>
+              <w:rPr>
+                <w:b/>
+                <w:bCs/>
+                <w:sz w:val="28"/>
+                <w:szCs w:val="28"/>
+              </w:rPr>
+              <w:t>Vaakyam</w:t>
+            </w:r>
+            <w:proofErr w:type="spellEnd"/>
+            <w:r>
+              <w:rPr>
+                <w:b/>
+                <w:bCs/>
+                <w:sz w:val="28"/>
+                <w:szCs w:val="28"/>
+              </w:rPr>
+              <w:t xml:space="preserve"> </w:t>
             </w:r>
           </w:p>
           <w:p>
@@ -27262,6 +28350,7 @@
                 <w:sz w:val="28"/>
                 <w:szCs w:val="28"/>
               </w:rPr>
+              <w:lastRenderedPageBreak/>
               <w:t xml:space="preserve">TA </w:t>
             </w:r>
             <w:r>
@@ -27310,8 +28399,19 @@
                 <w:sz w:val="28"/>
                 <w:szCs w:val="28"/>
               </w:rPr>
-              <w:t xml:space="preserve"> Vaakyam</w:t>
-            </w:r>
+              <w:t xml:space="preserve"> </w:t>
+            </w:r>
+            <w:proofErr w:type="spellStart"/>
+            <w:r>
+              <w:rPr>
+                <w:b/>
+                <w:bCs/>
+                <w:sz w:val="28"/>
+                <w:szCs w:val="28"/>
+              </w:rPr>
+              <w:t>Vaakyam</w:t>
+            </w:r>
+            <w:proofErr w:type="spellEnd"/>
           </w:p>
           <w:p>
             <w:pPr>
@@ -27372,7 +28472,27 @@
                 <w:sz w:val="28"/>
                 <w:szCs w:val="28"/>
               </w:rPr>
-              <w:t xml:space="preserve"> Vaakyam </w:t>
+              <w:t xml:space="preserve"> </w:t>
+            </w:r>
+            <w:proofErr w:type="spellStart"/>
+            <w:r>
+              <w:rPr>
+                <w:b/>
+                <w:bCs/>
+                <w:sz w:val="28"/>
+                <w:szCs w:val="28"/>
+              </w:rPr>
+              <w:t>Vaakyam</w:t>
+            </w:r>
+            <w:proofErr w:type="spellEnd"/>
+            <w:r>
+              <w:rPr>
+                <w:b/>
+                <w:bCs/>
+                <w:sz w:val="28"/>
+                <w:szCs w:val="28"/>
+              </w:rPr>
+              <w:t xml:space="preserve"> </w:t>
             </w:r>
           </w:p>
           <w:p>
@@ -28547,7 +29667,27 @@
                 <w:sz w:val="28"/>
                 <w:szCs w:val="28"/>
               </w:rPr>
-              <w:t xml:space="preserve">9th Vaakyam </w:t>
+              <w:t xml:space="preserve">9th </w:t>
+            </w:r>
+            <w:proofErr w:type="spellStart"/>
+            <w:r>
+              <w:rPr>
+                <w:b/>
+                <w:bCs/>
+                <w:sz w:val="28"/>
+                <w:szCs w:val="28"/>
+              </w:rPr>
+              <w:t>Vaakyam</w:t>
+            </w:r>
+            <w:proofErr w:type="spellEnd"/>
+            <w:r>
+              <w:rPr>
+                <w:b/>
+                <w:bCs/>
+                <w:sz w:val="28"/>
+                <w:szCs w:val="28"/>
+              </w:rPr>
+              <w:t xml:space="preserve"> </w:t>
             </w:r>
           </w:p>
           <w:p>
@@ -28915,7 +30055,27 @@
                 <w:sz w:val="28"/>
                 <w:szCs w:val="28"/>
               </w:rPr>
-              <w:t xml:space="preserve">5th Vaakyam </w:t>
+              <w:t xml:space="preserve">5th </w:t>
+            </w:r>
+            <w:proofErr w:type="spellStart"/>
+            <w:r>
+              <w:rPr>
+                <w:b/>
+                <w:bCs/>
+                <w:sz w:val="28"/>
+                <w:szCs w:val="28"/>
+              </w:rPr>
+              <w:t>Vaakyam</w:t>
+            </w:r>
+            <w:proofErr w:type="spellEnd"/>
+            <w:r>
+              <w:rPr>
+                <w:b/>
+                <w:bCs/>
+                <w:sz w:val="28"/>
+                <w:szCs w:val="28"/>
+              </w:rPr>
+              <w:t xml:space="preserve"> </w:t>
             </w:r>
           </w:p>
           <w:p>
@@ -28957,7 +30117,6 @@
                 <w:sz w:val="28"/>
                 <w:szCs w:val="28"/>
               </w:rPr>
-              <w:lastRenderedPageBreak/>
               <w:t>6</w:t>
             </w:r>
             <w:r>
@@ -28977,8 +30136,19 @@
                 <w:sz w:val="28"/>
                 <w:szCs w:val="28"/>
               </w:rPr>
-              <w:t xml:space="preserve"> Vaakyam</w:t>
-            </w:r>
+              <w:t xml:space="preserve"> </w:t>
+            </w:r>
+            <w:proofErr w:type="spellStart"/>
+            <w:r>
+              <w:rPr>
+                <w:b/>
+                <w:bCs/>
+                <w:sz w:val="28"/>
+                <w:szCs w:val="28"/>
+              </w:rPr>
+              <w:t>Vaakyam</w:t>
+            </w:r>
+            <w:proofErr w:type="spellEnd"/>
           </w:p>
           <w:p>
             <w:pPr>
@@ -29025,7 +30195,6 @@
                 <w:cs/>
                 <w:lang w:bidi="ta-IN"/>
               </w:rPr>
-              <w:lastRenderedPageBreak/>
               <w:t>ப்</w:t>
             </w:r>
             <w:r>
@@ -29181,7 +30350,6 @@
                 <w:cs/>
                 <w:lang w:bidi="ta-IN"/>
               </w:rPr>
-              <w:lastRenderedPageBreak/>
               <w:t>ஸர்வ</w:t>
             </w:r>
             <w:r>
@@ -29193,6 +30361,7 @@
               </w:rPr>
               <w:t>…</w:t>
             </w:r>
+            <w:proofErr w:type="spellStart"/>
             <w:r>
               <w:rPr>
                 <w:rFonts w:ascii="BRH Devanagari Extra" w:hAnsi="BRH Devanagari Extra" w:cs="Latha"/>
@@ -29202,6 +30371,7 @@
               </w:rPr>
               <w:t>óè</w:t>
             </w:r>
+            <w:proofErr w:type="spellEnd"/>
             <w:r>
               <w:rPr>
                 <w:rFonts w:ascii="BRH Tamil Tab Extra" w:hAnsi="BRH Tamil Tab Extra" w:cs="Latha"/>
@@ -29343,7 +30513,6 @@
                 <w:cs/>
                 <w:lang w:bidi="ta-IN"/>
               </w:rPr>
-              <w:lastRenderedPageBreak/>
               <w:t>ப்</w:t>
             </w:r>
             <w:r>
@@ -29500,7 +30669,6 @@
                 <w:cs/>
                 <w:lang w:bidi="ta-IN"/>
               </w:rPr>
-              <w:lastRenderedPageBreak/>
               <w:t>ஸர்வ</w:t>
             </w:r>
             <w:r>
@@ -29512,6 +30680,7 @@
               </w:rPr>
               <w:t>…</w:t>
             </w:r>
+            <w:proofErr w:type="spellStart"/>
             <w:r>
               <w:rPr>
                 <w:rFonts w:ascii="BRH Devanagari Extra" w:hAnsi="BRH Devanagari Extra" w:cs="Latha"/>
@@ -29521,6 +30690,7 @@
               </w:rPr>
               <w:t>óè</w:t>
             </w:r>
+            <w:proofErr w:type="spellEnd"/>
             <w:r>
               <w:rPr>
                 <w:rFonts w:ascii="BRH Tamil Tab Extra" w:hAnsi="BRH Tamil Tab Extra" w:cs="Latha"/>
@@ -29659,7 +30829,6 @@
                 <w:sz w:val="28"/>
                 <w:szCs w:val="28"/>
               </w:rPr>
-              <w:lastRenderedPageBreak/>
               <w:t>TA 1.24.3 Dasini 101</w:t>
             </w:r>
           </w:p>
@@ -29699,8 +30868,19 @@
                 <w:sz w:val="28"/>
                 <w:szCs w:val="28"/>
               </w:rPr>
-              <w:t xml:space="preserve"> Vaakyam</w:t>
-            </w:r>
+              <w:t xml:space="preserve"> </w:t>
+            </w:r>
+            <w:proofErr w:type="spellStart"/>
+            <w:r>
+              <w:rPr>
+                <w:b/>
+                <w:bCs/>
+                <w:sz w:val="28"/>
+                <w:szCs w:val="28"/>
+              </w:rPr>
+              <w:t>Vaakyam</w:t>
+            </w:r>
+            <w:proofErr w:type="spellEnd"/>
           </w:p>
         </w:tc>
         <w:tc>
@@ -30239,7 +31419,27 @@
                 <w:sz w:val="28"/>
                 <w:szCs w:val="28"/>
               </w:rPr>
-              <w:t>3rd Vaakyam , 102nd Dasini</w:t>
+              <w:t xml:space="preserve">3rd </w:t>
+            </w:r>
+            <w:proofErr w:type="spellStart"/>
+            <w:r>
+              <w:rPr>
+                <w:b/>
+                <w:bCs/>
+                <w:sz w:val="28"/>
+                <w:szCs w:val="28"/>
+              </w:rPr>
+              <w:t>Vaakyam</w:t>
+            </w:r>
+            <w:proofErr w:type="spellEnd"/>
+            <w:r>
+              <w:rPr>
+                <w:b/>
+                <w:bCs/>
+                <w:sz w:val="28"/>
+                <w:szCs w:val="28"/>
+              </w:rPr>
+              <w:t xml:space="preserve"> , 102nd Dasini</w:t>
             </w:r>
           </w:p>
         </w:tc>
@@ -30595,8 +31795,19 @@
                 <w:sz w:val="28"/>
                 <w:szCs w:val="28"/>
               </w:rPr>
-              <w:t xml:space="preserve"> Vaakyam</w:t>
-            </w:r>
+              <w:t xml:space="preserve"> </w:t>
+            </w:r>
+            <w:proofErr w:type="spellStart"/>
+            <w:r>
+              <w:rPr>
+                <w:b/>
+                <w:bCs/>
+                <w:sz w:val="28"/>
+                <w:szCs w:val="28"/>
+              </w:rPr>
+              <w:t>Vaakyam</w:t>
+            </w:r>
+            <w:proofErr w:type="spellEnd"/>
           </w:p>
         </w:tc>
         <w:tc>
@@ -30963,6 +32174,7 @@
                 <w:sz w:val="28"/>
                 <w:szCs w:val="28"/>
               </w:rPr>
+              <w:lastRenderedPageBreak/>
               <w:t>TA 1.25.2</w:t>
             </w:r>
           </w:p>
@@ -30983,7 +32195,27 @@
                 <w:sz w:val="28"/>
                 <w:szCs w:val="28"/>
               </w:rPr>
-              <w:t xml:space="preserve">2nd Vaakyam </w:t>
+              <w:t xml:space="preserve">2nd </w:t>
+            </w:r>
+            <w:proofErr w:type="spellStart"/>
+            <w:r>
+              <w:rPr>
+                <w:b/>
+                <w:bCs/>
+                <w:sz w:val="28"/>
+                <w:szCs w:val="28"/>
+              </w:rPr>
+              <w:t>Vaakyam</w:t>
+            </w:r>
+            <w:proofErr w:type="spellEnd"/>
+            <w:r>
+              <w:rPr>
+                <w:b/>
+                <w:bCs/>
+                <w:sz w:val="28"/>
+                <w:szCs w:val="28"/>
+              </w:rPr>
+              <w:t xml:space="preserve"> </w:t>
             </w:r>
           </w:p>
           <w:p>
@@ -31326,7 +32558,27 @@
                 <w:sz w:val="28"/>
                 <w:szCs w:val="28"/>
               </w:rPr>
-              <w:t xml:space="preserve">9th Vaakyam </w:t>
+              <w:t xml:space="preserve">9th </w:t>
+            </w:r>
+            <w:proofErr w:type="spellStart"/>
+            <w:r>
+              <w:rPr>
+                <w:b/>
+                <w:bCs/>
+                <w:sz w:val="28"/>
+                <w:szCs w:val="28"/>
+              </w:rPr>
+              <w:t>Vaakyam</w:t>
+            </w:r>
+            <w:proofErr w:type="spellEnd"/>
+            <w:r>
+              <w:rPr>
+                <w:b/>
+                <w:bCs/>
+                <w:sz w:val="28"/>
+                <w:szCs w:val="28"/>
+              </w:rPr>
+              <w:t xml:space="preserve"> </w:t>
             </w:r>
           </w:p>
           <w:p>
@@ -31729,7 +32981,27 @@
                 <w:sz w:val="28"/>
                 <w:szCs w:val="28"/>
               </w:rPr>
-              <w:t xml:space="preserve">9th Vaakyam </w:t>
+              <w:t xml:space="preserve">9th </w:t>
+            </w:r>
+            <w:proofErr w:type="spellStart"/>
+            <w:r>
+              <w:rPr>
+                <w:b/>
+                <w:bCs/>
+                <w:sz w:val="28"/>
+                <w:szCs w:val="28"/>
+              </w:rPr>
+              <w:t>Vaakyam</w:t>
+            </w:r>
+            <w:proofErr w:type="spellEnd"/>
+            <w:r>
+              <w:rPr>
+                <w:b/>
+                <w:bCs/>
+                <w:sz w:val="28"/>
+                <w:szCs w:val="28"/>
+              </w:rPr>
+              <w:t xml:space="preserve"> </w:t>
             </w:r>
           </w:p>
           <w:p>
@@ -32298,7 +33570,27 @@
                 <w:sz w:val="28"/>
                 <w:szCs w:val="28"/>
               </w:rPr>
-              <w:t xml:space="preserve">th Vaakyam </w:t>
+              <w:t xml:space="preserve">th </w:t>
+            </w:r>
+            <w:proofErr w:type="spellStart"/>
+            <w:r>
+              <w:rPr>
+                <w:b/>
+                <w:bCs/>
+                <w:sz w:val="28"/>
+                <w:szCs w:val="28"/>
+              </w:rPr>
+              <w:t>Vaakyam</w:t>
+            </w:r>
+            <w:proofErr w:type="spellEnd"/>
+            <w:r>
+              <w:rPr>
+                <w:b/>
+                <w:bCs/>
+                <w:sz w:val="28"/>
+                <w:szCs w:val="28"/>
+              </w:rPr>
+              <w:t xml:space="preserve"> </w:t>
             </w:r>
           </w:p>
           <w:p>
@@ -32583,7 +33875,27 @@
                 <w:sz w:val="28"/>
                 <w:szCs w:val="28"/>
               </w:rPr>
-              <w:t xml:space="preserve">2nd Vaakyam </w:t>
+              <w:t xml:space="preserve">2nd </w:t>
+            </w:r>
+            <w:proofErr w:type="spellStart"/>
+            <w:r>
+              <w:rPr>
+                <w:b/>
+                <w:bCs/>
+                <w:sz w:val="28"/>
+                <w:szCs w:val="28"/>
+              </w:rPr>
+              <w:t>Vaakyam</w:t>
+            </w:r>
+            <w:proofErr w:type="spellEnd"/>
+            <w:r>
+              <w:rPr>
+                <w:b/>
+                <w:bCs/>
+                <w:sz w:val="28"/>
+                <w:szCs w:val="28"/>
+              </w:rPr>
+              <w:t xml:space="preserve"> </w:t>
             </w:r>
           </w:p>
           <w:p>
@@ -32603,7 +33915,6 @@
                 <w:sz w:val="28"/>
                 <w:szCs w:val="28"/>
               </w:rPr>
-              <w:lastRenderedPageBreak/>
               <w:t>115th Dasini</w:t>
             </w:r>
           </w:p>
@@ -32635,9 +33946,9 @@
                 <w:cs/>
                 <w:lang w:bidi="ta-IN"/>
               </w:rPr>
-              <w:lastRenderedPageBreak/>
               <w:t>தஸ்யா</w:t>
             </w:r>
+            <w:proofErr w:type="spellStart"/>
             <w:r>
               <w:rPr>
                 <w:rFonts w:ascii="BRH Devanagari Extra" w:hAnsi="BRH Devanagari Extra" w:cs="Latha"/>
@@ -32647,6 +33958,7 @@
               </w:rPr>
               <w:t>óè</w:t>
             </w:r>
+            <w:proofErr w:type="spellEnd"/>
             <w:r>
               <w:rPr>
                 <w:rFonts w:ascii="BRH Tamil Tab Extra" w:hAnsi="BRH Tamil Tab Extra" w:cs="Latha"/>
@@ -32796,6 +34108,7 @@
               </w:rPr>
               <w:t>தஸ்யா</w:t>
             </w:r>
+            <w:proofErr w:type="spellStart"/>
             <w:r>
               <w:rPr>
                 <w:rFonts w:ascii="BRH Devanagari Extra" w:hAnsi="BRH Devanagari Extra" w:cs="Latha"/>
@@ -32805,6 +34118,7 @@
               </w:rPr>
               <w:t>óè</w:t>
             </w:r>
+            <w:proofErr w:type="spellEnd"/>
             <w:r>
               <w:rPr>
                 <w:rFonts w:ascii="BRH Tamil Tab Extra" w:hAnsi="BRH Tamil Tab Extra" w:cs="Latha"/>
@@ -33004,7 +34318,27 @@
                 <w:sz w:val="28"/>
                 <w:szCs w:val="28"/>
               </w:rPr>
-              <w:t xml:space="preserve"> Vaakyam </w:t>
+              <w:t xml:space="preserve"> </w:t>
+            </w:r>
+            <w:proofErr w:type="spellStart"/>
+            <w:r>
+              <w:rPr>
+                <w:b/>
+                <w:bCs/>
+                <w:sz w:val="28"/>
+                <w:szCs w:val="28"/>
+              </w:rPr>
+              <w:t>Vaakyam</w:t>
+            </w:r>
+            <w:proofErr w:type="spellEnd"/>
+            <w:r>
+              <w:rPr>
+                <w:b/>
+                <w:bCs/>
+                <w:sz w:val="28"/>
+                <w:szCs w:val="28"/>
+              </w:rPr>
+              <w:t xml:space="preserve"> </w:t>
             </w:r>
           </w:p>
           <w:p>
@@ -33384,7 +34718,27 @@
                 <w:sz w:val="28"/>
                 <w:szCs w:val="28"/>
               </w:rPr>
-              <w:t xml:space="preserve">1st Vaakyam </w:t>
+              <w:t xml:space="preserve">1st </w:t>
+            </w:r>
+            <w:proofErr w:type="spellStart"/>
+            <w:r>
+              <w:rPr>
+                <w:b/>
+                <w:bCs/>
+                <w:sz w:val="28"/>
+                <w:szCs w:val="28"/>
+              </w:rPr>
+              <w:t>Vaakyam</w:t>
+            </w:r>
+            <w:proofErr w:type="spellEnd"/>
+            <w:r>
+              <w:rPr>
+                <w:b/>
+                <w:bCs/>
+                <w:sz w:val="28"/>
+                <w:szCs w:val="28"/>
+              </w:rPr>
+              <w:t xml:space="preserve"> </w:t>
             </w:r>
           </w:p>
           <w:p>
@@ -33776,7 +35130,27 @@
                 <w:sz w:val="28"/>
                 <w:szCs w:val="28"/>
               </w:rPr>
-              <w:t xml:space="preserve">5th Vaakyam </w:t>
+              <w:t xml:space="preserve">5th </w:t>
+            </w:r>
+            <w:proofErr w:type="spellStart"/>
+            <w:r>
+              <w:rPr>
+                <w:b/>
+                <w:bCs/>
+                <w:sz w:val="28"/>
+                <w:szCs w:val="28"/>
+              </w:rPr>
+              <w:t>Vaakyam</w:t>
+            </w:r>
+            <w:proofErr w:type="spellEnd"/>
+            <w:r>
+              <w:rPr>
+                <w:b/>
+                <w:bCs/>
+                <w:sz w:val="28"/>
+                <w:szCs w:val="28"/>
+              </w:rPr>
+              <w:t xml:space="preserve"> </w:t>
             </w:r>
           </w:p>
           <w:p>
@@ -34151,6 +35525,7 @@
                 <w:sz w:val="28"/>
                 <w:szCs w:val="28"/>
               </w:rPr>
+              <w:lastRenderedPageBreak/>
               <w:t>TA 1.32.3</w:t>
             </w:r>
           </w:p>
@@ -34190,8 +35565,19 @@
                 <w:sz w:val="28"/>
                 <w:szCs w:val="28"/>
               </w:rPr>
-              <w:t xml:space="preserve"> Vaakyam</w:t>
-            </w:r>
+              <w:t xml:space="preserve"> </w:t>
+            </w:r>
+            <w:proofErr w:type="spellStart"/>
+            <w:r>
+              <w:rPr>
+                <w:b/>
+                <w:bCs/>
+                <w:sz w:val="28"/>
+                <w:szCs w:val="28"/>
+              </w:rPr>
+              <w:t>Vaakyam</w:t>
+            </w:r>
+            <w:proofErr w:type="spellEnd"/>
           </w:p>
           <w:p>
             <w:pPr>
@@ -34318,6 +35704,7 @@
               </w:rPr>
               <w:t>க</w:t>
             </w:r>
+            <w:proofErr w:type="spellStart"/>
             <w:r>
               <w:rPr>
                 <w:rFonts w:ascii="BRH Devanagari Extra" w:hAnsi="BRH Devanagari Extra" w:cs="Latha"/>
@@ -34327,6 +35714,7 @@
               </w:rPr>
               <w:t>óè</w:t>
             </w:r>
+            <w:proofErr w:type="spellEnd"/>
             <w:r>
               <w:rPr>
                 <w:rFonts w:ascii="Latha" w:hAnsi="Latha" w:cs="Latha"/>
@@ -34518,6 +35906,7 @@
               </w:rPr>
               <w:t>க</w:t>
             </w:r>
+            <w:proofErr w:type="spellStart"/>
             <w:r>
               <w:rPr>
                 <w:rFonts w:ascii="BRH Devanagari Extra" w:hAnsi="BRH Devanagari Extra" w:cs="Latha"/>
@@ -34527,6 +35916,7 @@
               </w:rPr>
               <w:t>óè</w:t>
             </w:r>
+            <w:proofErr w:type="spellEnd"/>
             <w:r>
               <w:rPr>
                 <w:rFonts w:ascii="Latha" w:hAnsi="Latha" w:cs="Latha"/>
@@ -35333,7 +36723,6 @@
                 <w:szCs w:val="28"/>
                 <w:highlight w:val="cyan"/>
               </w:rPr>
-              <w:lastRenderedPageBreak/>
               <w:t>Blue</w:t>
             </w:r>
             <w:r>
@@ -35387,7 +36776,6 @@
                 <w:cs/>
                 <w:lang w:bidi="ta-IN"/>
               </w:rPr>
-              <w:lastRenderedPageBreak/>
               <w:t>ஸ</w:t>
             </w:r>
             <w:r>
@@ -35629,7 +37017,6 @@
                 <w:cs/>
                 <w:lang w:bidi="ta-IN"/>
               </w:rPr>
-              <w:lastRenderedPageBreak/>
               <w:t>யச்சி</w:t>
             </w:r>
             <w:r>
@@ -36101,7 +37488,6 @@
                 <w:cs/>
                 <w:lang w:bidi="ta-IN"/>
               </w:rPr>
-              <w:lastRenderedPageBreak/>
               <w:t>ஸ</w:t>
             </w:r>
             <w:r>
@@ -36455,19 +37841,7 @@
                 <w:cs/>
                 <w:lang w:bidi="ta-IN"/>
               </w:rPr>
-              <w:t xml:space="preserve"> </w:t>
-            </w:r>
-            <w:r>
-              <w:rPr>
-                <w:rFonts w:ascii="Latha" w:hAnsi="Latha" w:cs="Latha" w:hint="cs"/>
-                <w:sz w:val="28"/>
-                <w:szCs w:val="28"/>
-                <w:highlight w:val="green"/>
-                <w:cs/>
-                <w:lang w:bidi="ta-IN"/>
-              </w:rPr>
-              <w:lastRenderedPageBreak/>
-              <w:t>ப்ரோ</w:t>
+              <w:t xml:space="preserve"> ப்ரோ</w:t>
             </w:r>
             <w:r>
               <w:rPr>
@@ -36840,7 +38214,6 @@
                 <w:sz w:val="28"/>
                 <w:szCs w:val="28"/>
               </w:rPr>
-              <w:lastRenderedPageBreak/>
               <w:t>TA 2.</w:t>
             </w:r>
             <w:r>
@@ -36899,7 +38272,27 @@
                 <w:sz w:val="28"/>
                 <w:szCs w:val="28"/>
               </w:rPr>
-              <w:t>19(1)st Dasini</w:t>
+              <w:t>19(1)</w:t>
+            </w:r>
+            <w:proofErr w:type="spellStart"/>
+            <w:r>
+              <w:rPr>
+                <w:b/>
+                <w:bCs/>
+                <w:sz w:val="28"/>
+                <w:szCs w:val="28"/>
+              </w:rPr>
+              <w:t>st</w:t>
+            </w:r>
+            <w:proofErr w:type="spellEnd"/>
+            <w:r>
+              <w:rPr>
+                <w:b/>
+                <w:bCs/>
+                <w:sz w:val="28"/>
+                <w:szCs w:val="28"/>
+              </w:rPr>
+              <w:t xml:space="preserve"> Dasini</w:t>
             </w:r>
           </w:p>
         </w:tc>
@@ -37250,6 +38643,7 @@
                 <w:sz w:val="28"/>
                 <w:szCs w:val="28"/>
               </w:rPr>
+              <w:lastRenderedPageBreak/>
               <w:t>TA 2.20.1</w:t>
             </w:r>
           </w:p>
@@ -38069,6 +39463,7 @@
               </w:rPr>
               <w:t>த்த</w:t>
             </w:r>
+            <w:proofErr w:type="spellStart"/>
             <w:r>
               <w:rPr>
                 <w:rFonts w:ascii="BRH Devanagari Extra" w:hAnsi="BRH Devanagari Extra" w:cs="Latha"/>
@@ -38078,6 +39473,7 @@
               </w:rPr>
               <w:t>óè</w:t>
             </w:r>
+            <w:proofErr w:type="spellEnd"/>
             <w:r>
               <w:rPr>
                 <w:rFonts w:ascii="Latha" w:hAnsi="Latha" w:cs="Latha"/>
@@ -38295,6 +39691,7 @@
               </w:rPr>
               <w:t>த்த</w:t>
             </w:r>
+            <w:proofErr w:type="spellStart"/>
             <w:r>
               <w:rPr>
                 <w:rFonts w:ascii="BRH Devanagari Extra" w:hAnsi="BRH Devanagari Extra" w:cs="Latha"/>
@@ -38304,6 +39701,7 @@
               </w:rPr>
               <w:t>óè</w:t>
             </w:r>
+            <w:proofErr w:type="spellEnd"/>
             <w:r>
               <w:rPr>
                 <w:rFonts w:ascii="Latha" w:hAnsi="Latha" w:cs="Latha"/>
@@ -38499,7 +39897,6 @@
                 <w:sz w:val="28"/>
                 <w:szCs w:val="28"/>
               </w:rPr>
-              <w:lastRenderedPageBreak/>
               <w:t>TA 4.5.3</w:t>
             </w:r>
           </w:p>
@@ -38539,8 +39936,19 @@
                 <w:sz w:val="28"/>
                 <w:szCs w:val="28"/>
               </w:rPr>
-              <w:t xml:space="preserve"> Vaakyam</w:t>
-            </w:r>
+              <w:t xml:space="preserve"> </w:t>
+            </w:r>
+            <w:proofErr w:type="spellStart"/>
+            <w:r>
+              <w:rPr>
+                <w:b/>
+                <w:bCs/>
+                <w:sz w:val="28"/>
+                <w:szCs w:val="28"/>
+              </w:rPr>
+              <w:t>Vaakyam</w:t>
+            </w:r>
+            <w:proofErr w:type="spellEnd"/>
           </w:p>
           <w:p>
             <w:pPr>
@@ -38710,6 +40118,7 @@
               </w:rPr>
               <w:t>3</w:t>
             </w:r>
+            <w:proofErr w:type="spellStart"/>
             <w:r>
               <w:rPr>
                 <w:rFonts w:ascii="BRH Devanagari Extra" w:hAnsi="BRH Devanagari Extra" w:cs="Latha"/>
@@ -38719,6 +40128,7 @@
               </w:rPr>
               <w:t>óè</w:t>
             </w:r>
+            <w:proofErr w:type="spellEnd"/>
             <w:r>
               <w:rPr>
                 <w:rFonts w:ascii="BRH Tamil Tab Extra" w:hAnsi="BRH Tamil Tab Extra" w:cs="Latha"/>
@@ -38922,6 +40332,7 @@
               </w:rPr>
               <w:t>3</w:t>
             </w:r>
+            <w:proofErr w:type="spellStart"/>
             <w:r>
               <w:rPr>
                 <w:rFonts w:ascii="BRH Devanagari Extra" w:hAnsi="BRH Devanagari Extra" w:cs="Latha"/>
@@ -38931,6 +40342,7 @@
               </w:rPr>
               <w:t>óè</w:t>
             </w:r>
+            <w:proofErr w:type="spellEnd"/>
             <w:r>
               <w:rPr>
                 <w:rFonts w:ascii="BRH Tamil Tab Extra" w:hAnsi="BRH Tamil Tab Extra" w:cs="Latha"/>
@@ -39037,8 +40449,19 @@
                 <w:sz w:val="28"/>
                 <w:szCs w:val="28"/>
               </w:rPr>
-              <w:t>10th (last) Vaakyam</w:t>
-            </w:r>
+              <w:t xml:space="preserve">10th (last) </w:t>
+            </w:r>
+            <w:proofErr w:type="spellStart"/>
+            <w:r>
+              <w:rPr>
+                <w:b/>
+                <w:bCs/>
+                <w:sz w:val="28"/>
+                <w:szCs w:val="28"/>
+              </w:rPr>
+              <w:t>Vaakyam</w:t>
+            </w:r>
+            <w:proofErr w:type="spellEnd"/>
           </w:p>
           <w:p>
             <w:pPr>
@@ -39447,8 +40870,19 @@
                 <w:sz w:val="28"/>
                 <w:szCs w:val="28"/>
               </w:rPr>
-              <w:t>4th Vaakyam</w:t>
-            </w:r>
+              <w:t xml:space="preserve">4th </w:t>
+            </w:r>
+            <w:proofErr w:type="spellStart"/>
+            <w:r>
+              <w:rPr>
+                <w:b/>
+                <w:bCs/>
+                <w:sz w:val="28"/>
+                <w:szCs w:val="28"/>
+              </w:rPr>
+              <w:t>Vaakyam</w:t>
+            </w:r>
+            <w:proofErr w:type="spellEnd"/>
           </w:p>
           <w:p>
             <w:pPr>

</xml_diff>

<commit_message>
TA 1.1-1.4 Tamil pre final
</commit_message>
<xml_diff>
--- a/AraNyaka/TA 1-4 Tamil Corrections.docx
+++ b/AraNyaka/TA 1-4 Tamil Corrections.docx
@@ -13,7 +13,6 @@
           <w:u w:val="single"/>
         </w:rPr>
       </w:pPr>
-      <w:proofErr w:type="spellStart"/>
       <w:r>
         <w:rPr>
           <w:b/>
@@ -22,40 +21,7 @@
           <w:szCs w:val="32"/>
           <w:u w:val="single"/>
         </w:rPr>
-        <w:t>TaittirIya</w:t>
-      </w:r>
-      <w:proofErr w:type="spellEnd"/>
-      <w:r>
-        <w:rPr>
-          <w:b/>
-          <w:bCs/>
-          <w:sz w:val="32"/>
-          <w:szCs w:val="32"/>
-          <w:u w:val="single"/>
-        </w:rPr>
-        <w:t xml:space="preserve"> </w:t>
-      </w:r>
-      <w:proofErr w:type="spellStart"/>
-      <w:r>
-        <w:rPr>
-          <w:b/>
-          <w:bCs/>
-          <w:sz w:val="32"/>
-          <w:szCs w:val="32"/>
-          <w:u w:val="single"/>
-        </w:rPr>
-        <w:t>Aranyakam</w:t>
-      </w:r>
-      <w:proofErr w:type="spellEnd"/>
-      <w:r>
-        <w:rPr>
-          <w:b/>
-          <w:bCs/>
-          <w:sz w:val="32"/>
-          <w:szCs w:val="32"/>
-          <w:u w:val="single"/>
-        </w:rPr>
-        <w:t xml:space="preserve">- TA 1 to 4   </w:t>
+        <w:t xml:space="preserve">TaittirIya Aranyakam- TA 1 to 4   </w:t>
       </w:r>
     </w:p>
     <w:p>
@@ -115,10 +81,9 @@
           <w:bCs/>
           <w:sz w:val="32"/>
           <w:szCs w:val="32"/>
-          <w:highlight w:val="red"/>
           <w:u w:val="single"/>
         </w:rPr>
-        <w:t>?????????</w:t>
+        <w:t>April 30, 2025</w:t>
       </w:r>
     </w:p>
     <w:p>
@@ -3067,44 +3032,19 @@
               </w:rPr>
               <w:t xml:space="preserve"> </w:t>
             </w:r>
-            <w:proofErr w:type="spellStart"/>
             <w:r>
               <w:rPr>
                 <w:sz w:val="32"/>
                 <w:szCs w:val="32"/>
               </w:rPr>
-              <w:t>anuswaram</w:t>
-            </w:r>
-            <w:proofErr w:type="spellEnd"/>
+              <w:t>anuswaram added)</w:t>
+            </w:r>
             <w:r>
               <w:rPr>
                 <w:sz w:val="32"/>
                 <w:szCs w:val="32"/>
               </w:rPr>
-              <w:t xml:space="preserve"> added)</w:t>
-            </w:r>
-            <w:r>
-              <w:rPr>
-                <w:sz w:val="32"/>
-                <w:szCs w:val="32"/>
-              </w:rPr>
-              <w:t xml:space="preserve"> and Paata </w:t>
-            </w:r>
-            <w:proofErr w:type="spellStart"/>
-            <w:r>
-              <w:rPr>
-                <w:sz w:val="32"/>
-                <w:szCs w:val="32"/>
-              </w:rPr>
-              <w:t>Bhedam</w:t>
-            </w:r>
-            <w:proofErr w:type="spellEnd"/>
-            <w:r>
-              <w:rPr>
-                <w:sz w:val="32"/>
-                <w:szCs w:val="32"/>
-              </w:rPr>
-              <w:t xml:space="preserve"> in </w:t>
+              <w:t xml:space="preserve"> and Paata Bhedam in </w:t>
             </w:r>
             <w:r>
               <w:rPr>
@@ -3276,7 +3216,6 @@
               </w:rPr>
               <w:t xml:space="preserve"> யஜூ</w:t>
             </w:r>
-            <w:proofErr w:type="spellStart"/>
             <w:r>
               <w:rPr>
                 <w:rFonts w:ascii="BRH Devanagari Extra" w:hAnsi="BRH Devanagari Extra" w:cs="Latha"/>
@@ -3286,7 +3225,6 @@
               </w:rPr>
               <w:t>óè</w:t>
             </w:r>
-            <w:proofErr w:type="spellEnd"/>
             <w:r>
               <w:rPr>
                 <w:rFonts w:ascii="BRH Tamil Tab Extra" w:hAnsi="BRH Tamil Tab Extra" w:cs="Latha"/>
@@ -3412,7 +3350,6 @@
               </w:rPr>
               <w:t xml:space="preserve"> யஜூ</w:t>
             </w:r>
-            <w:proofErr w:type="spellStart"/>
             <w:r>
               <w:rPr>
                 <w:rFonts w:ascii="BRH Devanagari Extra" w:hAnsi="BRH Devanagari Extra" w:cs="Latha"/>
@@ -3422,7 +3359,6 @@
               </w:rPr>
               <w:t>óè</w:t>
             </w:r>
-            <w:proofErr w:type="spellEnd"/>
             <w:r>
               <w:rPr>
                 <w:rFonts w:ascii="BRH Tamil Tab Extra" w:hAnsi="BRH Tamil Tab Extra" w:cs="Latha"/>
@@ -4921,7 +4857,6 @@
           <w:u w:val="single"/>
         </w:rPr>
       </w:pPr>
-      <w:proofErr w:type="spellStart"/>
       <w:r>
         <w:rPr>
           <w:b/>
@@ -4931,20 +4866,8 @@
           <w:u w:val="single"/>
         </w:rPr>
         <w:lastRenderedPageBreak/>
-        <w:t>TaittirIya</w:t>
+        <w:t xml:space="preserve">TaittirIya </w:t>
       </w:r>
-      <w:proofErr w:type="spellEnd"/>
-      <w:r>
-        <w:rPr>
-          <w:b/>
-          <w:bCs/>
-          <w:sz w:val="32"/>
-          <w:szCs w:val="32"/>
-          <w:u w:val="single"/>
-        </w:rPr>
-        <w:t xml:space="preserve"> </w:t>
-      </w:r>
-      <w:proofErr w:type="spellStart"/>
       <w:r>
         <w:rPr>
           <w:b/>
@@ -4955,7 +4878,6 @@
         </w:rPr>
         <w:t>Aranyakam</w:t>
       </w:r>
-      <w:proofErr w:type="spellEnd"/>
       <w:r>
         <w:rPr>
           <w:b/>
@@ -5413,19 +5335,8 @@
                 <w:sz w:val="28"/>
                 <w:szCs w:val="28"/>
               </w:rPr>
-              <w:t xml:space="preserve"> </w:t>
-            </w:r>
-            <w:proofErr w:type="spellStart"/>
-            <w:r>
-              <w:rPr>
-                <w:b/>
-                <w:bCs/>
-                <w:sz w:val="28"/>
-                <w:szCs w:val="28"/>
-              </w:rPr>
-              <w:t>Vaakyam</w:t>
-            </w:r>
-            <w:proofErr w:type="spellEnd"/>
+              <w:t xml:space="preserve"> Vaakyam</w:t>
+            </w:r>
             <w:r>
               <w:rPr>
                 <w:b/>
@@ -5813,27 +5724,7 @@
                 <w:sz w:val="28"/>
                 <w:szCs w:val="28"/>
               </w:rPr>
-              <w:t xml:space="preserve"> </w:t>
-            </w:r>
-            <w:proofErr w:type="spellStart"/>
-            <w:r>
-              <w:rPr>
-                <w:b/>
-                <w:bCs/>
-                <w:sz w:val="28"/>
-                <w:szCs w:val="28"/>
-              </w:rPr>
-              <w:t>Vaakyam</w:t>
-            </w:r>
-            <w:proofErr w:type="spellEnd"/>
-            <w:r>
-              <w:rPr>
-                <w:b/>
-                <w:bCs/>
-                <w:sz w:val="28"/>
-                <w:szCs w:val="28"/>
-              </w:rPr>
-              <w:t xml:space="preserve"> </w:t>
+              <w:t xml:space="preserve"> Vaakyam </w:t>
             </w:r>
           </w:p>
           <w:p>
@@ -6279,27 +6170,7 @@
                 <w:sz w:val="28"/>
                 <w:szCs w:val="28"/>
               </w:rPr>
-              <w:t xml:space="preserve">8th </w:t>
-            </w:r>
-            <w:proofErr w:type="spellStart"/>
-            <w:r>
-              <w:rPr>
-                <w:b/>
-                <w:bCs/>
-                <w:sz w:val="28"/>
-                <w:szCs w:val="28"/>
-              </w:rPr>
-              <w:t>Vaakyam</w:t>
-            </w:r>
-            <w:proofErr w:type="spellEnd"/>
-            <w:r>
-              <w:rPr>
-                <w:b/>
-                <w:bCs/>
-                <w:sz w:val="28"/>
-                <w:szCs w:val="28"/>
-              </w:rPr>
-              <w:t xml:space="preserve"> </w:t>
+              <w:t xml:space="preserve">8th Vaakyam </w:t>
             </w:r>
           </w:p>
           <w:p>
@@ -6678,27 +6549,7 @@
                 <w:sz w:val="28"/>
                 <w:szCs w:val="28"/>
               </w:rPr>
-              <w:t xml:space="preserve">4th </w:t>
-            </w:r>
-            <w:proofErr w:type="spellStart"/>
-            <w:r>
-              <w:rPr>
-                <w:b/>
-                <w:bCs/>
-                <w:sz w:val="28"/>
-                <w:szCs w:val="28"/>
-              </w:rPr>
-              <w:t>Vaakyam</w:t>
-            </w:r>
-            <w:proofErr w:type="spellEnd"/>
-            <w:r>
-              <w:rPr>
-                <w:b/>
-                <w:bCs/>
-                <w:sz w:val="28"/>
-                <w:szCs w:val="28"/>
-              </w:rPr>
-              <w:t xml:space="preserve"> </w:t>
+              <w:t xml:space="preserve">4th Vaakyam </w:t>
             </w:r>
           </w:p>
           <w:p>
@@ -7181,27 +7032,7 @@
                 <w:sz w:val="28"/>
                 <w:szCs w:val="28"/>
               </w:rPr>
-              <w:t xml:space="preserve">th </w:t>
-            </w:r>
-            <w:proofErr w:type="spellStart"/>
-            <w:r>
-              <w:rPr>
-                <w:b/>
-                <w:bCs/>
-                <w:sz w:val="28"/>
-                <w:szCs w:val="28"/>
-              </w:rPr>
-              <w:t>Vaakyam</w:t>
-            </w:r>
-            <w:proofErr w:type="spellEnd"/>
-            <w:r>
-              <w:rPr>
-                <w:b/>
-                <w:bCs/>
-                <w:sz w:val="28"/>
-                <w:szCs w:val="28"/>
-              </w:rPr>
-              <w:t xml:space="preserve"> </w:t>
+              <w:t xml:space="preserve">th Vaakyam </w:t>
             </w:r>
           </w:p>
           <w:p>
@@ -7667,27 +7498,7 @@
                 <w:sz w:val="28"/>
                 <w:szCs w:val="28"/>
               </w:rPr>
-              <w:t xml:space="preserve">7th </w:t>
-            </w:r>
-            <w:proofErr w:type="spellStart"/>
-            <w:r>
-              <w:rPr>
-                <w:b/>
-                <w:bCs/>
-                <w:sz w:val="28"/>
-                <w:szCs w:val="28"/>
-              </w:rPr>
-              <w:t>Vaakyam</w:t>
-            </w:r>
-            <w:proofErr w:type="spellEnd"/>
-            <w:r>
-              <w:rPr>
-                <w:b/>
-                <w:bCs/>
-                <w:sz w:val="28"/>
-                <w:szCs w:val="28"/>
-              </w:rPr>
-              <w:t xml:space="preserve"> </w:t>
+              <w:t xml:space="preserve">7th Vaakyam </w:t>
             </w:r>
           </w:p>
           <w:p>
@@ -8132,27 +7943,7 @@
                 <w:sz w:val="28"/>
                 <w:szCs w:val="28"/>
               </w:rPr>
-              <w:t xml:space="preserve">7th </w:t>
-            </w:r>
-            <w:proofErr w:type="spellStart"/>
-            <w:r>
-              <w:rPr>
-                <w:b/>
-                <w:bCs/>
-                <w:sz w:val="28"/>
-                <w:szCs w:val="28"/>
-              </w:rPr>
-              <w:t>Vaakyam</w:t>
-            </w:r>
-            <w:proofErr w:type="spellEnd"/>
-            <w:r>
-              <w:rPr>
-                <w:b/>
-                <w:bCs/>
-                <w:sz w:val="28"/>
-                <w:szCs w:val="28"/>
-              </w:rPr>
-              <w:t xml:space="preserve"> </w:t>
+              <w:t xml:space="preserve">7th Vaakyam </w:t>
             </w:r>
           </w:p>
           <w:p>
@@ -8658,27 +8449,7 @@
                 <w:sz w:val="28"/>
                 <w:szCs w:val="28"/>
               </w:rPr>
-              <w:t xml:space="preserve">4th </w:t>
-            </w:r>
-            <w:proofErr w:type="spellStart"/>
-            <w:r>
-              <w:rPr>
-                <w:b/>
-                <w:bCs/>
-                <w:sz w:val="28"/>
-                <w:szCs w:val="28"/>
-              </w:rPr>
-              <w:t>Vaakyam</w:t>
-            </w:r>
-            <w:proofErr w:type="spellEnd"/>
-            <w:r>
-              <w:rPr>
-                <w:b/>
-                <w:bCs/>
-                <w:sz w:val="28"/>
-                <w:szCs w:val="28"/>
-              </w:rPr>
-              <w:t xml:space="preserve"> </w:t>
+              <w:t xml:space="preserve">4th Vaakyam </w:t>
             </w:r>
           </w:p>
           <w:p>
@@ -9063,27 +8834,7 @@
                 <w:sz w:val="28"/>
                 <w:szCs w:val="28"/>
               </w:rPr>
-              <w:t xml:space="preserve"> </w:t>
-            </w:r>
-            <w:proofErr w:type="spellStart"/>
-            <w:r>
-              <w:rPr>
-                <w:b/>
-                <w:bCs/>
-                <w:sz w:val="28"/>
-                <w:szCs w:val="28"/>
-              </w:rPr>
-              <w:t>Vaakyam</w:t>
-            </w:r>
-            <w:proofErr w:type="spellEnd"/>
-            <w:r>
-              <w:rPr>
-                <w:b/>
-                <w:bCs/>
-                <w:sz w:val="28"/>
-                <w:szCs w:val="28"/>
-              </w:rPr>
-              <w:t xml:space="preserve"> </w:t>
+              <w:t xml:space="preserve"> Vaakyam </w:t>
             </w:r>
           </w:p>
           <w:p>
@@ -9630,27 +9381,7 @@
                 <w:sz w:val="28"/>
                 <w:szCs w:val="28"/>
               </w:rPr>
-              <w:t xml:space="preserve"> </w:t>
-            </w:r>
-            <w:proofErr w:type="spellStart"/>
-            <w:r>
-              <w:rPr>
-                <w:b/>
-                <w:bCs/>
-                <w:sz w:val="28"/>
-                <w:szCs w:val="28"/>
-              </w:rPr>
-              <w:t>Vaakyam</w:t>
-            </w:r>
-            <w:proofErr w:type="spellEnd"/>
-            <w:r>
-              <w:rPr>
-                <w:b/>
-                <w:bCs/>
-                <w:sz w:val="28"/>
-                <w:szCs w:val="28"/>
-              </w:rPr>
-              <w:t xml:space="preserve"> </w:t>
+              <w:t xml:space="preserve"> Vaakyam </w:t>
             </w:r>
           </w:p>
           <w:p>
@@ -9816,7 +9547,6 @@
               </w:rPr>
               <w:t>ஸோ அ</w:t>
             </w:r>
-            <w:proofErr w:type="spellStart"/>
             <w:r>
               <w:rPr>
                 <w:rFonts w:ascii="BRH Devanagari Extra" w:hAnsi="BRH Devanagari Extra" w:cs="Latha"/>
@@ -9826,7 +9556,6 @@
               </w:rPr>
               <w:t>óè</w:t>
             </w:r>
-            <w:proofErr w:type="spellEnd"/>
             <w:r>
               <w:rPr>
                 <w:rFonts w:ascii="BRH Tamil Tab Extra" w:hAnsi="BRH Tamil Tab Extra" w:cs="Latha"/>
@@ -10026,7 +9755,6 @@
               </w:rPr>
               <w:t>ஸோ அ</w:t>
             </w:r>
-            <w:proofErr w:type="spellStart"/>
             <w:r>
               <w:rPr>
                 <w:rFonts w:ascii="BRH Devanagari Extra" w:hAnsi="BRH Devanagari Extra" w:cs="Latha"/>
@@ -10036,7 +9764,6 @@
               </w:rPr>
               <w:t>óè</w:t>
             </w:r>
-            <w:proofErr w:type="spellEnd"/>
             <w:r>
               <w:rPr>
                 <w:rFonts w:ascii="BRH Tamil Tab Extra" w:hAnsi="BRH Tamil Tab Extra" w:cs="Latha"/>
@@ -10178,21 +9905,8 @@
                 <w:szCs w:val="28"/>
                 <w:lang w:bidi="ta-IN"/>
               </w:rPr>
-              <w:t xml:space="preserve"> </w:t>
-            </w:r>
-            <w:proofErr w:type="spellStart"/>
-            <w:r>
-              <w:rPr>
-                <w:rFonts w:cs="Nirmala UI"/>
-                <w:b/>
-                <w:bCs/>
-                <w:sz w:val="28"/>
-                <w:szCs w:val="28"/>
-                <w:lang w:bidi="ta-IN"/>
-              </w:rPr>
-              <w:t>Vaakyam</w:t>
-            </w:r>
-            <w:proofErr w:type="spellEnd"/>
+              <w:t xml:space="preserve"> Vaakyam</w:t>
+            </w:r>
           </w:p>
           <w:p>
             <w:pPr>
@@ -10315,7 +10029,6 @@
               </w:rPr>
               <w:t>த</w:t>
             </w:r>
-            <w:proofErr w:type="spellStart"/>
             <w:r>
               <w:rPr>
                 <w:rFonts w:ascii="BRH Devanagari Extra" w:hAnsi="BRH Devanagari Extra" w:cs="Latha"/>
@@ -10326,7 +10039,6 @@
               </w:rPr>
               <w:t>óè</w:t>
             </w:r>
-            <w:proofErr w:type="spellEnd"/>
             <w:r>
               <w:rPr>
                 <w:rFonts w:ascii="BRH Tamil Tab Extra" w:hAnsi="BRH Tamil Tab Extra" w:cs="Latha"/>
@@ -10485,7 +10197,6 @@
               </w:rPr>
               <w:t>த</w:t>
             </w:r>
-            <w:proofErr w:type="spellStart"/>
             <w:r>
               <w:rPr>
                 <w:rFonts w:ascii="BRH Devanagari Extra" w:hAnsi="BRH Devanagari Extra" w:cs="Latha"/>
@@ -10496,7 +10207,6 @@
               </w:rPr>
               <w:t>óè</w:t>
             </w:r>
-            <w:proofErr w:type="spellEnd"/>
             <w:r>
               <w:rPr>
                 <w:rFonts w:ascii="Latha" w:hAnsi="Latha" w:cs="Latha"/>
@@ -10628,21 +10338,8 @@
                 <w:szCs w:val="28"/>
                 <w:lang w:bidi="ta-IN"/>
               </w:rPr>
-              <w:t xml:space="preserve"> </w:t>
-            </w:r>
-            <w:proofErr w:type="spellStart"/>
-            <w:r>
-              <w:rPr>
-                <w:rFonts w:cs="Nirmala UI"/>
-                <w:b/>
-                <w:bCs/>
-                <w:sz w:val="28"/>
-                <w:szCs w:val="28"/>
-                <w:lang w:bidi="ta-IN"/>
-              </w:rPr>
-              <w:t>Vaakyam</w:t>
-            </w:r>
-            <w:proofErr w:type="spellEnd"/>
+              <w:t xml:space="preserve"> Vaakyam</w:t>
+            </w:r>
           </w:p>
           <w:p>
             <w:pPr>
@@ -10831,7 +10528,6 @@
               </w:rPr>
               <w:t>…</w:t>
             </w:r>
-            <w:proofErr w:type="spellStart"/>
             <w:r>
               <w:rPr>
                 <w:rFonts w:ascii="BRH Devanagari Extra" w:hAnsi="BRH Devanagari Extra" w:cs="Latha"/>
@@ -10841,7 +10537,6 @@
               </w:rPr>
               <w:t>óè</w:t>
             </w:r>
-            <w:proofErr w:type="spellEnd"/>
             <w:r>
               <w:rPr>
                 <w:rFonts w:ascii="BRH Tamil Tab Extra" w:hAnsi="BRH Tamil Tab Extra" w:cs="Latha"/>
@@ -11049,7 +10744,6 @@
               </w:rPr>
               <w:t>…</w:t>
             </w:r>
-            <w:proofErr w:type="spellStart"/>
             <w:r>
               <w:rPr>
                 <w:rFonts w:ascii="BRH Devanagari Extra" w:hAnsi="BRH Devanagari Extra" w:cs="Latha"/>
@@ -11059,7 +10753,6 @@
               </w:rPr>
               <w:t>óè</w:t>
             </w:r>
-            <w:proofErr w:type="spellEnd"/>
             <w:r>
               <w:rPr>
                 <w:rFonts w:ascii="BRH Tamil Tab Extra" w:hAnsi="BRH Tamil Tab Extra" w:cs="Latha"/>
@@ -11177,27 +10870,7 @@
                 <w:sz w:val="28"/>
                 <w:szCs w:val="28"/>
               </w:rPr>
-              <w:t xml:space="preserve">9th ( last) </w:t>
-            </w:r>
-            <w:proofErr w:type="spellStart"/>
-            <w:r>
-              <w:rPr>
-                <w:b/>
-                <w:bCs/>
-                <w:sz w:val="28"/>
-                <w:szCs w:val="28"/>
-              </w:rPr>
-              <w:t>Vaakyam</w:t>
-            </w:r>
-            <w:proofErr w:type="spellEnd"/>
-            <w:r>
-              <w:rPr>
-                <w:b/>
-                <w:bCs/>
-                <w:sz w:val="28"/>
-                <w:szCs w:val="28"/>
-              </w:rPr>
-              <w:t xml:space="preserve"> </w:t>
+              <w:t xml:space="preserve">9th ( last) Vaakyam </w:t>
             </w:r>
           </w:p>
           <w:p>
@@ -11563,27 +11236,7 @@
                 <w:sz w:val="28"/>
                 <w:szCs w:val="28"/>
               </w:rPr>
-              <w:t xml:space="preserve">th  </w:t>
-            </w:r>
-            <w:proofErr w:type="spellStart"/>
-            <w:r>
-              <w:rPr>
-                <w:b/>
-                <w:bCs/>
-                <w:sz w:val="28"/>
-                <w:szCs w:val="28"/>
-              </w:rPr>
-              <w:t>Vaakyam</w:t>
-            </w:r>
-            <w:proofErr w:type="spellEnd"/>
-            <w:r>
-              <w:rPr>
-                <w:b/>
-                <w:bCs/>
-                <w:sz w:val="28"/>
-                <w:szCs w:val="28"/>
-              </w:rPr>
-              <w:t xml:space="preserve"> </w:t>
+              <w:t xml:space="preserve">th  Vaakyam </w:t>
             </w:r>
           </w:p>
           <w:p>
@@ -11866,27 +11519,7 @@
                 <w:szCs w:val="28"/>
                 <w:lang w:bidi="ta-IN"/>
               </w:rPr>
-              <w:t xml:space="preserve">Note Paata </w:t>
-            </w:r>
-            <w:proofErr w:type="spellStart"/>
-            <w:r>
-              <w:rPr>
-                <w:rFonts w:ascii="Latha" w:hAnsi="Latha" w:cs="Latha"/>
-                <w:sz w:val="28"/>
-                <w:szCs w:val="28"/>
-                <w:lang w:bidi="ta-IN"/>
-              </w:rPr>
-              <w:t>Bhedam</w:t>
-            </w:r>
-            <w:proofErr w:type="spellEnd"/>
-            <w:r>
-              <w:rPr>
-                <w:rFonts w:ascii="Latha" w:hAnsi="Latha" w:cs="Latha"/>
-                <w:sz w:val="28"/>
-                <w:szCs w:val="28"/>
-                <w:lang w:bidi="ta-IN"/>
-              </w:rPr>
-              <w:t xml:space="preserve"> between major sources</w:t>
+              <w:t>Note Paata Bhedam between major sources</w:t>
             </w:r>
           </w:p>
         </w:tc>
@@ -11939,27 +11572,7 @@
                 <w:sz w:val="28"/>
                 <w:szCs w:val="28"/>
               </w:rPr>
-              <w:t xml:space="preserve">1st </w:t>
-            </w:r>
-            <w:proofErr w:type="spellStart"/>
-            <w:r>
-              <w:rPr>
-                <w:b/>
-                <w:bCs/>
-                <w:sz w:val="28"/>
-                <w:szCs w:val="28"/>
-              </w:rPr>
-              <w:t>Vaakyam</w:t>
-            </w:r>
-            <w:proofErr w:type="spellEnd"/>
-            <w:r>
-              <w:rPr>
-                <w:b/>
-                <w:bCs/>
-                <w:sz w:val="28"/>
-                <w:szCs w:val="28"/>
-              </w:rPr>
-              <w:t xml:space="preserve"> </w:t>
+              <w:t xml:space="preserve">1st Vaakyam </w:t>
             </w:r>
           </w:p>
           <w:p>
@@ -12388,27 +12001,7 @@
                 <w:sz w:val="28"/>
                 <w:szCs w:val="28"/>
               </w:rPr>
-              <w:t xml:space="preserve"> </w:t>
-            </w:r>
-            <w:proofErr w:type="spellStart"/>
-            <w:r>
-              <w:rPr>
-                <w:b/>
-                <w:bCs/>
-                <w:sz w:val="28"/>
-                <w:szCs w:val="28"/>
-              </w:rPr>
-              <w:t>Vaakyam</w:t>
-            </w:r>
-            <w:proofErr w:type="spellEnd"/>
-            <w:r>
-              <w:rPr>
-                <w:b/>
-                <w:bCs/>
-                <w:sz w:val="28"/>
-                <w:szCs w:val="28"/>
-              </w:rPr>
-              <w:t xml:space="preserve"> </w:t>
+              <w:t xml:space="preserve"> Vaakyam </w:t>
             </w:r>
           </w:p>
           <w:p>
@@ -12810,27 +12403,7 @@
                 <w:sz w:val="28"/>
                 <w:szCs w:val="28"/>
               </w:rPr>
-              <w:t xml:space="preserve"> </w:t>
-            </w:r>
-            <w:proofErr w:type="spellStart"/>
-            <w:r>
-              <w:rPr>
-                <w:b/>
-                <w:bCs/>
-                <w:sz w:val="28"/>
-                <w:szCs w:val="28"/>
-              </w:rPr>
-              <w:t>Vaakyam</w:t>
-            </w:r>
-            <w:proofErr w:type="spellEnd"/>
-            <w:r>
-              <w:rPr>
-                <w:b/>
-                <w:bCs/>
-                <w:sz w:val="28"/>
-                <w:szCs w:val="28"/>
-              </w:rPr>
-              <w:t xml:space="preserve"> </w:t>
+              <w:t xml:space="preserve"> Vaakyam </w:t>
             </w:r>
           </w:p>
           <w:p>
@@ -13402,27 +12975,7 @@
                 <w:sz w:val="28"/>
                 <w:szCs w:val="28"/>
               </w:rPr>
-              <w:t xml:space="preserve"> </w:t>
-            </w:r>
-            <w:proofErr w:type="spellStart"/>
-            <w:r>
-              <w:rPr>
-                <w:b/>
-                <w:bCs/>
-                <w:sz w:val="28"/>
-                <w:szCs w:val="28"/>
-              </w:rPr>
-              <w:t>Vaakyam</w:t>
-            </w:r>
-            <w:proofErr w:type="spellEnd"/>
-            <w:r>
-              <w:rPr>
-                <w:b/>
-                <w:bCs/>
-                <w:sz w:val="28"/>
-                <w:szCs w:val="28"/>
-              </w:rPr>
-              <w:t xml:space="preserve"> </w:t>
+              <w:t xml:space="preserve"> Vaakyam </w:t>
             </w:r>
           </w:p>
           <w:p>
@@ -13838,27 +13391,7 @@
                 <w:sz w:val="28"/>
                 <w:szCs w:val="28"/>
               </w:rPr>
-              <w:t xml:space="preserve"> </w:t>
-            </w:r>
-            <w:proofErr w:type="spellStart"/>
-            <w:r>
-              <w:rPr>
-                <w:b/>
-                <w:bCs/>
-                <w:sz w:val="28"/>
-                <w:szCs w:val="28"/>
-              </w:rPr>
-              <w:t>Vaakyam</w:t>
-            </w:r>
-            <w:proofErr w:type="spellEnd"/>
-            <w:r>
-              <w:rPr>
-                <w:b/>
-                <w:bCs/>
-                <w:sz w:val="28"/>
-                <w:szCs w:val="28"/>
-              </w:rPr>
-              <w:t xml:space="preserve"> </w:t>
+              <w:t xml:space="preserve"> Vaakyam </w:t>
             </w:r>
           </w:p>
           <w:p>
@@ -14422,27 +13955,7 @@
                 <w:sz w:val="28"/>
                 <w:szCs w:val="28"/>
               </w:rPr>
-              <w:t xml:space="preserve">th </w:t>
-            </w:r>
-            <w:proofErr w:type="spellStart"/>
-            <w:r>
-              <w:rPr>
-                <w:b/>
-                <w:bCs/>
-                <w:sz w:val="28"/>
-                <w:szCs w:val="28"/>
-              </w:rPr>
-              <w:t>Vaakyam</w:t>
-            </w:r>
-            <w:proofErr w:type="spellEnd"/>
-            <w:r>
-              <w:rPr>
-                <w:b/>
-                <w:bCs/>
-                <w:sz w:val="28"/>
-                <w:szCs w:val="28"/>
-              </w:rPr>
-              <w:t xml:space="preserve"> </w:t>
+              <w:t xml:space="preserve">th Vaakyam </w:t>
             </w:r>
           </w:p>
           <w:p>
@@ -14896,27 +14409,7 @@
                 <w:sz w:val="28"/>
                 <w:szCs w:val="28"/>
               </w:rPr>
-              <w:t xml:space="preserve">9th </w:t>
-            </w:r>
-            <w:proofErr w:type="spellStart"/>
-            <w:r>
-              <w:rPr>
-                <w:b/>
-                <w:bCs/>
-                <w:sz w:val="28"/>
-                <w:szCs w:val="28"/>
-              </w:rPr>
-              <w:t>Vaakyam</w:t>
-            </w:r>
-            <w:proofErr w:type="spellEnd"/>
-            <w:r>
-              <w:rPr>
-                <w:b/>
-                <w:bCs/>
-                <w:sz w:val="28"/>
-                <w:szCs w:val="28"/>
-              </w:rPr>
-              <w:t xml:space="preserve"> </w:t>
+              <w:t xml:space="preserve">9th Vaakyam </w:t>
             </w:r>
           </w:p>
           <w:p>
@@ -15387,27 +14880,7 @@
                 <w:sz w:val="28"/>
                 <w:szCs w:val="28"/>
               </w:rPr>
-              <w:t xml:space="preserve">6th </w:t>
-            </w:r>
-            <w:proofErr w:type="spellStart"/>
-            <w:r>
-              <w:rPr>
-                <w:b/>
-                <w:bCs/>
-                <w:sz w:val="28"/>
-                <w:szCs w:val="28"/>
-              </w:rPr>
-              <w:t>Vaakyam</w:t>
-            </w:r>
-            <w:proofErr w:type="spellEnd"/>
-            <w:r>
-              <w:rPr>
-                <w:b/>
-                <w:bCs/>
-                <w:sz w:val="28"/>
-                <w:szCs w:val="28"/>
-              </w:rPr>
-              <w:t xml:space="preserve"> </w:t>
+              <w:t xml:space="preserve">6th Vaakyam </w:t>
             </w:r>
           </w:p>
           <w:p>
@@ -15777,27 +15250,7 @@
                 <w:szCs w:val="28"/>
                 <w:lang w:bidi="ta-IN"/>
               </w:rPr>
-              <w:t xml:space="preserve">no </w:t>
-            </w:r>
-            <w:proofErr w:type="spellStart"/>
-            <w:r>
-              <w:rPr>
-                <w:rFonts w:ascii="Latha" w:hAnsi="Latha" w:cs="Latha"/>
-                <w:sz w:val="28"/>
-                <w:szCs w:val="28"/>
-                <w:lang w:bidi="ta-IN"/>
-              </w:rPr>
-              <w:t>visargam</w:t>
-            </w:r>
-            <w:proofErr w:type="spellEnd"/>
-            <w:r>
-              <w:rPr>
-                <w:rFonts w:ascii="Latha" w:hAnsi="Latha" w:cs="Latha"/>
-                <w:sz w:val="28"/>
-                <w:szCs w:val="28"/>
-                <w:lang w:bidi="ta-IN"/>
-              </w:rPr>
-              <w:t xml:space="preserve"> or extra </w:t>
+              <w:t xml:space="preserve">no visargam or extra </w:t>
             </w:r>
             <w:r>
               <w:rPr>
@@ -15905,27 +15358,7 @@
                 <w:sz w:val="28"/>
                 <w:szCs w:val="28"/>
               </w:rPr>
-              <w:t xml:space="preserve">th </w:t>
-            </w:r>
-            <w:proofErr w:type="spellStart"/>
-            <w:r>
-              <w:rPr>
-                <w:b/>
-                <w:bCs/>
-                <w:sz w:val="28"/>
-                <w:szCs w:val="28"/>
-              </w:rPr>
-              <w:t>Vaakyam</w:t>
-            </w:r>
-            <w:proofErr w:type="spellEnd"/>
-            <w:r>
-              <w:rPr>
-                <w:b/>
-                <w:bCs/>
-                <w:sz w:val="28"/>
-                <w:szCs w:val="28"/>
-              </w:rPr>
-              <w:t xml:space="preserve"> </w:t>
+              <w:t xml:space="preserve">th Vaakyam </w:t>
             </w:r>
           </w:p>
           <w:p>
@@ -16456,19 +15889,8 @@
                 <w:sz w:val="28"/>
                 <w:szCs w:val="28"/>
               </w:rPr>
-              <w:t xml:space="preserve">h </w:t>
-            </w:r>
-            <w:proofErr w:type="spellStart"/>
-            <w:r>
-              <w:rPr>
-                <w:b/>
-                <w:bCs/>
-                <w:sz w:val="28"/>
-                <w:szCs w:val="28"/>
-              </w:rPr>
-              <w:t>Vaakyam</w:t>
-            </w:r>
-            <w:proofErr w:type="spellEnd"/>
+              <w:t>h Vaakyam</w:t>
+            </w:r>
             <w:r>
               <w:rPr>
                 <w:b/>
@@ -17141,19 +16563,8 @@
                 <w:sz w:val="28"/>
                 <w:szCs w:val="28"/>
               </w:rPr>
-              <w:t xml:space="preserve"> </w:t>
-            </w:r>
-            <w:proofErr w:type="spellStart"/>
-            <w:r>
-              <w:rPr>
-                <w:b/>
-                <w:bCs/>
-                <w:sz w:val="28"/>
-                <w:szCs w:val="28"/>
-              </w:rPr>
-              <w:t>Vaakyam</w:t>
-            </w:r>
-            <w:proofErr w:type="spellEnd"/>
+              <w:t xml:space="preserve"> Vaakyam</w:t>
+            </w:r>
           </w:p>
           <w:p>
             <w:pPr>
@@ -17699,19 +17110,8 @@
                 <w:sz w:val="28"/>
                 <w:szCs w:val="28"/>
               </w:rPr>
-              <w:t xml:space="preserve"> </w:t>
-            </w:r>
-            <w:proofErr w:type="spellStart"/>
-            <w:r>
-              <w:rPr>
-                <w:b/>
-                <w:bCs/>
-                <w:sz w:val="28"/>
-                <w:szCs w:val="28"/>
-              </w:rPr>
-              <w:t>Vaakyam</w:t>
-            </w:r>
-            <w:proofErr w:type="spellEnd"/>
+              <w:t xml:space="preserve"> Vaakyam</w:t>
+            </w:r>
           </w:p>
           <w:p>
             <w:pPr>
@@ -17752,27 +17152,7 @@
                 <w:sz w:val="28"/>
                 <w:szCs w:val="28"/>
               </w:rPr>
-              <w:t xml:space="preserve">7th </w:t>
-            </w:r>
-            <w:proofErr w:type="spellStart"/>
-            <w:r>
-              <w:rPr>
-                <w:b/>
-                <w:bCs/>
-                <w:sz w:val="28"/>
-                <w:szCs w:val="28"/>
-              </w:rPr>
-              <w:t>Vaakyam</w:t>
-            </w:r>
-            <w:proofErr w:type="spellEnd"/>
-            <w:r>
-              <w:rPr>
-                <w:b/>
-                <w:bCs/>
-                <w:sz w:val="28"/>
-                <w:szCs w:val="28"/>
-              </w:rPr>
-              <w:t xml:space="preserve"> </w:t>
+              <w:t xml:space="preserve">7th Vaakyam </w:t>
             </w:r>
           </w:p>
           <w:p>
@@ -17822,19 +17202,8 @@
                 <w:sz w:val="28"/>
                 <w:szCs w:val="28"/>
               </w:rPr>
-              <w:t xml:space="preserve"> </w:t>
-            </w:r>
-            <w:proofErr w:type="spellStart"/>
-            <w:r>
-              <w:rPr>
-                <w:b/>
-                <w:bCs/>
-                <w:sz w:val="28"/>
-                <w:szCs w:val="28"/>
-              </w:rPr>
-              <w:t>Vaakyam</w:t>
-            </w:r>
-            <w:proofErr w:type="spellEnd"/>
+              <w:t xml:space="preserve"> Vaakyam</w:t>
+            </w:r>
           </w:p>
           <w:p>
             <w:pPr>
@@ -18926,27 +18295,7 @@
                 <w:sz w:val="28"/>
                 <w:szCs w:val="28"/>
               </w:rPr>
-              <w:t xml:space="preserve">5th </w:t>
-            </w:r>
-            <w:proofErr w:type="spellStart"/>
-            <w:r>
-              <w:rPr>
-                <w:b/>
-                <w:bCs/>
-                <w:sz w:val="28"/>
-                <w:szCs w:val="28"/>
-              </w:rPr>
-              <w:t>Vaakyam</w:t>
-            </w:r>
-            <w:proofErr w:type="spellEnd"/>
-            <w:r>
-              <w:rPr>
-                <w:b/>
-                <w:bCs/>
-                <w:sz w:val="28"/>
-                <w:szCs w:val="28"/>
-              </w:rPr>
-              <w:t xml:space="preserve"> </w:t>
+              <w:t xml:space="preserve">5th Vaakyam </w:t>
             </w:r>
           </w:p>
           <w:p>
@@ -19308,19 +18657,8 @@
                 <w:sz w:val="28"/>
                 <w:szCs w:val="28"/>
               </w:rPr>
-              <w:t xml:space="preserve"> </w:t>
-            </w:r>
-            <w:proofErr w:type="spellStart"/>
-            <w:r>
-              <w:rPr>
-                <w:b/>
-                <w:bCs/>
-                <w:sz w:val="28"/>
-                <w:szCs w:val="28"/>
-              </w:rPr>
-              <w:t>Vaakyam</w:t>
-            </w:r>
-            <w:proofErr w:type="spellEnd"/>
+              <w:t xml:space="preserve"> Vaakyam</w:t>
+            </w:r>
           </w:p>
           <w:p>
             <w:pPr>
@@ -20114,27 +19452,7 @@
                 <w:sz w:val="28"/>
                 <w:szCs w:val="28"/>
               </w:rPr>
-              <w:t xml:space="preserve">7th </w:t>
-            </w:r>
-            <w:proofErr w:type="spellStart"/>
-            <w:r>
-              <w:rPr>
-                <w:b/>
-                <w:bCs/>
-                <w:sz w:val="28"/>
-                <w:szCs w:val="28"/>
-              </w:rPr>
-              <w:t>Vaakyam</w:t>
-            </w:r>
-            <w:proofErr w:type="spellEnd"/>
-            <w:r>
-              <w:rPr>
-                <w:b/>
-                <w:bCs/>
-                <w:sz w:val="28"/>
-                <w:szCs w:val="28"/>
-              </w:rPr>
-              <w:t xml:space="preserve"> </w:t>
+              <w:t xml:space="preserve">7th Vaakyam </w:t>
             </w:r>
           </w:p>
           <w:p>
@@ -20449,27 +19767,7 @@
                 <w:sz w:val="28"/>
                 <w:szCs w:val="28"/>
               </w:rPr>
-              <w:t xml:space="preserve">10th </w:t>
-            </w:r>
-            <w:proofErr w:type="spellStart"/>
-            <w:r>
-              <w:rPr>
-                <w:b/>
-                <w:bCs/>
-                <w:sz w:val="28"/>
-                <w:szCs w:val="28"/>
-              </w:rPr>
-              <w:t>Vaakyam</w:t>
-            </w:r>
-            <w:proofErr w:type="spellEnd"/>
-            <w:r>
-              <w:rPr>
-                <w:b/>
-                <w:bCs/>
-                <w:sz w:val="28"/>
-                <w:szCs w:val="28"/>
-              </w:rPr>
-              <w:t xml:space="preserve"> </w:t>
+              <w:t xml:space="preserve">10th Vaakyam </w:t>
             </w:r>
           </w:p>
           <w:p>
@@ -20682,27 +19980,7 @@
                 <w:sz w:val="28"/>
                 <w:szCs w:val="28"/>
               </w:rPr>
-              <w:t xml:space="preserve">th </w:t>
-            </w:r>
-            <w:proofErr w:type="spellStart"/>
-            <w:r>
-              <w:rPr>
-                <w:b/>
-                <w:bCs/>
-                <w:sz w:val="28"/>
-                <w:szCs w:val="28"/>
-              </w:rPr>
-              <w:t>Vaakyam</w:t>
-            </w:r>
-            <w:proofErr w:type="spellEnd"/>
-            <w:r>
-              <w:rPr>
-                <w:b/>
-                <w:bCs/>
-                <w:sz w:val="28"/>
-                <w:szCs w:val="28"/>
-              </w:rPr>
-              <w:t xml:space="preserve"> </w:t>
+              <w:t xml:space="preserve">th Vaakyam </w:t>
             </w:r>
           </w:p>
           <w:p>
@@ -21038,27 +20316,7 @@
                 <w:sz w:val="28"/>
                 <w:szCs w:val="28"/>
               </w:rPr>
-              <w:t xml:space="preserve">8th </w:t>
-            </w:r>
-            <w:proofErr w:type="spellStart"/>
-            <w:r>
-              <w:rPr>
-                <w:b/>
-                <w:bCs/>
-                <w:sz w:val="28"/>
-                <w:szCs w:val="28"/>
-              </w:rPr>
-              <w:t>Vaakyam</w:t>
-            </w:r>
-            <w:proofErr w:type="spellEnd"/>
-            <w:r>
-              <w:rPr>
-                <w:b/>
-                <w:bCs/>
-                <w:sz w:val="28"/>
-                <w:szCs w:val="28"/>
-              </w:rPr>
-              <w:t xml:space="preserve"> </w:t>
+              <w:t xml:space="preserve">8th Vaakyam </w:t>
             </w:r>
           </w:p>
           <w:p>
@@ -21430,27 +20688,7 @@
                 <w:sz w:val="28"/>
                 <w:szCs w:val="28"/>
               </w:rPr>
-              <w:t xml:space="preserve">th </w:t>
-            </w:r>
-            <w:proofErr w:type="spellStart"/>
-            <w:r>
-              <w:rPr>
-                <w:b/>
-                <w:bCs/>
-                <w:sz w:val="28"/>
-                <w:szCs w:val="28"/>
-              </w:rPr>
-              <w:t>Vaakyam</w:t>
-            </w:r>
-            <w:proofErr w:type="spellEnd"/>
-            <w:r>
-              <w:rPr>
-                <w:b/>
-                <w:bCs/>
-                <w:sz w:val="28"/>
-                <w:szCs w:val="28"/>
-              </w:rPr>
-              <w:t xml:space="preserve"> </w:t>
+              <w:t xml:space="preserve">th Vaakyam </w:t>
             </w:r>
           </w:p>
           <w:p>
@@ -22058,27 +21296,7 @@
                 <w:sz w:val="28"/>
                 <w:szCs w:val="28"/>
               </w:rPr>
-              <w:t xml:space="preserve">th </w:t>
-            </w:r>
-            <w:proofErr w:type="spellStart"/>
-            <w:r>
-              <w:rPr>
-                <w:b/>
-                <w:bCs/>
-                <w:sz w:val="28"/>
-                <w:szCs w:val="28"/>
-              </w:rPr>
-              <w:t>Vaakyam</w:t>
-            </w:r>
-            <w:proofErr w:type="spellEnd"/>
-            <w:r>
-              <w:rPr>
-                <w:b/>
-                <w:bCs/>
-                <w:sz w:val="28"/>
-                <w:szCs w:val="28"/>
-              </w:rPr>
-              <w:t xml:space="preserve"> </w:t>
+              <w:t xml:space="preserve">th Vaakyam </w:t>
             </w:r>
           </w:p>
           <w:p>
@@ -22466,27 +21684,7 @@
                 <w:sz w:val="28"/>
                 <w:szCs w:val="28"/>
               </w:rPr>
-              <w:t xml:space="preserve">8th </w:t>
-            </w:r>
-            <w:proofErr w:type="spellStart"/>
-            <w:r>
-              <w:rPr>
-                <w:b/>
-                <w:bCs/>
-                <w:sz w:val="28"/>
-                <w:szCs w:val="28"/>
-              </w:rPr>
-              <w:t>Vaakyam</w:t>
-            </w:r>
-            <w:proofErr w:type="spellEnd"/>
-            <w:r>
-              <w:rPr>
-                <w:b/>
-                <w:bCs/>
-                <w:sz w:val="28"/>
-                <w:szCs w:val="28"/>
-              </w:rPr>
-              <w:t xml:space="preserve"> </w:t>
+              <w:t xml:space="preserve">8th Vaakyam </w:t>
             </w:r>
           </w:p>
           <w:p>
@@ -22815,27 +22013,7 @@
                 <w:sz w:val="28"/>
                 <w:szCs w:val="28"/>
               </w:rPr>
-              <w:t xml:space="preserve">2nd </w:t>
-            </w:r>
-            <w:proofErr w:type="spellStart"/>
-            <w:r>
-              <w:rPr>
-                <w:b/>
-                <w:bCs/>
-                <w:sz w:val="28"/>
-                <w:szCs w:val="28"/>
-              </w:rPr>
-              <w:t>Vaakyam</w:t>
-            </w:r>
-            <w:proofErr w:type="spellEnd"/>
-            <w:r>
-              <w:rPr>
-                <w:b/>
-                <w:bCs/>
-                <w:sz w:val="28"/>
-                <w:szCs w:val="28"/>
-              </w:rPr>
-              <w:t xml:space="preserve"> </w:t>
+              <w:t xml:space="preserve">2nd Vaakyam </w:t>
             </w:r>
           </w:p>
           <w:p>
@@ -23170,27 +22348,7 @@
                 <w:sz w:val="28"/>
                 <w:szCs w:val="28"/>
               </w:rPr>
-              <w:t xml:space="preserve">5th </w:t>
-            </w:r>
-            <w:proofErr w:type="spellStart"/>
-            <w:r>
-              <w:rPr>
-                <w:b/>
-                <w:bCs/>
-                <w:sz w:val="28"/>
-                <w:szCs w:val="28"/>
-              </w:rPr>
-              <w:t>Vaakyam</w:t>
-            </w:r>
-            <w:proofErr w:type="spellEnd"/>
-            <w:r>
-              <w:rPr>
-                <w:b/>
-                <w:bCs/>
-                <w:sz w:val="28"/>
-                <w:szCs w:val="28"/>
-              </w:rPr>
-              <w:t xml:space="preserve"> </w:t>
+              <w:t xml:space="preserve">5th Vaakyam </w:t>
             </w:r>
           </w:p>
           <w:p>
@@ -23627,27 +22785,7 @@
                 <w:sz w:val="28"/>
                 <w:szCs w:val="28"/>
               </w:rPr>
-              <w:t xml:space="preserve">1st </w:t>
-            </w:r>
-            <w:proofErr w:type="spellStart"/>
-            <w:r>
-              <w:rPr>
-                <w:b/>
-                <w:bCs/>
-                <w:sz w:val="28"/>
-                <w:szCs w:val="28"/>
-              </w:rPr>
-              <w:t>Vaakyam</w:t>
-            </w:r>
-            <w:proofErr w:type="spellEnd"/>
-            <w:r>
-              <w:rPr>
-                <w:b/>
-                <w:bCs/>
-                <w:sz w:val="28"/>
-                <w:szCs w:val="28"/>
-              </w:rPr>
-              <w:t xml:space="preserve"> </w:t>
+              <w:t xml:space="preserve">1st Vaakyam </w:t>
             </w:r>
           </w:p>
           <w:p>
@@ -23974,27 +23112,7 @@
                 <w:sz w:val="28"/>
                 <w:szCs w:val="28"/>
               </w:rPr>
-              <w:t xml:space="preserve">2nd </w:t>
-            </w:r>
-            <w:proofErr w:type="spellStart"/>
-            <w:r>
-              <w:rPr>
-                <w:b/>
-                <w:bCs/>
-                <w:sz w:val="28"/>
-                <w:szCs w:val="28"/>
-              </w:rPr>
-              <w:t>Vaakyam</w:t>
-            </w:r>
-            <w:proofErr w:type="spellEnd"/>
-            <w:r>
-              <w:rPr>
-                <w:b/>
-                <w:bCs/>
-                <w:sz w:val="28"/>
-                <w:szCs w:val="28"/>
-              </w:rPr>
-              <w:t xml:space="preserve"> </w:t>
+              <w:t xml:space="preserve">2nd Vaakyam </w:t>
             </w:r>
           </w:p>
           <w:p>
@@ -24509,27 +23627,7 @@
                 <w:sz w:val="28"/>
                 <w:szCs w:val="28"/>
               </w:rPr>
-              <w:t xml:space="preserve"> </w:t>
-            </w:r>
-            <w:proofErr w:type="spellStart"/>
-            <w:r>
-              <w:rPr>
-                <w:b/>
-                <w:bCs/>
-                <w:sz w:val="28"/>
-                <w:szCs w:val="28"/>
-              </w:rPr>
-              <w:t>Vaakyam</w:t>
-            </w:r>
-            <w:proofErr w:type="spellEnd"/>
-            <w:r>
-              <w:rPr>
-                <w:b/>
-                <w:bCs/>
-                <w:sz w:val="28"/>
-                <w:szCs w:val="28"/>
-              </w:rPr>
-              <w:t xml:space="preserve"> </w:t>
+              <w:t xml:space="preserve"> Vaakyam </w:t>
             </w:r>
           </w:p>
           <w:p>
@@ -25379,27 +24477,7 @@
                 <w:sz w:val="28"/>
                 <w:szCs w:val="28"/>
               </w:rPr>
-              <w:t xml:space="preserve">6th </w:t>
-            </w:r>
-            <w:proofErr w:type="spellStart"/>
-            <w:r>
-              <w:rPr>
-                <w:b/>
-                <w:bCs/>
-                <w:sz w:val="28"/>
-                <w:szCs w:val="28"/>
-              </w:rPr>
-              <w:t>Vaakyam</w:t>
-            </w:r>
-            <w:proofErr w:type="spellEnd"/>
-            <w:r>
-              <w:rPr>
-                <w:b/>
-                <w:bCs/>
-                <w:sz w:val="28"/>
-                <w:szCs w:val="28"/>
-              </w:rPr>
-              <w:t xml:space="preserve"> </w:t>
+              <w:t xml:space="preserve">6th Vaakyam </w:t>
             </w:r>
           </w:p>
           <w:p>
@@ -25449,19 +24527,8 @@
                 <w:sz w:val="28"/>
                 <w:szCs w:val="28"/>
               </w:rPr>
-              <w:t xml:space="preserve"> </w:t>
-            </w:r>
-            <w:proofErr w:type="spellStart"/>
-            <w:r>
-              <w:rPr>
-                <w:b/>
-                <w:bCs/>
-                <w:sz w:val="28"/>
-                <w:szCs w:val="28"/>
-              </w:rPr>
-              <w:t>Vaakyam</w:t>
-            </w:r>
-            <w:proofErr w:type="spellEnd"/>
+              <w:t xml:space="preserve"> Vaakyam</w:t>
+            </w:r>
           </w:p>
         </w:tc>
         <w:tc>
@@ -26042,47 +25109,7 @@
                 <w:sz w:val="36"/>
                 <w:szCs w:val="28"/>
               </w:rPr>
-              <w:t xml:space="preserve"> (</w:t>
-            </w:r>
-            <w:proofErr w:type="spellStart"/>
-            <w:r>
-              <w:rPr>
-                <w:rFonts w:ascii="BRH Tamil Tab Extra" w:hAnsi="BRH Tamil Tab Extra" w:cs="Latha"/>
-                <w:b/>
-                <w:sz w:val="36"/>
-                <w:szCs w:val="28"/>
-              </w:rPr>
-              <w:t>visargam</w:t>
-            </w:r>
-            <w:proofErr w:type="spellEnd"/>
-            <w:r>
-              <w:rPr>
-                <w:rFonts w:ascii="BRH Tamil Tab Extra" w:hAnsi="BRH Tamil Tab Extra" w:cs="Latha"/>
-                <w:b/>
-                <w:sz w:val="36"/>
-                <w:szCs w:val="28"/>
-              </w:rPr>
-              <w:t xml:space="preserve"> or </w:t>
-            </w:r>
-            <w:proofErr w:type="spellStart"/>
-            <w:r>
-              <w:rPr>
-                <w:rFonts w:ascii="BRH Tamil Tab Extra" w:hAnsi="BRH Tamil Tab Extra" w:cs="Latha"/>
-                <w:b/>
-                <w:sz w:val="36"/>
-                <w:szCs w:val="28"/>
-              </w:rPr>
-              <w:t>ph</w:t>
-            </w:r>
-            <w:proofErr w:type="spellEnd"/>
-            <w:r>
-              <w:rPr>
-                <w:rFonts w:ascii="BRH Tamil Tab Extra" w:hAnsi="BRH Tamil Tab Extra" w:cs="Latha"/>
-                <w:b/>
-                <w:sz w:val="36"/>
-                <w:szCs w:val="28"/>
-              </w:rPr>
-              <w:t>)</w:t>
+              <w:t xml:space="preserve"> (visargam or ph)</w:t>
             </w:r>
           </w:p>
           <w:p>
@@ -26328,27 +25355,7 @@
                 <w:sz w:val="28"/>
                 <w:szCs w:val="28"/>
               </w:rPr>
-              <w:t xml:space="preserve">8th </w:t>
-            </w:r>
-            <w:proofErr w:type="spellStart"/>
-            <w:r>
-              <w:rPr>
-                <w:b/>
-                <w:bCs/>
-                <w:sz w:val="28"/>
-                <w:szCs w:val="28"/>
-              </w:rPr>
-              <w:t>Vaakyam</w:t>
-            </w:r>
-            <w:proofErr w:type="spellEnd"/>
-            <w:r>
-              <w:rPr>
-                <w:b/>
-                <w:bCs/>
-                <w:sz w:val="28"/>
-                <w:szCs w:val="28"/>
-              </w:rPr>
-              <w:t xml:space="preserve"> </w:t>
+              <w:t xml:space="preserve">8th Vaakyam </w:t>
             </w:r>
           </w:p>
           <w:p>
@@ -26810,27 +25817,7 @@
                 <w:sz w:val="28"/>
                 <w:szCs w:val="28"/>
               </w:rPr>
-              <w:t xml:space="preserve">3rd </w:t>
-            </w:r>
-            <w:proofErr w:type="spellStart"/>
-            <w:r>
-              <w:rPr>
-                <w:b/>
-                <w:bCs/>
-                <w:sz w:val="28"/>
-                <w:szCs w:val="28"/>
-              </w:rPr>
-              <w:t>Vaakyam</w:t>
-            </w:r>
-            <w:proofErr w:type="spellEnd"/>
-            <w:r>
-              <w:rPr>
-                <w:b/>
-                <w:bCs/>
-                <w:sz w:val="28"/>
-                <w:szCs w:val="28"/>
-              </w:rPr>
-              <w:t xml:space="preserve"> </w:t>
+              <w:t xml:space="preserve">3rd Vaakyam </w:t>
             </w:r>
           </w:p>
           <w:p>
@@ -26891,19 +25878,8 @@
                 <w:sz w:val="28"/>
                 <w:szCs w:val="28"/>
               </w:rPr>
-              <w:t xml:space="preserve"> </w:t>
-            </w:r>
-            <w:proofErr w:type="spellStart"/>
-            <w:r>
-              <w:rPr>
-                <w:b/>
-                <w:bCs/>
-                <w:sz w:val="28"/>
-                <w:szCs w:val="28"/>
-              </w:rPr>
-              <w:t>Vaakyam</w:t>
-            </w:r>
-            <w:proofErr w:type="spellEnd"/>
+              <w:t xml:space="preserve"> Vaakyam</w:t>
+            </w:r>
           </w:p>
           <w:p>
             <w:pPr>
@@ -27766,19 +26742,8 @@
                 <w:sz w:val="28"/>
                 <w:szCs w:val="28"/>
               </w:rPr>
-              <w:t xml:space="preserve"> </w:t>
-            </w:r>
-            <w:proofErr w:type="spellStart"/>
-            <w:r>
-              <w:rPr>
-                <w:b/>
-                <w:bCs/>
-                <w:sz w:val="28"/>
-                <w:szCs w:val="28"/>
-              </w:rPr>
-              <w:t>Vaakyam</w:t>
-            </w:r>
-            <w:proofErr w:type="spellEnd"/>
+              <w:t xml:space="preserve"> Vaakyam</w:t>
+            </w:r>
           </w:p>
           <w:p>
             <w:pPr>
@@ -28088,27 +27053,7 @@
                 <w:sz w:val="28"/>
                 <w:szCs w:val="28"/>
               </w:rPr>
-              <w:t xml:space="preserve">3rd </w:t>
-            </w:r>
-            <w:proofErr w:type="spellStart"/>
-            <w:r>
-              <w:rPr>
-                <w:b/>
-                <w:bCs/>
-                <w:sz w:val="28"/>
-                <w:szCs w:val="28"/>
-              </w:rPr>
-              <w:t>Vaakyam</w:t>
-            </w:r>
-            <w:proofErr w:type="spellEnd"/>
-            <w:r>
-              <w:rPr>
-                <w:b/>
-                <w:bCs/>
-                <w:sz w:val="28"/>
-                <w:szCs w:val="28"/>
-              </w:rPr>
-              <w:t xml:space="preserve"> </w:t>
+              <w:t xml:space="preserve">3rd Vaakyam </w:t>
             </w:r>
           </w:p>
           <w:p>
@@ -28399,19 +27344,8 @@
                 <w:sz w:val="28"/>
                 <w:szCs w:val="28"/>
               </w:rPr>
-              <w:t xml:space="preserve"> </w:t>
-            </w:r>
-            <w:proofErr w:type="spellStart"/>
-            <w:r>
-              <w:rPr>
-                <w:b/>
-                <w:bCs/>
-                <w:sz w:val="28"/>
-                <w:szCs w:val="28"/>
-              </w:rPr>
-              <w:t>Vaakyam</w:t>
-            </w:r>
-            <w:proofErr w:type="spellEnd"/>
+              <w:t xml:space="preserve"> Vaakyam</w:t>
+            </w:r>
           </w:p>
           <w:p>
             <w:pPr>
@@ -28472,27 +27406,7 @@
                 <w:sz w:val="28"/>
                 <w:szCs w:val="28"/>
               </w:rPr>
-              <w:t xml:space="preserve"> </w:t>
-            </w:r>
-            <w:proofErr w:type="spellStart"/>
-            <w:r>
-              <w:rPr>
-                <w:b/>
-                <w:bCs/>
-                <w:sz w:val="28"/>
-                <w:szCs w:val="28"/>
-              </w:rPr>
-              <w:t>Vaakyam</w:t>
-            </w:r>
-            <w:proofErr w:type="spellEnd"/>
-            <w:r>
-              <w:rPr>
-                <w:b/>
-                <w:bCs/>
-                <w:sz w:val="28"/>
-                <w:szCs w:val="28"/>
-              </w:rPr>
-              <w:t xml:space="preserve"> </w:t>
+              <w:t xml:space="preserve"> Vaakyam </w:t>
             </w:r>
           </w:p>
           <w:p>
@@ -29667,27 +28581,7 @@
                 <w:sz w:val="28"/>
                 <w:szCs w:val="28"/>
               </w:rPr>
-              <w:t xml:space="preserve">9th </w:t>
-            </w:r>
-            <w:proofErr w:type="spellStart"/>
-            <w:r>
-              <w:rPr>
-                <w:b/>
-                <w:bCs/>
-                <w:sz w:val="28"/>
-                <w:szCs w:val="28"/>
-              </w:rPr>
-              <w:t>Vaakyam</w:t>
-            </w:r>
-            <w:proofErr w:type="spellEnd"/>
-            <w:r>
-              <w:rPr>
-                <w:b/>
-                <w:bCs/>
-                <w:sz w:val="28"/>
-                <w:szCs w:val="28"/>
-              </w:rPr>
-              <w:t xml:space="preserve"> </w:t>
+              <w:t xml:space="preserve">9th Vaakyam </w:t>
             </w:r>
           </w:p>
           <w:p>
@@ -30055,27 +28949,7 @@
                 <w:sz w:val="28"/>
                 <w:szCs w:val="28"/>
               </w:rPr>
-              <w:t xml:space="preserve">5th </w:t>
-            </w:r>
-            <w:proofErr w:type="spellStart"/>
-            <w:r>
-              <w:rPr>
-                <w:b/>
-                <w:bCs/>
-                <w:sz w:val="28"/>
-                <w:szCs w:val="28"/>
-              </w:rPr>
-              <w:t>Vaakyam</w:t>
-            </w:r>
-            <w:proofErr w:type="spellEnd"/>
-            <w:r>
-              <w:rPr>
-                <w:b/>
-                <w:bCs/>
-                <w:sz w:val="28"/>
-                <w:szCs w:val="28"/>
-              </w:rPr>
-              <w:t xml:space="preserve"> </w:t>
+              <w:t xml:space="preserve">5th Vaakyam </w:t>
             </w:r>
           </w:p>
           <w:p>
@@ -30136,19 +29010,8 @@
                 <w:sz w:val="28"/>
                 <w:szCs w:val="28"/>
               </w:rPr>
-              <w:t xml:space="preserve"> </w:t>
-            </w:r>
-            <w:proofErr w:type="spellStart"/>
-            <w:r>
-              <w:rPr>
-                <w:b/>
-                <w:bCs/>
-                <w:sz w:val="28"/>
-                <w:szCs w:val="28"/>
-              </w:rPr>
-              <w:t>Vaakyam</w:t>
-            </w:r>
-            <w:proofErr w:type="spellEnd"/>
+              <w:t xml:space="preserve"> Vaakyam</w:t>
+            </w:r>
           </w:p>
           <w:p>
             <w:pPr>
@@ -30361,7 +29224,6 @@
               </w:rPr>
               <w:t>…</w:t>
             </w:r>
-            <w:proofErr w:type="spellStart"/>
             <w:r>
               <w:rPr>
                 <w:rFonts w:ascii="BRH Devanagari Extra" w:hAnsi="BRH Devanagari Extra" w:cs="Latha"/>
@@ -30371,7 +29233,6 @@
               </w:rPr>
               <w:t>óè</w:t>
             </w:r>
-            <w:proofErr w:type="spellEnd"/>
             <w:r>
               <w:rPr>
                 <w:rFonts w:ascii="BRH Tamil Tab Extra" w:hAnsi="BRH Tamil Tab Extra" w:cs="Latha"/>
@@ -30680,7 +29541,6 @@
               </w:rPr>
               <w:t>…</w:t>
             </w:r>
-            <w:proofErr w:type="spellStart"/>
             <w:r>
               <w:rPr>
                 <w:rFonts w:ascii="BRH Devanagari Extra" w:hAnsi="BRH Devanagari Extra" w:cs="Latha"/>
@@ -30690,7 +29550,6 @@
               </w:rPr>
               <w:t>óè</w:t>
             </w:r>
-            <w:proofErr w:type="spellEnd"/>
             <w:r>
               <w:rPr>
                 <w:rFonts w:ascii="BRH Tamil Tab Extra" w:hAnsi="BRH Tamil Tab Extra" w:cs="Latha"/>
@@ -30868,19 +29727,8 @@
                 <w:sz w:val="28"/>
                 <w:szCs w:val="28"/>
               </w:rPr>
-              <w:t xml:space="preserve"> </w:t>
-            </w:r>
-            <w:proofErr w:type="spellStart"/>
-            <w:r>
-              <w:rPr>
-                <w:b/>
-                <w:bCs/>
-                <w:sz w:val="28"/>
-                <w:szCs w:val="28"/>
-              </w:rPr>
-              <w:t>Vaakyam</w:t>
-            </w:r>
-            <w:proofErr w:type="spellEnd"/>
+              <w:t xml:space="preserve"> Vaakyam</w:t>
+            </w:r>
           </w:p>
         </w:tc>
         <w:tc>
@@ -31419,27 +30267,7 @@
                 <w:sz w:val="28"/>
                 <w:szCs w:val="28"/>
               </w:rPr>
-              <w:t xml:space="preserve">3rd </w:t>
-            </w:r>
-            <w:proofErr w:type="spellStart"/>
-            <w:r>
-              <w:rPr>
-                <w:b/>
-                <w:bCs/>
-                <w:sz w:val="28"/>
-                <w:szCs w:val="28"/>
-              </w:rPr>
-              <w:t>Vaakyam</w:t>
-            </w:r>
-            <w:proofErr w:type="spellEnd"/>
-            <w:r>
-              <w:rPr>
-                <w:b/>
-                <w:bCs/>
-                <w:sz w:val="28"/>
-                <w:szCs w:val="28"/>
-              </w:rPr>
-              <w:t xml:space="preserve"> , 102nd Dasini</w:t>
+              <w:t>3rd Vaakyam , 102nd Dasini</w:t>
             </w:r>
           </w:p>
         </w:tc>
@@ -31795,19 +30623,8 @@
                 <w:sz w:val="28"/>
                 <w:szCs w:val="28"/>
               </w:rPr>
-              <w:t xml:space="preserve"> </w:t>
-            </w:r>
-            <w:proofErr w:type="spellStart"/>
-            <w:r>
-              <w:rPr>
-                <w:b/>
-                <w:bCs/>
-                <w:sz w:val="28"/>
-                <w:szCs w:val="28"/>
-              </w:rPr>
-              <w:t>Vaakyam</w:t>
-            </w:r>
-            <w:proofErr w:type="spellEnd"/>
+              <w:t xml:space="preserve"> Vaakyam</w:t>
+            </w:r>
           </w:p>
         </w:tc>
         <w:tc>
@@ -32195,27 +31012,7 @@
                 <w:sz w:val="28"/>
                 <w:szCs w:val="28"/>
               </w:rPr>
-              <w:t xml:space="preserve">2nd </w:t>
-            </w:r>
-            <w:proofErr w:type="spellStart"/>
-            <w:r>
-              <w:rPr>
-                <w:b/>
-                <w:bCs/>
-                <w:sz w:val="28"/>
-                <w:szCs w:val="28"/>
-              </w:rPr>
-              <w:t>Vaakyam</w:t>
-            </w:r>
-            <w:proofErr w:type="spellEnd"/>
-            <w:r>
-              <w:rPr>
-                <w:b/>
-                <w:bCs/>
-                <w:sz w:val="28"/>
-                <w:szCs w:val="28"/>
-              </w:rPr>
-              <w:t xml:space="preserve"> </w:t>
+              <w:t xml:space="preserve">2nd Vaakyam </w:t>
             </w:r>
           </w:p>
           <w:p>
@@ -32558,27 +31355,7 @@
                 <w:sz w:val="28"/>
                 <w:szCs w:val="28"/>
               </w:rPr>
-              <w:t xml:space="preserve">9th </w:t>
-            </w:r>
-            <w:proofErr w:type="spellStart"/>
-            <w:r>
-              <w:rPr>
-                <w:b/>
-                <w:bCs/>
-                <w:sz w:val="28"/>
-                <w:szCs w:val="28"/>
-              </w:rPr>
-              <w:t>Vaakyam</w:t>
-            </w:r>
-            <w:proofErr w:type="spellEnd"/>
-            <w:r>
-              <w:rPr>
-                <w:b/>
-                <w:bCs/>
-                <w:sz w:val="28"/>
-                <w:szCs w:val="28"/>
-              </w:rPr>
-              <w:t xml:space="preserve"> </w:t>
+              <w:t xml:space="preserve">9th Vaakyam </w:t>
             </w:r>
           </w:p>
           <w:p>
@@ -32981,27 +31758,7 @@
                 <w:sz w:val="28"/>
                 <w:szCs w:val="28"/>
               </w:rPr>
-              <w:t xml:space="preserve">9th </w:t>
-            </w:r>
-            <w:proofErr w:type="spellStart"/>
-            <w:r>
-              <w:rPr>
-                <w:b/>
-                <w:bCs/>
-                <w:sz w:val="28"/>
-                <w:szCs w:val="28"/>
-              </w:rPr>
-              <w:t>Vaakyam</w:t>
-            </w:r>
-            <w:proofErr w:type="spellEnd"/>
-            <w:r>
-              <w:rPr>
-                <w:b/>
-                <w:bCs/>
-                <w:sz w:val="28"/>
-                <w:szCs w:val="28"/>
-              </w:rPr>
-              <w:t xml:space="preserve"> </w:t>
+              <w:t xml:space="preserve">9th Vaakyam </w:t>
             </w:r>
           </w:p>
           <w:p>
@@ -33570,27 +32327,7 @@
                 <w:sz w:val="28"/>
                 <w:szCs w:val="28"/>
               </w:rPr>
-              <w:t xml:space="preserve">th </w:t>
-            </w:r>
-            <w:proofErr w:type="spellStart"/>
-            <w:r>
-              <w:rPr>
-                <w:b/>
-                <w:bCs/>
-                <w:sz w:val="28"/>
-                <w:szCs w:val="28"/>
-              </w:rPr>
-              <w:t>Vaakyam</w:t>
-            </w:r>
-            <w:proofErr w:type="spellEnd"/>
-            <w:r>
-              <w:rPr>
-                <w:b/>
-                <w:bCs/>
-                <w:sz w:val="28"/>
-                <w:szCs w:val="28"/>
-              </w:rPr>
-              <w:t xml:space="preserve"> </w:t>
+              <w:t xml:space="preserve">th Vaakyam </w:t>
             </w:r>
           </w:p>
           <w:p>
@@ -33875,27 +32612,7 @@
                 <w:sz w:val="28"/>
                 <w:szCs w:val="28"/>
               </w:rPr>
-              <w:t xml:space="preserve">2nd </w:t>
-            </w:r>
-            <w:proofErr w:type="spellStart"/>
-            <w:r>
-              <w:rPr>
-                <w:b/>
-                <w:bCs/>
-                <w:sz w:val="28"/>
-                <w:szCs w:val="28"/>
-              </w:rPr>
-              <w:t>Vaakyam</w:t>
-            </w:r>
-            <w:proofErr w:type="spellEnd"/>
-            <w:r>
-              <w:rPr>
-                <w:b/>
-                <w:bCs/>
-                <w:sz w:val="28"/>
-                <w:szCs w:val="28"/>
-              </w:rPr>
-              <w:t xml:space="preserve"> </w:t>
+              <w:t xml:space="preserve">2nd Vaakyam </w:t>
             </w:r>
           </w:p>
           <w:p>
@@ -33948,7 +32665,6 @@
               </w:rPr>
               <w:t>தஸ்யா</w:t>
             </w:r>
-            <w:proofErr w:type="spellStart"/>
             <w:r>
               <w:rPr>
                 <w:rFonts w:ascii="BRH Devanagari Extra" w:hAnsi="BRH Devanagari Extra" w:cs="Latha"/>
@@ -33958,7 +32674,6 @@
               </w:rPr>
               <w:t>óè</w:t>
             </w:r>
-            <w:proofErr w:type="spellEnd"/>
             <w:r>
               <w:rPr>
                 <w:rFonts w:ascii="BRH Tamil Tab Extra" w:hAnsi="BRH Tamil Tab Extra" w:cs="Latha"/>
@@ -34108,7 +32823,6 @@
               </w:rPr>
               <w:t>தஸ்யா</w:t>
             </w:r>
-            <w:proofErr w:type="spellStart"/>
             <w:r>
               <w:rPr>
                 <w:rFonts w:ascii="BRH Devanagari Extra" w:hAnsi="BRH Devanagari Extra" w:cs="Latha"/>
@@ -34118,7 +32832,6 @@
               </w:rPr>
               <w:t>óè</w:t>
             </w:r>
-            <w:proofErr w:type="spellEnd"/>
             <w:r>
               <w:rPr>
                 <w:rFonts w:ascii="BRH Tamil Tab Extra" w:hAnsi="BRH Tamil Tab Extra" w:cs="Latha"/>
@@ -34318,27 +33031,7 @@
                 <w:sz w:val="28"/>
                 <w:szCs w:val="28"/>
               </w:rPr>
-              <w:t xml:space="preserve"> </w:t>
-            </w:r>
-            <w:proofErr w:type="spellStart"/>
-            <w:r>
-              <w:rPr>
-                <w:b/>
-                <w:bCs/>
-                <w:sz w:val="28"/>
-                <w:szCs w:val="28"/>
-              </w:rPr>
-              <w:t>Vaakyam</w:t>
-            </w:r>
-            <w:proofErr w:type="spellEnd"/>
-            <w:r>
-              <w:rPr>
-                <w:b/>
-                <w:bCs/>
-                <w:sz w:val="28"/>
-                <w:szCs w:val="28"/>
-              </w:rPr>
-              <w:t xml:space="preserve"> </w:t>
+              <w:t xml:space="preserve"> Vaakyam </w:t>
             </w:r>
           </w:p>
           <w:p>
@@ -34718,27 +33411,7 @@
                 <w:sz w:val="28"/>
                 <w:szCs w:val="28"/>
               </w:rPr>
-              <w:t xml:space="preserve">1st </w:t>
-            </w:r>
-            <w:proofErr w:type="spellStart"/>
-            <w:r>
-              <w:rPr>
-                <w:b/>
-                <w:bCs/>
-                <w:sz w:val="28"/>
-                <w:szCs w:val="28"/>
-              </w:rPr>
-              <w:t>Vaakyam</w:t>
-            </w:r>
-            <w:proofErr w:type="spellEnd"/>
-            <w:r>
-              <w:rPr>
-                <w:b/>
-                <w:bCs/>
-                <w:sz w:val="28"/>
-                <w:szCs w:val="28"/>
-              </w:rPr>
-              <w:t xml:space="preserve"> </w:t>
+              <w:t xml:space="preserve">1st Vaakyam </w:t>
             </w:r>
           </w:p>
           <w:p>
@@ -35130,27 +33803,7 @@
                 <w:sz w:val="28"/>
                 <w:szCs w:val="28"/>
               </w:rPr>
-              <w:t xml:space="preserve">5th </w:t>
-            </w:r>
-            <w:proofErr w:type="spellStart"/>
-            <w:r>
-              <w:rPr>
-                <w:b/>
-                <w:bCs/>
-                <w:sz w:val="28"/>
-                <w:szCs w:val="28"/>
-              </w:rPr>
-              <w:t>Vaakyam</w:t>
-            </w:r>
-            <w:proofErr w:type="spellEnd"/>
-            <w:r>
-              <w:rPr>
-                <w:b/>
-                <w:bCs/>
-                <w:sz w:val="28"/>
-                <w:szCs w:val="28"/>
-              </w:rPr>
-              <w:t xml:space="preserve"> </w:t>
+              <w:t xml:space="preserve">5th Vaakyam </w:t>
             </w:r>
           </w:p>
           <w:p>
@@ -35565,19 +34218,8 @@
                 <w:sz w:val="28"/>
                 <w:szCs w:val="28"/>
               </w:rPr>
-              <w:t xml:space="preserve"> </w:t>
-            </w:r>
-            <w:proofErr w:type="spellStart"/>
-            <w:r>
-              <w:rPr>
-                <w:b/>
-                <w:bCs/>
-                <w:sz w:val="28"/>
-                <w:szCs w:val="28"/>
-              </w:rPr>
-              <w:t>Vaakyam</w:t>
-            </w:r>
-            <w:proofErr w:type="spellEnd"/>
+              <w:t xml:space="preserve"> Vaakyam</w:t>
+            </w:r>
           </w:p>
           <w:p>
             <w:pPr>
@@ -35704,7 +34346,6 @@
               </w:rPr>
               <w:t>க</w:t>
             </w:r>
-            <w:proofErr w:type="spellStart"/>
             <w:r>
               <w:rPr>
                 <w:rFonts w:ascii="BRH Devanagari Extra" w:hAnsi="BRH Devanagari Extra" w:cs="Latha"/>
@@ -35714,7 +34355,6 @@
               </w:rPr>
               <w:t>óè</w:t>
             </w:r>
-            <w:proofErr w:type="spellEnd"/>
             <w:r>
               <w:rPr>
                 <w:rFonts w:ascii="Latha" w:hAnsi="Latha" w:cs="Latha"/>
@@ -35906,7 +34546,6 @@
               </w:rPr>
               <w:t>க</w:t>
             </w:r>
-            <w:proofErr w:type="spellStart"/>
             <w:r>
               <w:rPr>
                 <w:rFonts w:ascii="BRH Devanagari Extra" w:hAnsi="BRH Devanagari Extra" w:cs="Latha"/>
@@ -35916,7 +34555,6 @@
               </w:rPr>
               <w:t>óè</w:t>
             </w:r>
-            <w:proofErr w:type="spellEnd"/>
             <w:r>
               <w:rPr>
                 <w:rFonts w:ascii="Latha" w:hAnsi="Latha" w:cs="Latha"/>
@@ -38272,27 +36910,7 @@
                 <w:sz w:val="28"/>
                 <w:szCs w:val="28"/>
               </w:rPr>
-              <w:t>19(1)</w:t>
-            </w:r>
-            <w:proofErr w:type="spellStart"/>
-            <w:r>
-              <w:rPr>
-                <w:b/>
-                <w:bCs/>
-                <w:sz w:val="28"/>
-                <w:szCs w:val="28"/>
-              </w:rPr>
-              <w:t>st</w:t>
-            </w:r>
-            <w:proofErr w:type="spellEnd"/>
-            <w:r>
-              <w:rPr>
-                <w:b/>
-                <w:bCs/>
-                <w:sz w:val="28"/>
-                <w:szCs w:val="28"/>
-              </w:rPr>
-              <w:t xml:space="preserve"> Dasini</w:t>
+              <w:t>19(1)st Dasini</w:t>
             </w:r>
           </w:p>
         </w:tc>
@@ -39463,7 +38081,6 @@
               </w:rPr>
               <w:t>த்த</w:t>
             </w:r>
-            <w:proofErr w:type="spellStart"/>
             <w:r>
               <w:rPr>
                 <w:rFonts w:ascii="BRH Devanagari Extra" w:hAnsi="BRH Devanagari Extra" w:cs="Latha"/>
@@ -39473,7 +38090,6 @@
               </w:rPr>
               <w:t>óè</w:t>
             </w:r>
-            <w:proofErr w:type="spellEnd"/>
             <w:r>
               <w:rPr>
                 <w:rFonts w:ascii="Latha" w:hAnsi="Latha" w:cs="Latha"/>
@@ -39691,7 +38307,6 @@
               </w:rPr>
               <w:t>த்த</w:t>
             </w:r>
-            <w:proofErr w:type="spellStart"/>
             <w:r>
               <w:rPr>
                 <w:rFonts w:ascii="BRH Devanagari Extra" w:hAnsi="BRH Devanagari Extra" w:cs="Latha"/>
@@ -39701,7 +38316,6 @@
               </w:rPr>
               <w:t>óè</w:t>
             </w:r>
-            <w:proofErr w:type="spellEnd"/>
             <w:r>
               <w:rPr>
                 <w:rFonts w:ascii="Latha" w:hAnsi="Latha" w:cs="Latha"/>
@@ -39936,19 +38550,8 @@
                 <w:sz w:val="28"/>
                 <w:szCs w:val="28"/>
               </w:rPr>
-              <w:t xml:space="preserve"> </w:t>
-            </w:r>
-            <w:proofErr w:type="spellStart"/>
-            <w:r>
-              <w:rPr>
-                <w:b/>
-                <w:bCs/>
-                <w:sz w:val="28"/>
-                <w:szCs w:val="28"/>
-              </w:rPr>
-              <w:t>Vaakyam</w:t>
-            </w:r>
-            <w:proofErr w:type="spellEnd"/>
+              <w:t xml:space="preserve"> Vaakyam</w:t>
+            </w:r>
           </w:p>
           <w:p>
             <w:pPr>
@@ -40118,7 +38721,6 @@
               </w:rPr>
               <w:t>3</w:t>
             </w:r>
-            <w:proofErr w:type="spellStart"/>
             <w:r>
               <w:rPr>
                 <w:rFonts w:ascii="BRH Devanagari Extra" w:hAnsi="BRH Devanagari Extra" w:cs="Latha"/>
@@ -40128,7 +38730,6 @@
               </w:rPr>
               <w:t>óè</w:t>
             </w:r>
-            <w:proofErr w:type="spellEnd"/>
             <w:r>
               <w:rPr>
                 <w:rFonts w:ascii="BRH Tamil Tab Extra" w:hAnsi="BRH Tamil Tab Extra" w:cs="Latha"/>
@@ -40332,7 +38933,6 @@
               </w:rPr>
               <w:t>3</w:t>
             </w:r>
-            <w:proofErr w:type="spellStart"/>
             <w:r>
               <w:rPr>
                 <w:rFonts w:ascii="BRH Devanagari Extra" w:hAnsi="BRH Devanagari Extra" w:cs="Latha"/>
@@ -40342,7 +38942,6 @@
               </w:rPr>
               <w:t>óè</w:t>
             </w:r>
-            <w:proofErr w:type="spellEnd"/>
             <w:r>
               <w:rPr>
                 <w:rFonts w:ascii="BRH Tamil Tab Extra" w:hAnsi="BRH Tamil Tab Extra" w:cs="Latha"/>
@@ -40449,19 +39048,8 @@
                 <w:sz w:val="28"/>
                 <w:szCs w:val="28"/>
               </w:rPr>
-              <w:t xml:space="preserve">10th (last) </w:t>
-            </w:r>
-            <w:proofErr w:type="spellStart"/>
-            <w:r>
-              <w:rPr>
-                <w:b/>
-                <w:bCs/>
-                <w:sz w:val="28"/>
-                <w:szCs w:val="28"/>
-              </w:rPr>
-              <w:t>Vaakyam</w:t>
-            </w:r>
-            <w:proofErr w:type="spellEnd"/>
+              <w:t>10th (last) Vaakyam</w:t>
+            </w:r>
           </w:p>
           <w:p>
             <w:pPr>
@@ -40870,19 +39458,8 @@
                 <w:sz w:val="28"/>
                 <w:szCs w:val="28"/>
               </w:rPr>
-              <w:t xml:space="preserve">4th </w:t>
-            </w:r>
-            <w:proofErr w:type="spellStart"/>
-            <w:r>
-              <w:rPr>
-                <w:b/>
-                <w:bCs/>
-                <w:sz w:val="28"/>
-                <w:szCs w:val="28"/>
-              </w:rPr>
-              <w:t>Vaakyam</w:t>
-            </w:r>
-            <w:proofErr w:type="spellEnd"/>
+              <w:t>4th Vaakyam</w:t>
+            </w:r>
           </w:p>
           <w:p>
             <w:pPr>

</xml_diff>